<commit_message>
Generador de planillas de solicitud
Generador de planillas de solicitud
</commit_message>
<xml_diff>
--- a/Planilla Propuesta TEG.docx
+++ b/Planilla Propuesta TEG.docx
@@ -464,7 +464,14 @@
         <w:spacing w:after="200" w:line="355" w:lineRule="auto"/>
       </w:pPr>
       <w:r>
-        <w:t xml:space="preserve">Tema Propuesto: &lt;no debe exceder los 200 caracteres y debe colocar cada carácter en una casilla&gt;</w:t>
+        <w:rPr>
+          <w:b/>
+          <w:bCs/>
+        </w:rPr>
+        <w:t xml:space="preserve">Tema Propuesto: </w:t>
+      </w:r>
+      <w:r>
+        <w:t xml:space="preserve">&lt;no debe exceder los 200 caracteres y debe colocar cada carácter en una casilla&gt;</w:t>
       </w:r>
     </w:p>
     <w:tbl>
@@ -1746,6 +1753,10 @@
         <w:spacing w:before="200" w:after="200" w:line="355" w:lineRule="auto"/>
       </w:pPr>
       <w:r>
+        <w:rPr>
+          <w:b/>
+          <w:bCs/>
+        </w:rPr>
         <w:t xml:space="preserve">Organización donde desarrollará el TEG: </w:t>
       </w:r>
     </w:p>
@@ -1796,6 +1807,10 @@
         <w:spacing w:after="200" w:line="355" w:lineRule="auto"/>
       </w:pPr>
       <w:r>
+        <w:rPr>
+          <w:b/>
+          <w:bCs/>
+        </w:rPr>
         <w:t xml:space="preserve">Datos de los Alumnos: </w:t>
       </w:r>
     </w:p>
@@ -1963,6 +1978,10 @@
         <w:spacing w:after="200" w:line="355" w:lineRule="auto"/>
       </w:pPr>
       <w:r>
+        <w:rPr>
+          <w:b/>
+          <w:bCs/>
+        </w:rPr>
         <w:t xml:space="preserve">Datos del Tutor Académico:</w:t>
       </w:r>
     </w:p>
@@ -2270,6 +2289,10 @@
         <w:spacing w:after="200" w:line="355" w:lineRule="auto"/>
       </w:pPr>
       <w:r>
+        <w:rPr>
+          <w:b/>
+          <w:bCs/>
+        </w:rPr>
         <w:t xml:space="preserve">Datos Alumno1</w:t>
       </w:r>
     </w:p>
@@ -2286,8 +2309,8 @@
         </w:tblBorders>
       </w:tblPr>
       <w:tblGrid>
-        <w:gridCol w:w="3000"/>
-        <w:gridCol w:w="4500"/>
+        <w:gridCol w:w="5000"/>
+        <w:gridCol w:w="7000"/>
       </w:tblGrid>
       <w:tr>
         <w:trPr>
@@ -2328,6 +2351,74 @@
             <w:r/>
           </w:p>
         </w:tc>
+        <w:tc>
+          <w:tcPr>
+            <w:tcBorders>
+              <w:top w:val="none" w:color="ff0000" w:sz="1"/>
+              <w:left w:val="none" w:color="ff0000" w:sz="1"/>
+              <w:right w:val="none" w:color="ff0000" w:sz="1"/>
+            </w:tcBorders>
+            <w:vAlign w:val="center"/>
+          </w:tcPr>
+          <w:p>
+            <w:pPr>
+              <w:pStyle w:val="aside"/>
+              <w:jc w:val="center"/>
+            </w:pPr>
+            <w:r/>
+          </w:p>
+        </w:tc>
+        <w:tc>
+          <w:tcPr>
+            <w:tcBorders>
+              <w:top w:val="none" w:color="ff0000" w:sz="1"/>
+              <w:left w:val="none" w:color="ff0000" w:sz="1"/>
+              <w:right w:val="none" w:color="ff0000" w:sz="1"/>
+            </w:tcBorders>
+            <w:vAlign w:val="center"/>
+          </w:tcPr>
+          <w:p>
+            <w:pPr>
+              <w:pStyle w:val="aside"/>
+              <w:jc w:val="center"/>
+            </w:pPr>
+            <w:r/>
+          </w:p>
+        </w:tc>
+        <w:tc>
+          <w:tcPr>
+            <w:tcBorders>
+              <w:top w:val="none" w:color="ff0000" w:sz="1"/>
+              <w:left w:val="none" w:color="ff0000" w:sz="1"/>
+              <w:right w:val="none" w:color="ff0000" w:sz="1"/>
+            </w:tcBorders>
+            <w:vAlign w:val="center"/>
+          </w:tcPr>
+          <w:p>
+            <w:pPr>
+              <w:pStyle w:val="aside"/>
+              <w:jc w:val="center"/>
+            </w:pPr>
+            <w:r/>
+          </w:p>
+        </w:tc>
+        <w:tc>
+          <w:tcPr>
+            <w:tcBorders>
+              <w:top w:val="none" w:color="ff0000" w:sz="1"/>
+              <w:left w:val="none" w:color="ff0000" w:sz="1"/>
+              <w:right w:val="none" w:color="ff0000" w:sz="1"/>
+            </w:tcBorders>
+            <w:vAlign w:val="center"/>
+          </w:tcPr>
+          <w:p>
+            <w:pPr>
+              <w:pStyle w:val="aside"/>
+              <w:jc w:val="center"/>
+            </w:pPr>
+            <w:r/>
+          </w:p>
+        </w:tc>
       </w:tr>
       <w:tr>
         <w:trPr>
@@ -2365,6 +2456,74 @@
             <w:r/>
           </w:p>
         </w:tc>
+        <w:tc>
+          <w:tcPr>
+            <w:tcBorders>
+              <w:top w:val="none" w:color="ff0000" w:sz="1"/>
+              <w:left w:val="none" w:color="ff0000" w:sz="1"/>
+              <w:right w:val="none" w:color="ff0000" w:sz="1"/>
+            </w:tcBorders>
+            <w:vAlign w:val="center"/>
+          </w:tcPr>
+          <w:p>
+            <w:pPr>
+              <w:pStyle w:val="aside"/>
+              <w:jc w:val="center"/>
+            </w:pPr>
+            <w:r/>
+          </w:p>
+        </w:tc>
+        <w:tc>
+          <w:tcPr>
+            <w:tcBorders>
+              <w:top w:val="none" w:color="ff0000" w:sz="1"/>
+              <w:left w:val="none" w:color="ff0000" w:sz="1"/>
+              <w:right w:val="none" w:color="ff0000" w:sz="1"/>
+            </w:tcBorders>
+            <w:vAlign w:val="center"/>
+          </w:tcPr>
+          <w:p>
+            <w:pPr>
+              <w:pStyle w:val="aside"/>
+              <w:jc w:val="center"/>
+            </w:pPr>
+            <w:r/>
+          </w:p>
+        </w:tc>
+        <w:tc>
+          <w:tcPr>
+            <w:tcBorders>
+              <w:top w:val="none" w:color="ff0000" w:sz="1"/>
+              <w:left w:val="none" w:color="ff0000" w:sz="1"/>
+              <w:right w:val="none" w:color="ff0000" w:sz="1"/>
+            </w:tcBorders>
+            <w:vAlign w:val="center"/>
+          </w:tcPr>
+          <w:p>
+            <w:pPr>
+              <w:pStyle w:val="aside"/>
+              <w:jc w:val="center"/>
+            </w:pPr>
+            <w:r/>
+          </w:p>
+        </w:tc>
+        <w:tc>
+          <w:tcPr>
+            <w:tcBorders>
+              <w:top w:val="none" w:color="ff0000" w:sz="1"/>
+              <w:left w:val="none" w:color="ff0000" w:sz="1"/>
+              <w:right w:val="none" w:color="ff0000" w:sz="1"/>
+            </w:tcBorders>
+            <w:vAlign w:val="center"/>
+          </w:tcPr>
+          <w:p>
+            <w:pPr>
+              <w:pStyle w:val="aside"/>
+              <w:jc w:val="center"/>
+            </w:pPr>
+            <w:r/>
+          </w:p>
+        </w:tc>
       </w:tr>
       <w:tr>
         <w:trPr>
@@ -2392,14 +2551,84 @@
         </w:tc>
         <w:tc>
           <w:tcPr>
-            <w:tcW w:type="dxa" w:w="10000"/>
-            <w:tcBorders>
-              <w:top w:val="none" w:color="ff0000" w:sz="1"/>
-              <w:left w:val="none" w:color="ff0000" w:sz="1"/>
-              <w:right w:val="none" w:color="ff0000" w:sz="1"/>
-            </w:tcBorders>
-          </w:tcPr>
-          <w:p>
+            <w:tcW w:type="dxa" w:w="20000"/>
+            <w:tcBorders>
+              <w:top w:val="none" w:color="ff0000" w:sz="1"/>
+              <w:left w:val="none" w:color="ff0000" w:sz="1"/>
+              <w:right w:val="none" w:color="ff0000" w:sz="1"/>
+            </w:tcBorders>
+          </w:tcPr>
+          <w:p>
+            <w:r>
+              <w:t xml:space="preserve"> </w:t>
+            </w:r>
+          </w:p>
+        </w:tc>
+        <w:tc>
+          <w:tcPr>
+            <w:tcBorders>
+              <w:top w:val="none" w:color="ff0000" w:sz="1"/>
+              <w:left w:val="none" w:color="ff0000" w:sz="1"/>
+              <w:right w:val="none" w:color="ff0000" w:sz="1"/>
+            </w:tcBorders>
+            <w:vAlign w:val="center"/>
+          </w:tcPr>
+          <w:p>
+            <w:pPr>
+              <w:pStyle w:val="aside"/>
+              <w:jc w:val="center"/>
+            </w:pPr>
+            <w:r/>
+          </w:p>
+        </w:tc>
+        <w:tc>
+          <w:tcPr>
+            <w:tcBorders>
+              <w:top w:val="none" w:color="ff0000" w:sz="1"/>
+              <w:left w:val="none" w:color="ff0000" w:sz="1"/>
+              <w:right w:val="none" w:color="ff0000" w:sz="1"/>
+            </w:tcBorders>
+            <w:vAlign w:val="center"/>
+          </w:tcPr>
+          <w:p>
+            <w:pPr>
+              <w:pStyle w:val="aside"/>
+              <w:jc w:val="center"/>
+            </w:pPr>
+            <w:r/>
+          </w:p>
+        </w:tc>
+        <w:tc>
+          <w:tcPr>
+            <w:tcBorders>
+              <w:top w:val="none" w:color="ff0000" w:sz="1"/>
+              <w:left w:val="none" w:color="ff0000" w:sz="1"/>
+              <w:right w:val="none" w:color="ff0000" w:sz="1"/>
+            </w:tcBorders>
+            <w:vAlign w:val="center"/>
+          </w:tcPr>
+          <w:p>
+            <w:pPr>
+              <w:pStyle w:val="aside"/>
+              <w:jc w:val="center"/>
+            </w:pPr>
+            <w:r/>
+          </w:p>
+        </w:tc>
+        <w:tc>
+          <w:tcPr>
+            <w:tcBorders>
+              <w:top w:val="none" w:color="ff0000" w:sz="1"/>
+              <w:left w:val="none" w:color="ff0000" w:sz="1"/>
+              <w:right w:val="none" w:color="ff0000" w:sz="1"/>
+            </w:tcBorders>
+            <w:vAlign w:val="center"/>
+          </w:tcPr>
+          <w:p>
+            <w:pPr>
+              <w:pStyle w:val="aside"/>
+              <w:jc w:val="center"/>
+            </w:pPr>
             <w:r/>
           </w:p>
         </w:tc>
@@ -2424,7 +2653,71 @@
               <w:jc w:val="center"/>
             </w:pPr>
             <w:r>
-              <w:t xml:space="preserve">Telefono</w:t>
+              <w:t xml:space="preserve">Telefonos</w:t>
+            </w:r>
+          </w:p>
+        </w:tc>
+        <w:tc>
+          <w:tcPr>
+            <w:tcW w:type="dxa" w:w="10000"/>
+            <w:tcBorders>
+              <w:top w:val="none" w:color="ff0000" w:sz="1"/>
+              <w:left w:val="none" w:color="ff0000" w:sz="1"/>
+              <w:right w:val="none" w:color="ff0000" w:sz="1"/>
+            </w:tcBorders>
+          </w:tcPr>
+          <w:p>
+            <w:r/>
+          </w:p>
+        </w:tc>
+        <w:tc>
+          <w:tcPr>
+            <w:tcW w:type="dxa" w:w="10000"/>
+            <w:tcBorders>
+              <w:top w:val="none" w:color="ff0000" w:sz="1"/>
+              <w:left w:val="none" w:color="ff0000" w:sz="1"/>
+              <w:right w:val="none" w:color="ff0000" w:sz="1"/>
+            </w:tcBorders>
+            <w:vAlign w:val="center"/>
+          </w:tcPr>
+          <w:p>
+            <w:pPr>
+              <w:jc w:val="left"/>
+            </w:pPr>
+            <w:r>
+              <w:t xml:space="preserve">Oficina</w:t>
+            </w:r>
+          </w:p>
+        </w:tc>
+        <w:tc>
+          <w:tcPr>
+            <w:tcW w:type="dxa" w:w="10000"/>
+            <w:tcBorders>
+              <w:top w:val="none" w:color="ff0000" w:sz="1"/>
+              <w:left w:val="none" w:color="ff0000" w:sz="1"/>
+              <w:right w:val="none" w:color="ff0000" w:sz="1"/>
+            </w:tcBorders>
+          </w:tcPr>
+          <w:p>
+            <w:r/>
+          </w:p>
+        </w:tc>
+        <w:tc>
+          <w:tcPr>
+            <w:tcW w:type="dxa" w:w="10000"/>
+            <w:tcBorders>
+              <w:top w:val="none" w:color="ff0000" w:sz="1"/>
+              <w:left w:val="none" w:color="ff0000" w:sz="1"/>
+              <w:right w:val="none" w:color="ff0000" w:sz="1"/>
+            </w:tcBorders>
+            <w:vAlign w:val="center"/>
+          </w:tcPr>
+          <w:p>
+            <w:pPr>
+              <w:jc w:val="left"/>
+            </w:pPr>
+            <w:r>
+              <w:t xml:space="preserve">Habitación</w:t>
             </w:r>
           </w:p>
         </w:tc>
@@ -2448,227 +2741,18 @@
         <w:pStyle w:val="aside"/>
         <w:spacing w:before="200" w:after="200"/>
       </w:pPr>
-      <w:r>
-        <w:t xml:space="preserve">Datos Alumno2</w:t>
-      </w:r>
+      <w:r/>
     </w:p>
-    <w:tbl>
-      <w:tblPr>
-        <w:tblW w:type="auto" w:w="100"/>
-        <w:tblBorders>
-          <w:top w:val="single" w:color="auto" w:sz="4"/>
-          <w:left w:val="single" w:color="auto" w:sz="4"/>
-          <w:bottom w:val="single" w:color="auto" w:sz="4"/>
-          <w:right w:val="single" w:color="auto" w:sz="4"/>
-          <w:insideH w:val="single" w:color="auto" w:sz="4"/>
-          <w:insideV w:val="single" w:color="auto" w:sz="4"/>
-        </w:tblBorders>
-      </w:tblPr>
-      <w:tblGrid>
-        <w:gridCol w:w="3000"/>
-        <w:gridCol w:w="4500"/>
-      </w:tblGrid>
-      <w:tr>
-        <w:trPr>
-          <w:trHeight w:val="500" w:hRule="exact"/>
-        </w:trPr>
-        <w:tc>
-          <w:tcPr>
-            <w:tcBorders>
-              <w:top w:val="none" w:color="ff0000" w:sz="1"/>
-              <w:left w:val="none" w:color="ff0000" w:sz="1"/>
-              <w:bottom w:val="none" w:color="ff0000" w:sz="1"/>
-              <w:right w:val="none" w:color="ff0000" w:sz="1"/>
-            </w:tcBorders>
-            <w:vAlign w:val="center"/>
-          </w:tcPr>
-          <w:p>
-            <w:pPr>
-              <w:pStyle w:val="aside"/>
-              <w:jc w:val="center"/>
-            </w:pPr>
-            <w:r>
-              <w:t xml:space="preserve">Nombre</w:t>
-            </w:r>
-          </w:p>
-        </w:tc>
-        <w:tc>
-          <w:tcPr>
-            <w:tcBorders>
-              <w:top w:val="none" w:color="ff0000" w:sz="1"/>
-              <w:left w:val="none" w:color="ff0000" w:sz="1"/>
-              <w:right w:val="none" w:color="ff0000" w:sz="1"/>
-            </w:tcBorders>
-          </w:tcPr>
-          <w:p>
-            <w:pPr>
-              <w:pStyle w:val="aside"/>
-            </w:pPr>
-            <w:r/>
-          </w:p>
-        </w:tc>
-      </w:tr>
-      <w:tr>
-        <w:trPr>
-          <w:trHeight w:val="500" w:hRule="exact"/>
-        </w:trPr>
-        <w:tc>
-          <w:tcPr>
-            <w:tcBorders>
-              <w:top w:val="none" w:color="ff0000" w:sz="1"/>
-              <w:left w:val="none" w:color="ff0000" w:sz="1"/>
-              <w:bottom w:val="none" w:color="ff0000" w:sz="1"/>
-              <w:right w:val="none" w:color="ff0000" w:sz="1"/>
-            </w:tcBorders>
-            <w:vAlign w:val="center"/>
-          </w:tcPr>
-          <w:p>
-            <w:pPr>
-              <w:pStyle w:val="aside"/>
-              <w:jc w:val="center"/>
-            </w:pPr>
-            <w:r>
-              <w:t xml:space="preserve">C.I.N</w:t>
-            </w:r>
-          </w:p>
-        </w:tc>
-        <w:tc>
-          <w:tcPr>
-            <w:tcBorders>
-              <w:top w:val="none" w:color="ff0000" w:sz="1"/>
-              <w:left w:val="none" w:color="ff0000" w:sz="1"/>
-              <w:right w:val="none" w:color="ff0000" w:sz="1"/>
-            </w:tcBorders>
-          </w:tcPr>
-          <w:p>
-            <w:r/>
-          </w:p>
-        </w:tc>
-      </w:tr>
-      <w:tr>
-        <w:trPr>
-          <w:trHeight w:val="500" w:hRule="exact"/>
-        </w:trPr>
-        <w:tc>
-          <w:tcPr>
-            <w:tcBorders>
-              <w:top w:val="none" w:color="ff0000" w:sz="1"/>
-              <w:left w:val="none" w:color="ff0000" w:sz="1"/>
-              <w:bottom w:val="none" w:color="ff0000" w:sz="1"/>
-              <w:right w:val="none" w:color="ff0000" w:sz="1"/>
-            </w:tcBorders>
-            <w:vAlign w:val="center"/>
-          </w:tcPr>
-          <w:p>
-            <w:pPr>
-              <w:pStyle w:val="aside"/>
-              <w:jc w:val="center"/>
-            </w:pPr>
-            <w:r>
-              <w:t xml:space="preserve">Email</w:t>
-            </w:r>
-          </w:p>
-        </w:tc>
-        <w:tc>
-          <w:tcPr>
-            <w:tcW w:type="dxa" w:w="10000"/>
-            <w:tcBorders>
-              <w:top w:val="none" w:color="ff0000" w:sz="1"/>
-              <w:left w:val="none" w:color="ff0000" w:sz="1"/>
-              <w:right w:val="none" w:color="ff0000" w:sz="1"/>
-            </w:tcBorders>
-          </w:tcPr>
-          <w:p>
-            <w:r/>
-          </w:p>
-        </w:tc>
-      </w:tr>
-      <w:tr>
-        <w:trPr>
-          <w:trHeight w:val="500" w:hRule="exact"/>
-        </w:trPr>
-        <w:tc>
-          <w:tcPr>
-            <w:tcBorders>
-              <w:top w:val="none" w:color="ff0000" w:sz="1"/>
-              <w:left w:val="none" w:color="ff0000" w:sz="1"/>
-              <w:bottom w:val="none" w:color="ff0000" w:sz="1"/>
-              <w:right w:val="none" w:color="ff0000" w:sz="1"/>
-            </w:tcBorders>
-            <w:vAlign w:val="center"/>
-          </w:tcPr>
-          <w:p>
-            <w:pPr>
-              <w:pStyle w:val="aside"/>
-              <w:jc w:val="center"/>
-            </w:pPr>
-            <w:r>
-              <w:t xml:space="preserve">Telefono</w:t>
-            </w:r>
-          </w:p>
-        </w:tc>
-        <w:tc>
-          <w:tcPr>
-            <w:tcW w:type="dxa" w:w="10000"/>
-            <w:tcBorders>
-              <w:top w:val="none" w:color="ff0000" w:sz="1"/>
-              <w:left w:val="none" w:color="ff0000" w:sz="1"/>
-              <w:right w:val="none" w:color="ff0000" w:sz="1"/>
-            </w:tcBorders>
-          </w:tcPr>
-          <w:p>
-            <w:r/>
-          </w:p>
-        </w:tc>
-      </w:tr>
-      <w:tr>
-        <w:trPr>
-          <w:trHeight w:val="500" w:hRule="exact"/>
-        </w:trPr>
-        <w:tc>
-          <w:tcPr>
-            <w:tcBorders>
-              <w:top w:val="none" w:color="ff0000" w:sz="1"/>
-              <w:left w:val="none" w:color="ff0000" w:sz="1"/>
-              <w:bottom w:val="none" w:color="ff0000" w:sz="1"/>
-              <w:right w:val="none" w:color="ff0000" w:sz="1"/>
-            </w:tcBorders>
-            <w:vAlign w:val="center"/>
-          </w:tcPr>
-          <w:p>
-            <w:pPr>
-              <w:pStyle w:val="aside"/>
-              <w:jc w:val="center"/>
-            </w:pPr>
-            <w:r>
-              <w:t xml:space="preserve">Fecha</w:t>
-            </w:r>
-          </w:p>
-        </w:tc>
-        <w:tc>
-          <w:tcPr>
-            <w:tcW w:type="dxa" w:w="10000"/>
-            <w:tcBorders>
-              <w:top w:val="none" w:color="ff0000" w:sz="1"/>
-              <w:left w:val="none" w:color="ff0000" w:sz="1"/>
-              <w:right w:val="none" w:color="ff0000" w:sz="1"/>
-            </w:tcBorders>
-          </w:tcPr>
-          <w:p>
-            <w:pPr>
-              <w:pStyle w:val="aside"/>
-            </w:pPr>
-            <w:r/>
-          </w:p>
-        </w:tc>
-      </w:tr>
-    </w:tbl>
     <w:p>
       <w:pPr>
         <w:pStyle w:val="aside"/>
         <w:spacing w:before="200" w:after="200"/>
       </w:pPr>
       <w:r>
+        <w:rPr>
+          <w:b/>
+          <w:bCs/>
+        </w:rPr>
         <w:t xml:space="preserve">Datos Tutor Academico</w:t>
       </w:r>
     </w:p>
@@ -2714,16 +2798,105 @@
         </w:tc>
         <w:tc>
           <w:tcPr>
-            <w:tcBorders>
-              <w:top w:val="none" w:color="ff0000" w:sz="1"/>
-              <w:left w:val="none" w:color="ff0000" w:sz="1"/>
-              <w:right w:val="none" w:color="ff0000" w:sz="1"/>
-            </w:tcBorders>
-          </w:tcPr>
-          <w:p>
-            <w:pPr>
-              <w:pStyle w:val="aside"/>
-            </w:pPr>
+            <w:tcW w:type="dxa" w:w="10000"/>
+            <w:tcBorders>
+              <w:top w:val="none" w:color="ff0000" w:sz="1"/>
+              <w:left w:val="none" w:color="ff0000" w:sz="1"/>
+              <w:right w:val="none" w:color="ff0000" w:sz="1"/>
+            </w:tcBorders>
+          </w:tcPr>
+          <w:p>
+            <w:r/>
+          </w:p>
+        </w:tc>
+        <w:tc>
+          <w:tcPr>
+            <w:tcW w:type="dxa" w:w="10000"/>
+            <w:tcBorders>
+              <w:top w:val="none" w:color="ff0000" w:sz="1"/>
+              <w:left w:val="none" w:color="ff0000" w:sz="1"/>
+              <w:right w:val="none" w:color="ff0000" w:sz="1"/>
+            </w:tcBorders>
+          </w:tcPr>
+          <w:p>
+            <w:r/>
+          </w:p>
+        </w:tc>
+        <w:tc>
+          <w:tcPr>
+            <w:tcW w:type="dxa" w:w="10000"/>
+            <w:tcBorders>
+              <w:top w:val="none" w:color="ff0000" w:sz="1"/>
+              <w:left w:val="none" w:color="ff0000" w:sz="1"/>
+              <w:right w:val="none" w:color="ff0000" w:sz="1"/>
+            </w:tcBorders>
+          </w:tcPr>
+          <w:p>
+            <w:r/>
+          </w:p>
+        </w:tc>
+        <w:tc>
+          <w:tcPr>
+            <w:tcW w:type="dxa" w:w="10000"/>
+            <w:tcBorders>
+              <w:top w:val="none" w:color="ff0000" w:sz="1"/>
+              <w:left w:val="none" w:color="ff0000" w:sz="1"/>
+              <w:right w:val="none" w:color="ff0000" w:sz="1"/>
+            </w:tcBorders>
+          </w:tcPr>
+          <w:p>
+            <w:r/>
+          </w:p>
+        </w:tc>
+        <w:tc>
+          <w:tcPr>
+            <w:tcW w:type="dxa" w:w="10000"/>
+            <w:tcBorders>
+              <w:top w:val="none" w:color="ff0000" w:sz="1"/>
+              <w:left w:val="none" w:color="ff0000" w:sz="1"/>
+              <w:right w:val="none" w:color="ff0000" w:sz="1"/>
+            </w:tcBorders>
+          </w:tcPr>
+          <w:p>
+            <w:r/>
+          </w:p>
+        </w:tc>
+        <w:tc>
+          <w:tcPr>
+            <w:tcW w:type="dxa" w:w="10000"/>
+            <w:tcBorders>
+              <w:top w:val="none" w:color="ff0000" w:sz="1"/>
+              <w:left w:val="none" w:color="ff0000" w:sz="1"/>
+              <w:right w:val="none" w:color="ff0000" w:sz="1"/>
+            </w:tcBorders>
+          </w:tcPr>
+          <w:p>
+            <w:r/>
+          </w:p>
+        </w:tc>
+        <w:tc>
+          <w:tcPr>
+            <w:tcW w:type="dxa" w:w="10000"/>
+            <w:tcBorders>
+              <w:top w:val="none" w:color="ff0000" w:sz="1"/>
+              <w:left w:val="none" w:color="ff0000" w:sz="1"/>
+              <w:right w:val="none" w:color="ff0000" w:sz="1"/>
+            </w:tcBorders>
+          </w:tcPr>
+          <w:p>
+            <w:r/>
+          </w:p>
+        </w:tc>
+        <w:tc>
+          <w:tcPr>
+            <w:tcW w:type="dxa" w:w="10000"/>
+            <w:tcBorders>
+              <w:top w:val="none" w:color="ff0000" w:sz="1"/>
+              <w:left w:val="none" w:color="ff0000" w:sz="1"/>
+              <w:right w:val="none" w:color="ff0000" w:sz="1"/>
+            </w:tcBorders>
+          </w:tcPr>
+          <w:p>
             <w:r/>
           </w:p>
         </w:tc>
@@ -2754,6 +2927,98 @@
         </w:tc>
         <w:tc>
           <w:tcPr>
+            <w:tcW w:type="dxa" w:w="10000"/>
+            <w:tcBorders>
+              <w:top w:val="none" w:color="ff0000" w:sz="1"/>
+              <w:left w:val="none" w:color="ff0000" w:sz="1"/>
+              <w:right w:val="none" w:color="ff0000" w:sz="1"/>
+            </w:tcBorders>
+          </w:tcPr>
+          <w:p>
+            <w:r/>
+          </w:p>
+        </w:tc>
+        <w:tc>
+          <w:tcPr>
+            <w:tcW w:type="dxa" w:w="10000"/>
+            <w:tcBorders>
+              <w:top w:val="none" w:color="ff0000" w:sz="1"/>
+              <w:left w:val="none" w:color="ff0000" w:sz="1"/>
+              <w:right w:val="none" w:color="ff0000" w:sz="1"/>
+            </w:tcBorders>
+          </w:tcPr>
+          <w:p>
+            <w:r/>
+          </w:p>
+        </w:tc>
+        <w:tc>
+          <w:tcPr>
+            <w:tcW w:type="dxa" w:w="10000"/>
+            <w:tcBorders>
+              <w:top w:val="none" w:color="ff0000" w:sz="1"/>
+              <w:left w:val="none" w:color="ff0000" w:sz="1"/>
+              <w:right w:val="none" w:color="ff0000" w:sz="1"/>
+            </w:tcBorders>
+          </w:tcPr>
+          <w:p>
+            <w:r/>
+          </w:p>
+        </w:tc>
+        <w:tc>
+          <w:tcPr>
+            <w:tcW w:type="dxa" w:w="10000"/>
+            <w:tcBorders>
+              <w:top w:val="none" w:color="ff0000" w:sz="1"/>
+              <w:left w:val="none" w:color="ff0000" w:sz="1"/>
+              <w:right w:val="none" w:color="ff0000" w:sz="1"/>
+            </w:tcBorders>
+          </w:tcPr>
+          <w:p>
+            <w:r/>
+          </w:p>
+        </w:tc>
+        <w:tc>
+          <w:tcPr>
+            <w:tcW w:type="dxa" w:w="10000"/>
+            <w:tcBorders>
+              <w:top w:val="none" w:color="ff0000" w:sz="1"/>
+              <w:left w:val="none" w:color="ff0000" w:sz="1"/>
+              <w:right w:val="none" w:color="ff0000" w:sz="1"/>
+            </w:tcBorders>
+          </w:tcPr>
+          <w:p>
+            <w:r/>
+          </w:p>
+        </w:tc>
+        <w:tc>
+          <w:tcPr>
+            <w:tcW w:type="dxa" w:w="10000"/>
+            <w:tcBorders>
+              <w:top w:val="none" w:color="ff0000" w:sz="1"/>
+              <w:left w:val="none" w:color="ff0000" w:sz="1"/>
+              <w:right w:val="none" w:color="ff0000" w:sz="1"/>
+            </w:tcBorders>
+          </w:tcPr>
+          <w:p>
+            <w:r/>
+          </w:p>
+        </w:tc>
+        <w:tc>
+          <w:tcPr>
+            <w:tcW w:type="dxa" w:w="10000"/>
+            <w:tcBorders>
+              <w:top w:val="none" w:color="ff0000" w:sz="1"/>
+              <w:left w:val="none" w:color="ff0000" w:sz="1"/>
+              <w:right w:val="none" w:color="ff0000" w:sz="1"/>
+            </w:tcBorders>
+          </w:tcPr>
+          <w:p>
+            <w:r/>
+          </w:p>
+        </w:tc>
+        <w:tc>
+          <w:tcPr>
+            <w:tcW w:type="dxa" w:w="10000"/>
             <w:tcBorders>
               <w:top w:val="none" w:color="ff0000" w:sz="1"/>
               <w:left w:val="none" w:color="ff0000" w:sz="1"/>
@@ -2782,11 +3047,114 @@
           <w:p>
             <w:pPr>
               <w:pStyle w:val="aside"/>
+              <w:jc w:val="center"/>
+            </w:pPr>
+            <w:r>
+              <w:t xml:space="preserve">Telefonos</w:t>
+            </w:r>
+          </w:p>
+        </w:tc>
+        <w:tc>
+          <w:tcPr>
+            <w:tcW w:type="dxa" w:w="10000"/>
+            <w:tcBorders>
+              <w:top w:val="none" w:color="ff0000" w:sz="1"/>
+              <w:left w:val="none" w:color="ff0000" w:sz="1"/>
+              <w:right w:val="none" w:color="ff0000" w:sz="1"/>
+            </w:tcBorders>
+          </w:tcPr>
+          <w:p>
+            <w:r/>
+          </w:p>
+        </w:tc>
+        <w:tc>
+          <w:tcPr>
+            <w:tcW w:type="dxa" w:w="10000"/>
+            <w:tcBorders>
+              <w:top w:val="none" w:color="ff0000" w:sz="1"/>
+              <w:left w:val="none" w:color="ff0000" w:sz="1"/>
+              <w:right w:val="none" w:color="ff0000" w:sz="1"/>
+            </w:tcBorders>
+          </w:tcPr>
+          <w:p>
+            <w:r/>
+          </w:p>
+        </w:tc>
+        <w:tc>
+          <w:tcPr>
+            <w:tcW w:type="dxa" w:w="10000"/>
+            <w:tcBorders>
+              <w:top w:val="none" w:color="ff0000" w:sz="1"/>
+              <w:left w:val="none" w:color="ff0000" w:sz="1"/>
+              <w:right w:val="none" w:color="ff0000" w:sz="1"/>
+            </w:tcBorders>
+          </w:tcPr>
+          <w:p>
+            <w:r/>
+          </w:p>
+        </w:tc>
+        <w:tc>
+          <w:tcPr>
+            <w:tcW w:type="dxa" w:w="10000"/>
+            <w:tcBorders>
+              <w:top w:val="none" w:color="ff0000" w:sz="1"/>
+              <w:left w:val="none" w:color="ff0000" w:sz="1"/>
+              <w:right w:val="none" w:color="ff0000" w:sz="1"/>
+            </w:tcBorders>
+            <w:vAlign w:val="center"/>
+          </w:tcPr>
+          <w:p>
+            <w:pPr>
               <w:jc w:val="left"/>
             </w:pPr>
             <w:r>
-              <w:t xml:space="preserve">Telefono</w:t>
+              <w:t xml:space="preserve">Oficina</w:t>
             </w:r>
+          </w:p>
+        </w:tc>
+        <w:tc>
+          <w:tcPr>
+            <w:tcW w:type="dxa" w:w="10000"/>
+            <w:tcBorders>
+              <w:top w:val="none" w:color="ff0000" w:sz="1"/>
+              <w:left w:val="none" w:color="ff0000" w:sz="1"/>
+              <w:right w:val="none" w:color="ff0000" w:sz="1"/>
+            </w:tcBorders>
+          </w:tcPr>
+          <w:p>
+            <w:r/>
+          </w:p>
+        </w:tc>
+        <w:tc>
+          <w:tcPr>
+            <w:tcW w:type="dxa" w:w="10000"/>
+            <w:tcBorders>
+              <w:top w:val="none" w:color="ff0000" w:sz="1"/>
+              <w:left w:val="none" w:color="ff0000" w:sz="1"/>
+              <w:right w:val="none" w:color="ff0000" w:sz="1"/>
+            </w:tcBorders>
+            <w:vAlign w:val="center"/>
+          </w:tcPr>
+          <w:p>
+            <w:pPr>
+              <w:jc w:val="left"/>
+            </w:pPr>
+            <w:r>
+              <w:t xml:space="preserve">Habitación</w:t>
+            </w:r>
+          </w:p>
+        </w:tc>
+        <w:tc>
+          <w:tcPr>
+            <w:tcW w:type="dxa" w:w="10000"/>
+            <w:tcBorders>
+              <w:top w:val="none" w:color="ff0000" w:sz="1"/>
+              <w:left w:val="none" w:color="ff0000" w:sz="1"/>
+              <w:right w:val="none" w:color="ff0000" w:sz="1"/>
+            </w:tcBorders>
+          </w:tcPr>
+          <w:p>
+            <w:r/>
           </w:p>
         </w:tc>
         <w:tc>
@@ -2866,6 +3234,71 @@
             <w:r/>
           </w:p>
         </w:tc>
+        <w:tc>
+          <w:tcPr>
+            <w:tcW w:type="dxa" w:w="10000"/>
+            <w:tcBorders>
+              <w:top w:val="none" w:color="ff0000" w:sz="1"/>
+              <w:left w:val="none" w:color="ff0000" w:sz="1"/>
+              <w:right w:val="none" w:color="ff0000" w:sz="1"/>
+            </w:tcBorders>
+          </w:tcPr>
+          <w:p>
+            <w:r/>
+          </w:p>
+        </w:tc>
+        <w:tc>
+          <w:tcPr>
+            <w:tcW w:type="dxa" w:w="10000"/>
+            <w:tcBorders>
+              <w:top w:val="none" w:color="ff0000" w:sz="1"/>
+              <w:left w:val="none" w:color="ff0000" w:sz="1"/>
+              <w:right w:val="none" w:color="ff0000" w:sz="1"/>
+            </w:tcBorders>
+          </w:tcPr>
+          <w:p>
+            <w:r/>
+          </w:p>
+        </w:tc>
+        <w:tc>
+          <w:tcPr>
+            <w:tcW w:type="dxa" w:w="10000"/>
+            <w:tcBorders>
+              <w:top w:val="none" w:color="ff0000" w:sz="1"/>
+              <w:left w:val="none" w:color="ff0000" w:sz="1"/>
+              <w:right w:val="none" w:color="ff0000" w:sz="1"/>
+            </w:tcBorders>
+          </w:tcPr>
+          <w:p>
+            <w:r/>
+          </w:p>
+        </w:tc>
+        <w:tc>
+          <w:tcPr>
+            <w:tcW w:type="dxa" w:w="10000"/>
+            <w:tcBorders>
+              <w:top w:val="none" w:color="ff0000" w:sz="1"/>
+              <w:left w:val="none" w:color="ff0000" w:sz="1"/>
+              <w:right w:val="none" w:color="ff0000" w:sz="1"/>
+            </w:tcBorders>
+          </w:tcPr>
+          <w:p>
+            <w:r/>
+          </w:p>
+        </w:tc>
+        <w:tc>
+          <w:tcPr>
+            <w:tcW w:type="dxa" w:w="10000"/>
+            <w:tcBorders>
+              <w:top w:val="none" w:color="ff0000" w:sz="1"/>
+              <w:left w:val="none" w:color="ff0000" w:sz="1"/>
+              <w:right w:val="none" w:color="ff0000" w:sz="1"/>
+            </w:tcBorders>
+          </w:tcPr>
+          <w:p>
+            <w:r/>
+          </w:p>
+        </w:tc>
       </w:tr>
       <w:tr>
         <w:trPr>
@@ -2887,23 +3320,391 @@
               <w:jc w:val="left"/>
             </w:pPr>
             <w:r>
-              <w:t xml:space="preserve">Email</w:t>
+              <w:t xml:space="preserve">Cargo</w:t>
             </w:r>
           </w:p>
         </w:tc>
         <w:tc>
           <w:tcPr>
-            <w:tcW w:type="dxa" w:w="5000"/>
-            <w:tcBorders>
-              <w:top w:val="none" w:color="ff0000" w:sz="1"/>
-              <w:left w:val="none" w:color="ff0000" w:sz="1"/>
-              <w:right w:val="none" w:color="ff0000" w:sz="1"/>
-            </w:tcBorders>
-          </w:tcPr>
-          <w:p>
-            <w:pPr>
-              <w:pStyle w:val="aside"/>
-            </w:pPr>
+            <w:tcW w:type="dxa" w:w="10000"/>
+            <w:tcBorders>
+              <w:top w:val="none" w:color="ff0000" w:sz="1"/>
+              <w:left w:val="none" w:color="ff0000" w:sz="1"/>
+              <w:right w:val="none" w:color="ff0000" w:sz="1"/>
+            </w:tcBorders>
+          </w:tcPr>
+          <w:p>
+            <w:r/>
+          </w:p>
+        </w:tc>
+        <w:tc>
+          <w:tcPr>
+            <w:tcW w:type="dxa" w:w="10000"/>
+            <w:tcBorders>
+              <w:top w:val="none" w:color="ff0000" w:sz="1"/>
+              <w:left w:val="none" w:color="ff0000" w:sz="1"/>
+              <w:right w:val="none" w:color="ff0000" w:sz="1"/>
+            </w:tcBorders>
+          </w:tcPr>
+          <w:p>
+            <w:r/>
+          </w:p>
+        </w:tc>
+        <w:tc>
+          <w:tcPr>
+            <w:tcW w:type="dxa" w:w="10000"/>
+            <w:tcBorders>
+              <w:top w:val="none" w:color="ff0000" w:sz="1"/>
+              <w:left w:val="none" w:color="ff0000" w:sz="1"/>
+              <w:right w:val="none" w:color="ff0000" w:sz="1"/>
+            </w:tcBorders>
+          </w:tcPr>
+          <w:p>
+            <w:r/>
+          </w:p>
+        </w:tc>
+        <w:tc>
+          <w:tcPr>
+            <w:tcW w:type="dxa" w:w="10000"/>
+            <w:tcBorders>
+              <w:top w:val="none" w:color="ff0000" w:sz="1"/>
+              <w:left w:val="none" w:color="ff0000" w:sz="1"/>
+              <w:right w:val="none" w:color="ff0000" w:sz="1"/>
+            </w:tcBorders>
+          </w:tcPr>
+          <w:p>
+            <w:r/>
+          </w:p>
+        </w:tc>
+        <w:tc>
+          <w:tcPr>
+            <w:tcW w:type="dxa" w:w="10000"/>
+            <w:tcBorders>
+              <w:top w:val="none" w:color="ff0000" w:sz="1"/>
+              <w:left w:val="none" w:color="ff0000" w:sz="1"/>
+              <w:right w:val="none" w:color="ff0000" w:sz="1"/>
+            </w:tcBorders>
+          </w:tcPr>
+          <w:p>
+            <w:r/>
+          </w:p>
+        </w:tc>
+        <w:tc>
+          <w:tcPr>
+            <w:tcW w:type="dxa" w:w="10000"/>
+            <w:tcBorders>
+              <w:top w:val="none" w:color="ff0000" w:sz="1"/>
+              <w:left w:val="none" w:color="ff0000" w:sz="1"/>
+              <w:right w:val="none" w:color="ff0000" w:sz="1"/>
+            </w:tcBorders>
+          </w:tcPr>
+          <w:p>
+            <w:r/>
+          </w:p>
+        </w:tc>
+        <w:tc>
+          <w:tcPr>
+            <w:tcW w:type="dxa" w:w="10000"/>
+            <w:tcBorders>
+              <w:top w:val="none" w:color="ff0000" w:sz="1"/>
+              <w:left w:val="none" w:color="ff0000" w:sz="1"/>
+              <w:right w:val="none" w:color="ff0000" w:sz="1"/>
+            </w:tcBorders>
+          </w:tcPr>
+          <w:p>
+            <w:r/>
+          </w:p>
+        </w:tc>
+        <w:tc>
+          <w:tcPr>
+            <w:tcW w:type="dxa" w:w="10000"/>
+            <w:tcBorders>
+              <w:top w:val="none" w:color="ff0000" w:sz="1"/>
+              <w:left w:val="none" w:color="ff0000" w:sz="1"/>
+              <w:right w:val="none" w:color="ff0000" w:sz="1"/>
+            </w:tcBorders>
+          </w:tcPr>
+          <w:p>
+            <w:r/>
+          </w:p>
+        </w:tc>
+      </w:tr>
+      <w:tr>
+        <w:trPr>
+          <w:trHeight w:val="500" w:hRule="exact"/>
+        </w:trPr>
+        <w:tc>
+          <w:tcPr>
+            <w:tcBorders>
+              <w:top w:val="none" w:color="ff0000" w:sz="1"/>
+              <w:left w:val="none" w:color="ff0000" w:sz="1"/>
+              <w:bottom w:val="none" w:color="ff0000" w:sz="1"/>
+              <w:right w:val="none" w:color="ff0000" w:sz="1"/>
+            </w:tcBorders>
+            <w:vAlign w:val="center"/>
+          </w:tcPr>
+          <w:p>
+            <w:pPr>
+              <w:pStyle w:val="aside"/>
+              <w:jc w:val="center"/>
+            </w:pPr>
+            <w:r>
+              <w:t xml:space="preserve">Años de graduado</w:t>
+            </w:r>
+          </w:p>
+        </w:tc>
+        <w:tc>
+          <w:tcPr>
+            <w:tcW w:type="dxa" w:w="10000"/>
+            <w:tcBorders>
+              <w:top w:val="none" w:color="ff0000" w:sz="1"/>
+              <w:left w:val="none" w:color="ff0000" w:sz="1"/>
+              <w:right w:val="none" w:color="ff0000" w:sz="1"/>
+            </w:tcBorders>
+          </w:tcPr>
+          <w:p>
+            <w:r/>
+          </w:p>
+        </w:tc>
+        <w:tc>
+          <w:tcPr>
+            <w:tcW w:type="dxa" w:w="10000"/>
+            <w:tcBorders>
+              <w:top w:val="none" w:color="ff0000" w:sz="1"/>
+              <w:left w:val="none" w:color="ff0000" w:sz="1"/>
+              <w:right w:val="none" w:color="ff0000" w:sz="1"/>
+            </w:tcBorders>
+          </w:tcPr>
+          <w:p>
+            <w:r/>
+          </w:p>
+        </w:tc>
+        <w:tc>
+          <w:tcPr>
+            <w:tcW w:type="dxa" w:w="10000"/>
+            <w:tcBorders>
+              <w:top w:val="none" w:color="ff0000" w:sz="1"/>
+              <w:left w:val="none" w:color="ff0000" w:sz="1"/>
+              <w:right w:val="none" w:color="ff0000" w:sz="1"/>
+            </w:tcBorders>
+          </w:tcPr>
+          <w:p>
+            <w:r/>
+          </w:p>
+        </w:tc>
+        <w:tc>
+          <w:tcPr>
+            <w:tcW w:type="dxa" w:w="10000"/>
+            <w:tcBorders>
+              <w:top w:val="none" w:color="ff0000" w:sz="1"/>
+              <w:left w:val="none" w:color="ff0000" w:sz="1"/>
+              <w:right w:val="none" w:color="ff0000" w:sz="1"/>
+            </w:tcBorders>
+            <w:vAlign w:val="center"/>
+          </w:tcPr>
+          <w:p>
+            <w:pPr>
+              <w:jc w:val="left"/>
+            </w:pPr>
+            <w:r>
+              <w:t xml:space="preserve">Tutor TG</w:t>
+            </w:r>
+          </w:p>
+        </w:tc>
+        <w:tc>
+          <w:tcPr>
+            <w:tcW w:type="dxa" w:w="10000"/>
+            <w:tcBorders>
+              <w:top w:val="none" w:color="ff0000" w:sz="1"/>
+              <w:left w:val="none" w:color="ff0000" w:sz="1"/>
+              <w:right w:val="none" w:color="ff0000" w:sz="1"/>
+            </w:tcBorders>
+          </w:tcPr>
+          <w:p>
+            <w:r/>
+          </w:p>
+        </w:tc>
+        <w:tc>
+          <w:tcPr>
+            <w:tcW w:type="dxa" w:w="10000"/>
+            <w:tcBorders>
+              <w:top w:val="none" w:color="ff0000" w:sz="1"/>
+              <w:left w:val="none" w:color="ff0000" w:sz="1"/>
+              <w:right w:val="none" w:color="ff0000" w:sz="1"/>
+            </w:tcBorders>
+          </w:tcPr>
+          <w:p>
+            <w:r/>
+          </w:p>
+        </w:tc>
+        <w:tc>
+          <w:tcPr>
+            <w:tcW w:type="dxa" w:w="10000"/>
+            <w:tcBorders>
+              <w:top w:val="none" w:color="ff0000" w:sz="1"/>
+              <w:left w:val="none" w:color="ff0000" w:sz="1"/>
+              <w:right w:val="none" w:color="ff0000" w:sz="1"/>
+            </w:tcBorders>
+            <w:vAlign w:val="center"/>
+          </w:tcPr>
+          <w:p>
+            <w:pPr>
+              <w:jc w:val="left"/>
+            </w:pPr>
+            <w:r/>
+          </w:p>
+        </w:tc>
+        <w:tc>
+          <w:tcPr>
+            <w:tcW w:type="dxa" w:w="10000"/>
+            <w:tcBorders>
+              <w:top w:val="none" w:color="ff0000" w:sz="1"/>
+              <w:left w:val="none" w:color="ff0000" w:sz="1"/>
+              <w:right w:val="none" w:color="ff0000" w:sz="1"/>
+            </w:tcBorders>
+          </w:tcPr>
+          <w:p>
+            <w:r/>
+          </w:p>
+        </w:tc>
+      </w:tr>
+      <w:tr>
+        <w:trPr>
+          <w:trHeight w:val="500" w:hRule="exact"/>
+        </w:trPr>
+        <w:tc>
+          <w:tcPr>
+            <w:tcBorders>
+              <w:top w:val="none" w:color="ff0000" w:sz="1"/>
+              <w:left w:val="none" w:color="ff0000" w:sz="1"/>
+              <w:bottom w:val="none" w:color="ff0000" w:sz="1"/>
+              <w:right w:val="none" w:color="ff0000" w:sz="1"/>
+            </w:tcBorders>
+            <w:vAlign w:val="center"/>
+          </w:tcPr>
+          <w:p>
+            <w:pPr>
+              <w:pStyle w:val="aside"/>
+              <w:jc w:val="center"/>
+            </w:pPr>
+            <w:r>
+              <w:t xml:space="preserve">Profesor UCAB</w:t>
+            </w:r>
+          </w:p>
+        </w:tc>
+        <w:tc>
+          <w:tcPr>
+            <w:tcW w:type="dxa" w:w="10000"/>
+            <w:tcBorders>
+              <w:top w:val="none" w:color="ff0000" w:sz="1"/>
+              <w:left w:val="none" w:color="ff0000" w:sz="1"/>
+              <w:right w:val="none" w:color="ff0000" w:sz="1"/>
+            </w:tcBorders>
+          </w:tcPr>
+          <w:p>
+            <w:r/>
+          </w:p>
+        </w:tc>
+        <w:tc>
+          <w:tcPr>
+            <w:tcW w:type="dxa" w:w="10000"/>
+            <w:tcBorders>
+              <w:top w:val="none" w:color="ff0000" w:sz="1"/>
+              <w:left w:val="none" w:color="ff0000" w:sz="1"/>
+              <w:right w:val="none" w:color="ff0000" w:sz="1"/>
+            </w:tcBorders>
+          </w:tcPr>
+          <w:p>
+            <w:r/>
+          </w:p>
+        </w:tc>
+        <w:tc>
+          <w:tcPr>
+            <w:tcW w:type="dxa" w:w="10000"/>
+            <w:tcBorders>
+              <w:top w:val="none" w:color="ff0000" w:sz="1"/>
+              <w:left w:val="none" w:color="ff0000" w:sz="1"/>
+              <w:right w:val="none" w:color="ff0000" w:sz="1"/>
+            </w:tcBorders>
+          </w:tcPr>
+          <w:p>
+            <w:r/>
+          </w:p>
+        </w:tc>
+        <w:tc>
+          <w:tcPr>
+            <w:tcW w:type="dxa" w:w="10000"/>
+            <w:tcBorders>
+              <w:top w:val="none" w:color="ff0000" w:sz="1"/>
+              <w:left w:val="none" w:color="ff0000" w:sz="1"/>
+              <w:right w:val="none" w:color="ff0000" w:sz="1"/>
+            </w:tcBorders>
+            <w:vAlign w:val="center"/>
+          </w:tcPr>
+          <w:p>
+            <w:pPr>
+              <w:jc w:val="left"/>
+            </w:pPr>
+            <w:r>
+              <w:t xml:space="preserve">Escuela:</w:t>
+            </w:r>
+          </w:p>
+        </w:tc>
+        <w:tc>
+          <w:tcPr>
+            <w:tcW w:type="dxa" w:w="10000"/>
+            <w:tcBorders>
+              <w:top w:val="none" w:color="ff0000" w:sz="1"/>
+              <w:left w:val="none" w:color="ff0000" w:sz="1"/>
+              <w:right w:val="none" w:color="ff0000" w:sz="1"/>
+            </w:tcBorders>
+          </w:tcPr>
+          <w:p>
+            <w:r>
+              <w:t xml:space="preserve"> Ingenieria Informática</w:t>
+            </w:r>
+          </w:p>
+        </w:tc>
+        <w:tc>
+          <w:tcPr>
+            <w:tcW w:type="dxa" w:w="10000"/>
+            <w:tcBorders>
+              <w:top w:val="none" w:color="ff0000" w:sz="1"/>
+              <w:left w:val="none" w:color="ff0000" w:sz="1"/>
+              <w:right w:val="none" w:color="ff0000" w:sz="1"/>
+            </w:tcBorders>
+          </w:tcPr>
+          <w:p>
+            <w:r/>
+          </w:p>
+        </w:tc>
+        <w:tc>
+          <w:tcPr>
+            <w:tcW w:type="dxa" w:w="10000"/>
+            <w:tcBorders>
+              <w:top w:val="none" w:color="ff0000" w:sz="1"/>
+              <w:left w:val="none" w:color="ff0000" w:sz="1"/>
+              <w:right w:val="none" w:color="ff0000" w:sz="1"/>
+            </w:tcBorders>
+            <w:vAlign w:val="center"/>
+          </w:tcPr>
+          <w:p>
+            <w:pPr>
+              <w:jc w:val="left"/>
+            </w:pPr>
+            <w:r/>
+          </w:p>
+        </w:tc>
+        <w:tc>
+          <w:tcPr>
+            <w:tcW w:type="dxa" w:w="10000"/>
+            <w:tcBorders>
+              <w:top w:val="none" w:color="ff0000" w:sz="1"/>
+              <w:left w:val="none" w:color="ff0000" w:sz="1"/>
+              <w:right w:val="none" w:color="ff0000" w:sz="1"/>
+            </w:tcBorders>
+          </w:tcPr>
+          <w:p>
             <w:r/>
           </w:p>
         </w:tc>
@@ -2916,9 +3717,15 @@
     </w:p>
     <w:p>
       <w:pPr>
+        <w:pStyle w:val="aside"/>
         <w:spacing w:after="200"/>
+        <w:jc w:val="center"/>
       </w:pPr>
       <w:r>
+        <w:rPr>
+          <w:b/>
+          <w:bCs/>
+        </w:rPr>
         <w:t xml:space="preserve">Datos de la Empresa:</w:t>
       </w:r>
     </w:p>
@@ -2964,6 +3771,7 @@
         </w:tc>
         <w:tc>
           <w:tcPr>
+            <w:tcW w:type="dxa" w:w="10000"/>
             <w:tcBorders>
               <w:top w:val="none" w:color="ff0000" w:sz="1"/>
               <w:left w:val="none" w:color="ff0000" w:sz="1"/>
@@ -2998,7 +3806,7 @@
               <w:jc w:val="center"/>
             </w:pPr>
             <w:r>
-              <w:t xml:space="preserve">C.I.N</w:t>
+              <w:t xml:space="preserve">Dirección</w:t>
             </w:r>
           </w:p>
         </w:tc>
@@ -3035,7 +3843,7 @@
               <w:jc w:val="center"/>
             </w:pPr>
             <w:r>
-              <w:t xml:space="preserve">Email</w:t>
+              <w:t xml:space="preserve">Telefono</w:t>
             </w:r>
           </w:p>
         </w:tc>
@@ -3049,6 +3857,90 @@
             </w:tcBorders>
           </w:tcPr>
           <w:p>
+            <w:r/>
+          </w:p>
+        </w:tc>
+      </w:tr>
+    </w:tbl>
+    <w:p>
+      <w:pPr>
+        <w:spacing w:before="100" w:after="100"/>
+      </w:pPr>
+    </w:p>
+    <w:p>
+      <w:pPr>
+        <w:pStyle w:val="aside"/>
+        <w:jc w:val="center"/>
+      </w:pPr>
+      <w:r>
+        <w:rPr>
+          <w:b/>
+          <w:bCs/>
+        </w:rPr>
+        <w:t xml:space="preserve">Historial de revisiones</w:t>
+      </w:r>
+    </w:p>
+    <w:p>
+      <w:pPr>
+        <w:spacing w:before="100" w:after="100"/>
+      </w:pPr>
+    </w:p>
+    <w:tbl>
+      <w:tblPr>
+        <w:tblW w:type="auto" w:w="100"/>
+        <w:tblBorders>
+          <w:top w:val="single" w:color="auto" w:sz="4"/>
+          <w:left w:val="single" w:color="auto" w:sz="4"/>
+          <w:bottom w:val="single" w:color="auto" w:sz="4"/>
+          <w:right w:val="single" w:color="auto" w:sz="4"/>
+          <w:insideH w:val="single" w:color="auto" w:sz="4"/>
+          <w:insideV w:val="single" w:color="auto" w:sz="4"/>
+        </w:tblBorders>
+      </w:tblPr>
+      <w:tblGrid>
+        <w:gridCol w:w="1000"/>
+        <w:gridCol w:w="2500"/>
+      </w:tblGrid>
+      <w:tr>
+        <w:trPr>
+          <w:trHeight w:val="500" w:hRule="exact"/>
+        </w:trPr>
+        <w:tc>
+          <w:tcPr>
+            <w:tcBorders>
+              <w:top w:val="none" w:color="ff0000" w:sz="1"/>
+              <w:left w:val="none" w:color="ff0000" w:sz="1"/>
+              <w:bottom w:val="none" w:color="ff0000" w:sz="1"/>
+              <w:right w:val="none" w:color="ff0000" w:sz="1"/>
+            </w:tcBorders>
+            <w:vAlign w:val="center"/>
+          </w:tcPr>
+          <w:p>
+            <w:pPr>
+              <w:pStyle w:val="aside"/>
+              <w:jc w:val="left"/>
+            </w:pPr>
+            <w:r>
+              <w:rPr>
+                <w:b/>
+                <w:bCs/>
+              </w:rPr>
+              <w:t xml:space="preserve">Nombre de alumno 1</w:t>
+            </w:r>
+          </w:p>
+        </w:tc>
+        <w:tc>
+          <w:tcPr>
+            <w:tcBorders>
+              <w:top w:val="none" w:color="ff0000" w:sz="1"/>
+              <w:left w:val="none" w:color="ff0000" w:sz="1"/>
+              <w:right w:val="none" w:color="ff0000" w:sz="1"/>
+            </w:tcBorders>
+          </w:tcPr>
+          <w:p>
+            <w:pPr>
+              <w:pStyle w:val="aside"/>
+            </w:pPr>
             <w:r/>
           </w:p>
         </w:tc>
@@ -3070,16 +3962,19 @@
           <w:p>
             <w:pPr>
               <w:pStyle w:val="aside"/>
-              <w:jc w:val="center"/>
+              <w:jc w:val="left"/>
             </w:pPr>
             <w:r>
-              <w:t xml:space="preserve">Telefono</w:t>
+              <w:rPr>
+                <w:b/>
+                <w:bCs/>
+              </w:rPr>
+              <w:t xml:space="preserve">Nombre Alumno2</w:t>
             </w:r>
           </w:p>
         </w:tc>
         <w:tc>
           <w:tcPr>
-            <w:tcW w:type="dxa" w:w="5000"/>
             <w:tcBorders>
               <w:top w:val="none" w:color="ff0000" w:sz="1"/>
               <w:left w:val="none" w:color="ff0000" w:sz="1"/>
@@ -3107,39 +4002,83 @@
           </w:tcPr>
           <w:p>
             <w:pPr>
-              <w:jc w:val="center"/>
+              <w:pStyle w:val="aside"/>
+              <w:jc w:val="left"/>
             </w:pPr>
             <w:r>
-              <w:t xml:space="preserve">Fecha</w:t>
+              <w:rPr>
+                <w:b/>
+                <w:bCs/>
+              </w:rPr>
+              <w:t xml:space="preserve">Titulo del trabajo experimental de grado</w:t>
             </w:r>
           </w:p>
         </w:tc>
         <w:tc>
           <w:tcPr>
-            <w:tcW w:type="dxa" w:w="5000"/>
-            <w:tcBorders>
-              <w:top w:val="none" w:color="ff0000" w:sz="1"/>
-              <w:left w:val="none" w:color="ff0000" w:sz="1"/>
-              <w:right w:val="none" w:color="ff0000" w:sz="1"/>
-            </w:tcBorders>
-          </w:tcPr>
-          <w:p>
-            <w:pPr>
-              <w:pStyle w:val="aside"/>
-            </w:pPr>
+            <w:tcBorders>
+              <w:top w:val="none" w:color="ff0000" w:sz="1"/>
+              <w:left w:val="none" w:color="ff0000" w:sz="1"/>
+              <w:right w:val="none" w:color="ff0000" w:sz="1"/>
+            </w:tcBorders>
+          </w:tcPr>
+          <w:p>
+            <w:r/>
+          </w:p>
+        </w:tc>
+      </w:tr>
+      <w:tr>
+        <w:trPr>
+          <w:trHeight w:val="500" w:hRule="exact"/>
+        </w:trPr>
+        <w:tc>
+          <w:tcPr>
+            <w:tcBorders>
+              <w:top w:val="none" w:color="ff0000" w:sz="1"/>
+              <w:left w:val="none" w:color="ff0000" w:sz="1"/>
+              <w:bottom w:val="none" w:color="ff0000" w:sz="1"/>
+              <w:right w:val="none" w:color="ff0000" w:sz="1"/>
+            </w:tcBorders>
+            <w:vAlign w:val="center"/>
+          </w:tcPr>
+          <w:p>
+            <w:pPr>
+              <w:pStyle w:val="aside"/>
+              <w:jc w:val="left"/>
+            </w:pPr>
+            <w:r>
+              <w:rPr>
+                <w:b/>
+                <w:bCs/>
+              </w:rPr>
+              <w:t xml:space="preserve">Organización donde se organizará el TEG</w:t>
+            </w:r>
+          </w:p>
+        </w:tc>
+        <w:tc>
+          <w:tcPr>
+            <w:tcBorders>
+              <w:top w:val="none" w:color="ff0000" w:sz="1"/>
+              <w:left w:val="none" w:color="ff0000" w:sz="1"/>
+              <w:bottom w:val="none" w:color="ff0000" w:sz="1"/>
+              <w:right w:val="none" w:color="ff0000" w:sz="1"/>
+            </w:tcBorders>
+          </w:tcPr>
+          <w:p>
             <w:r/>
           </w:p>
         </w:tc>
       </w:tr>
     </w:tbl>
     <w:p>
-      <w:r>
-        <w:t xml:space="preserve">Historial de revisiones</w:t>
-      </w:r>
+      <w:pPr>
+        <w:spacing w:before="200" w:after="200"/>
+      </w:pPr>
     </w:p>
     <w:tbl>
       <w:tblPr>
         <w:tblW w:type="auto" w:w="100"/>
+        <w:tblInd w:type="dxa" w:w="50"/>
         <w:tblBorders>
           <w:top w:val="single" w:color="auto" w:sz="4"/>
           <w:left w:val="single" w:color="auto" w:sz="4"/>
@@ -3159,12 +4098,7 @@
         </w:trPr>
         <w:tc>
           <w:tcPr>
-            <w:tcBorders>
-              <w:top w:val="none" w:color="ff0000" w:sz="1"/>
-              <w:left w:val="none" w:color="ff0000" w:sz="1"/>
-              <w:bottom w:val="none" w:color="ff0000" w:sz="1"/>
-              <w:right w:val="none" w:color="ff0000" w:sz="1"/>
-            </w:tcBorders>
+            <w:tcW w:type="dxa" w:w="1200"/>
             <w:vAlign w:val="center"/>
           </w:tcPr>
           <w:p>
@@ -3173,23 +4107,48 @@
               <w:jc w:val="center"/>
             </w:pPr>
             <w:r>
-              <w:t xml:space="preserve">Nombre</w:t>
+              <w:rPr>
+                <w:b/>
+                <w:bCs/>
+              </w:rPr>
+              <w:t xml:space="preserve">Fecha                </w:t>
             </w:r>
           </w:p>
         </w:tc>
         <w:tc>
           <w:tcPr>
-            <w:tcBorders>
-              <w:top w:val="none" w:color="ff0000" w:sz="1"/>
-              <w:left w:val="none" w:color="ff0000" w:sz="1"/>
-              <w:right w:val="none" w:color="ff0000" w:sz="1"/>
-            </w:tcBorders>
-          </w:tcPr>
-          <w:p>
-            <w:pPr>
-              <w:pStyle w:val="aside"/>
-            </w:pPr>
-            <w:r/>
+            <w:vAlign w:val="center"/>
+          </w:tcPr>
+          <w:p>
+            <w:pPr>
+              <w:pStyle w:val="aside"/>
+              <w:jc w:val="center"/>
+            </w:pPr>
+            <w:r>
+              <w:rPr>
+                <w:b/>
+                <w:bCs/>
+              </w:rPr>
+              <w:t xml:space="preserve">Razón de la observación</w:t>
+            </w:r>
+          </w:p>
+        </w:tc>
+        <w:tc>
+          <w:tcPr>
+            <w:vAlign w:val="center"/>
+          </w:tcPr>
+          <w:p>
+            <w:pPr>
+              <w:pStyle w:val="aside"/>
+              <w:jc w:val="center"/>
+            </w:pPr>
+            <w:r>
+              <w:rPr>
+                <w:b/>
+                <w:bCs/>
+              </w:rPr>
+              <w:t xml:space="preserve">Modificación realizada</w:t>
+            </w:r>
           </w:p>
         </w:tc>
       </w:tr>
@@ -3199,12 +4158,6 @@
         </w:trPr>
         <w:tc>
           <w:tcPr>
-            <w:tcBorders>
-              <w:top w:val="none" w:color="ff0000" w:sz="1"/>
-              <w:left w:val="none" w:color="ff0000" w:sz="1"/>
-              <w:bottom w:val="none" w:color="ff0000" w:sz="1"/>
-              <w:right w:val="none" w:color="ff0000" w:sz="1"/>
-            </w:tcBorders>
             <w:vAlign w:val="center"/>
           </w:tcPr>
           <w:p>
@@ -3212,20 +4165,19 @@
               <w:pStyle w:val="aside"/>
               <w:jc w:val="center"/>
             </w:pPr>
-            <w:r>
-              <w:t xml:space="preserve">C.I.N</w:t>
-            </w:r>
-          </w:p>
-        </w:tc>
-        <w:tc>
-          <w:tcPr>
-            <w:tcBorders>
-              <w:top w:val="none" w:color="ff0000" w:sz="1"/>
-              <w:left w:val="none" w:color="ff0000" w:sz="1"/>
-              <w:right w:val="none" w:color="ff0000" w:sz="1"/>
-            </w:tcBorders>
-          </w:tcPr>
-          <w:p>
+            <w:r/>
+          </w:p>
+        </w:tc>
+        <w:tc>
+          <w:p>
+            <w:r/>
+          </w:p>
+        </w:tc>
+        <w:tc>
+          <w:p>
+            <w:pPr>
+              <w:pStyle w:val="aside"/>
+            </w:pPr>
             <w:r/>
           </w:p>
         </w:tc>
@@ -3236,12 +4188,6 @@
         </w:trPr>
         <w:tc>
           <w:tcPr>
-            <w:tcBorders>
-              <w:top w:val="none" w:color="ff0000" w:sz="1"/>
-              <w:left w:val="none" w:color="ff0000" w:sz="1"/>
-              <w:bottom w:val="none" w:color="ff0000" w:sz="1"/>
-              <w:right w:val="none" w:color="ff0000" w:sz="1"/>
-            </w:tcBorders>
             <w:vAlign w:val="center"/>
           </w:tcPr>
           <w:p>
@@ -3249,20 +4195,19 @@
               <w:pStyle w:val="aside"/>
               <w:jc w:val="center"/>
             </w:pPr>
-            <w:r>
-              <w:t xml:space="preserve">Email</w:t>
-            </w:r>
-          </w:p>
-        </w:tc>
-        <w:tc>
-          <w:tcPr>
-            <w:tcBorders>
-              <w:top w:val="none" w:color="ff0000" w:sz="1"/>
-              <w:left w:val="none" w:color="ff0000" w:sz="1"/>
-              <w:right w:val="none" w:color="ff0000" w:sz="1"/>
-            </w:tcBorders>
-          </w:tcPr>
-          <w:p>
+            <w:r/>
+          </w:p>
+        </w:tc>
+        <w:tc>
+          <w:p>
+            <w:r/>
+          </w:p>
+        </w:tc>
+        <w:tc>
+          <w:p>
+            <w:pPr>
+              <w:pStyle w:val="aside"/>
+            </w:pPr>
             <w:r/>
           </w:p>
         </w:tc>
@@ -3273,12 +4218,6 @@
         </w:trPr>
         <w:tc>
           <w:tcPr>
-            <w:tcBorders>
-              <w:top w:val="none" w:color="ff0000" w:sz="1"/>
-              <w:left w:val="none" w:color="ff0000" w:sz="1"/>
-              <w:bottom w:val="none" w:color="ff0000" w:sz="1"/>
-              <w:right w:val="none" w:color="ff0000" w:sz="1"/>
-            </w:tcBorders>
             <w:vAlign w:val="center"/>
           </w:tcPr>
           <w:p>
@@ -3286,20 +4225,19 @@
               <w:pStyle w:val="aside"/>
               <w:jc w:val="center"/>
             </w:pPr>
-            <w:r>
-              <w:t xml:space="preserve">Telefono</w:t>
-            </w:r>
-          </w:p>
-        </w:tc>
-        <w:tc>
-          <w:tcPr>
-            <w:tcBorders>
-              <w:top w:val="none" w:color="ff0000" w:sz="1"/>
-              <w:left w:val="none" w:color="ff0000" w:sz="1"/>
-              <w:right w:val="none" w:color="ff0000" w:sz="1"/>
-            </w:tcBorders>
-          </w:tcPr>
-          <w:p>
+            <w:r/>
+          </w:p>
+        </w:tc>
+        <w:tc>
+          <w:p>
+            <w:r/>
+          </w:p>
+        </w:tc>
+        <w:tc>
+          <w:p>
+            <w:pPr>
+              <w:pStyle w:val="aside"/>
+            </w:pPr>
             <w:r/>
           </w:p>
         </w:tc>
@@ -3310,237 +4248,30 @@
         </w:trPr>
         <w:tc>
           <w:tcPr>
-            <w:tcBorders>
-              <w:top w:val="none" w:color="ff0000" w:sz="1"/>
-              <w:left w:val="none" w:color="ff0000" w:sz="1"/>
-              <w:bottom w:val="none" w:color="ff0000" w:sz="1"/>
-              <w:right w:val="none" w:color="ff0000" w:sz="1"/>
-            </w:tcBorders>
-            <w:vAlign w:val="center"/>
-          </w:tcPr>
-          <w:p>
-            <w:pPr>
+            <w:vAlign w:val="center"/>
+          </w:tcPr>
+          <w:p>
+            <w:pPr>
+              <w:pStyle w:val="aside"/>
               <w:jc w:val="center"/>
             </w:pPr>
-            <w:r>
-              <w:t xml:space="preserve">Fecha</w:t>
-            </w:r>
-          </w:p>
-        </w:tc>
-        <w:tc>
-          <w:tcPr>
-            <w:tcBorders>
-              <w:top w:val="none" w:color="ff0000" w:sz="1"/>
-              <w:left w:val="none" w:color="ff0000" w:sz="1"/>
-              <w:right w:val="none" w:color="ff0000" w:sz="1"/>
-            </w:tcBorders>
-          </w:tcPr>
-          <w:p>
-            <w:pPr>
-              <w:pStyle w:val="aside"/>
-            </w:pPr>
-            <w:r/>
-          </w:p>
-        </w:tc>
-      </w:tr>
-    </w:tbl>
-    <w:tbl>
-      <w:tblPr>
-        <w:tblW w:type="auto" w:w="100"/>
-        <w:tblBorders>
-          <w:top w:val="single" w:color="auto" w:sz="4"/>
-          <w:left w:val="single" w:color="auto" w:sz="4"/>
-          <w:bottom w:val="single" w:color="auto" w:sz="4"/>
-          <w:right w:val="single" w:color="auto" w:sz="4"/>
-          <w:insideH w:val="single" w:color="auto" w:sz="4"/>
-          <w:insideV w:val="single" w:color="auto" w:sz="4"/>
-        </w:tblBorders>
-      </w:tblPr>
-      <w:tblGrid>
-        <w:gridCol w:w="3000"/>
-        <w:gridCol w:w="4500"/>
-      </w:tblGrid>
-      <w:tr>
-        <w:trPr>
-          <w:trHeight w:val="500" w:hRule="exact"/>
-        </w:trPr>
-        <w:tc>
-          <w:tcPr>
-            <w:tcBorders>
-              <w:top w:val="none" w:color="ff0000" w:sz="1"/>
-              <w:left w:val="none" w:color="ff0000" w:sz="1"/>
-              <w:bottom w:val="none" w:color="ff0000" w:sz="1"/>
-              <w:right w:val="none" w:color="ff0000" w:sz="1"/>
-            </w:tcBorders>
-            <w:vAlign w:val="center"/>
-          </w:tcPr>
-          <w:p>
-            <w:pPr>
-              <w:pStyle w:val="aside"/>
-              <w:jc w:val="center"/>
-            </w:pPr>
-            <w:r>
-              <w:t xml:space="preserve">Nombre</w:t>
-            </w:r>
-          </w:p>
-        </w:tc>
-        <w:tc>
-          <w:tcPr>
-            <w:tcBorders>
-              <w:top w:val="none" w:color="ff0000" w:sz="1"/>
-              <w:left w:val="none" w:color="ff0000" w:sz="1"/>
-              <w:right w:val="none" w:color="ff0000" w:sz="1"/>
-            </w:tcBorders>
-          </w:tcPr>
-          <w:p>
-            <w:pPr>
-              <w:pStyle w:val="aside"/>
-            </w:pPr>
-            <w:r/>
-          </w:p>
-        </w:tc>
-      </w:tr>
-      <w:tr>
-        <w:trPr>
-          <w:trHeight w:val="500" w:hRule="exact"/>
-        </w:trPr>
-        <w:tc>
-          <w:tcPr>
-            <w:tcBorders>
-              <w:top w:val="none" w:color="ff0000" w:sz="1"/>
-              <w:left w:val="none" w:color="ff0000" w:sz="1"/>
-              <w:bottom w:val="none" w:color="ff0000" w:sz="1"/>
-              <w:right w:val="none" w:color="ff0000" w:sz="1"/>
-            </w:tcBorders>
-            <w:vAlign w:val="center"/>
-          </w:tcPr>
-          <w:p>
-            <w:pPr>
-              <w:pStyle w:val="aside"/>
-              <w:jc w:val="center"/>
-            </w:pPr>
-            <w:r>
-              <w:t xml:space="preserve">C.I.N</w:t>
-            </w:r>
-          </w:p>
-        </w:tc>
-        <w:tc>
-          <w:tcPr>
-            <w:tcBorders>
-              <w:top w:val="none" w:color="ff0000" w:sz="1"/>
-              <w:left w:val="none" w:color="ff0000" w:sz="1"/>
-              <w:right w:val="none" w:color="ff0000" w:sz="1"/>
-            </w:tcBorders>
-          </w:tcPr>
-          <w:p>
-            <w:r/>
-          </w:p>
-        </w:tc>
-      </w:tr>
-      <w:tr>
-        <w:trPr>
-          <w:trHeight w:val="500" w:hRule="exact"/>
-        </w:trPr>
-        <w:tc>
-          <w:tcPr>
-            <w:tcBorders>
-              <w:top w:val="none" w:color="ff0000" w:sz="1"/>
-              <w:left w:val="none" w:color="ff0000" w:sz="1"/>
-              <w:bottom w:val="none" w:color="ff0000" w:sz="1"/>
-              <w:right w:val="none" w:color="ff0000" w:sz="1"/>
-            </w:tcBorders>
-            <w:vAlign w:val="center"/>
-          </w:tcPr>
-          <w:p>
-            <w:pPr>
-              <w:pStyle w:val="aside"/>
-              <w:jc w:val="center"/>
-            </w:pPr>
-            <w:r>
-              <w:t xml:space="preserve">Email</w:t>
-            </w:r>
-          </w:p>
-        </w:tc>
-        <w:tc>
-          <w:tcPr>
-            <w:tcBorders>
-              <w:top w:val="none" w:color="ff0000" w:sz="1"/>
-              <w:left w:val="none" w:color="ff0000" w:sz="1"/>
-              <w:right w:val="none" w:color="ff0000" w:sz="1"/>
-            </w:tcBorders>
-          </w:tcPr>
-          <w:p>
-            <w:r/>
-          </w:p>
-        </w:tc>
-      </w:tr>
-      <w:tr>
-        <w:trPr>
-          <w:trHeight w:val="500" w:hRule="exact"/>
-        </w:trPr>
-        <w:tc>
-          <w:tcPr>
-            <w:tcBorders>
-              <w:top w:val="none" w:color="ff0000" w:sz="1"/>
-              <w:left w:val="none" w:color="ff0000" w:sz="1"/>
-              <w:bottom w:val="none" w:color="ff0000" w:sz="1"/>
-              <w:right w:val="none" w:color="ff0000" w:sz="1"/>
-            </w:tcBorders>
-            <w:vAlign w:val="center"/>
-          </w:tcPr>
-          <w:p>
-            <w:pPr>
-              <w:pStyle w:val="aside"/>
-              <w:jc w:val="center"/>
-            </w:pPr>
-            <w:r>
-              <w:t xml:space="preserve">Telefono</w:t>
-            </w:r>
-          </w:p>
-        </w:tc>
-        <w:tc>
-          <w:tcPr>
-            <w:tcBorders>
-              <w:top w:val="none" w:color="ff0000" w:sz="1"/>
-              <w:left w:val="none" w:color="ff0000" w:sz="1"/>
-              <w:right w:val="none" w:color="ff0000" w:sz="1"/>
-            </w:tcBorders>
-          </w:tcPr>
-          <w:p>
-            <w:r/>
-          </w:p>
-        </w:tc>
-      </w:tr>
-      <w:tr>
-        <w:trPr>
-          <w:trHeight w:val="500" w:hRule="exact"/>
-        </w:trPr>
-        <w:tc>
-          <w:tcPr>
-            <w:tcBorders>
-              <w:top w:val="none" w:color="ff0000" w:sz="1"/>
-              <w:left w:val="none" w:color="ff0000" w:sz="1"/>
-              <w:bottom w:val="none" w:color="ff0000" w:sz="1"/>
-              <w:right w:val="none" w:color="ff0000" w:sz="1"/>
-            </w:tcBorders>
-            <w:vAlign w:val="center"/>
-          </w:tcPr>
-          <w:p>
-            <w:pPr>
-              <w:jc w:val="center"/>
-            </w:pPr>
-            <w:r>
-              <w:t xml:space="preserve">Fecha</w:t>
-            </w:r>
-          </w:p>
-        </w:tc>
-        <w:tc>
-          <w:tcPr>
-            <w:tcBorders>
-              <w:top w:val="none" w:color="ff0000" w:sz="1"/>
-              <w:left w:val="none" w:color="ff0000" w:sz="1"/>
-              <w:right w:val="none" w:color="ff0000" w:sz="1"/>
-            </w:tcBorders>
+            <w:r/>
+          </w:p>
+        </w:tc>
+        <w:tc>
+          <w:tcPr>
+            <w:tcW w:type="dxa" w:w="4000"/>
+          </w:tcPr>
+          <w:p>
+            <w:pPr>
+              <w:pStyle w:val="aside"/>
+            </w:pPr>
+            <w:r/>
+          </w:p>
+        </w:tc>
+        <w:tc>
+          <w:tcPr>
+            <w:tcW w:type="dxa" w:w="4000"/>
           </w:tcPr>
           <w:p>
             <w:pPr>

</xml_diff>

<commit_message>
Generador de titulo en solicitud
Generador de titulo en solicitud
</commit_message>
<xml_diff>
--- a/Planilla Propuesta TEG.docx
+++ b/Planilla Propuesta TEG.docx
@@ -402,7 +402,7 @@
               <w:pStyle w:val="aside"/>
             </w:pPr>
             <w:r>
-              <w:t xml:space="preserve">Fri Mar 03 2023 16:16:25 GMT-0400 (Venezuela Time)</w:t>
+              <w:t xml:space="preserve">Sun Mar 05 2023 21:49:32 GMT-0400 (Venezuela Time)</w:t>
             </w:r>
           </w:p>
         </w:tc>
@@ -571,301 +571,501 @@
           <w:tcPr>
             <w:tcW w:type="dxa" w:w="280"/>
           </w:tcPr>
-          <w:p/>
-        </w:tc>
-        <w:tc>
-          <w:tcPr>
-            <w:tcW w:type="dxa" w:w="280"/>
-          </w:tcPr>
-          <w:p/>
-        </w:tc>
-        <w:tc>
-          <w:tcPr>
-            <w:tcW w:type="dxa" w:w="280"/>
-          </w:tcPr>
-          <w:p/>
-        </w:tc>
-        <w:tc>
-          <w:tcPr>
-            <w:tcW w:type="dxa" w:w="280"/>
-          </w:tcPr>
-          <w:p/>
-        </w:tc>
-        <w:tc>
-          <w:tcPr>
-            <w:tcW w:type="dxa" w:w="280"/>
-          </w:tcPr>
-          <w:p/>
-        </w:tc>
-        <w:tc>
-          <w:tcPr>
-            <w:tcW w:type="dxa" w:w="280"/>
-          </w:tcPr>
-          <w:p/>
-        </w:tc>
-        <w:tc>
-          <w:tcPr>
-            <w:tcW w:type="dxa" w:w="280"/>
-          </w:tcPr>
-          <w:p/>
-        </w:tc>
-        <w:tc>
-          <w:tcPr>
-            <w:tcW w:type="dxa" w:w="280"/>
-          </w:tcPr>
-          <w:p/>
-        </w:tc>
-        <w:tc>
-          <w:tcPr>
-            <w:tcW w:type="dxa" w:w="280"/>
-          </w:tcPr>
-          <w:p/>
-        </w:tc>
-        <w:tc>
-          <w:tcPr>
-            <w:tcW w:type="dxa" w:w="280"/>
-          </w:tcPr>
-          <w:p/>
-        </w:tc>
-        <w:tc>
-          <w:tcPr>
-            <w:tcW w:type="dxa" w:w="280"/>
-          </w:tcPr>
-          <w:p/>
-        </w:tc>
-        <w:tc>
-          <w:tcPr>
-            <w:tcW w:type="dxa" w:w="280"/>
-          </w:tcPr>
-          <w:p/>
-        </w:tc>
-        <w:tc>
-          <w:tcPr>
-            <w:tcW w:type="dxa" w:w="280"/>
-          </w:tcPr>
-          <w:p/>
-        </w:tc>
-        <w:tc>
-          <w:tcPr>
-            <w:tcW w:type="dxa" w:w="280"/>
-          </w:tcPr>
-          <w:p/>
-        </w:tc>
-        <w:tc>
-          <w:tcPr>
-            <w:tcW w:type="dxa" w:w="280"/>
-          </w:tcPr>
-          <w:p/>
-        </w:tc>
-        <w:tc>
-          <w:tcPr>
-            <w:tcW w:type="dxa" w:w="280"/>
-          </w:tcPr>
-          <w:p/>
-        </w:tc>
-        <w:tc>
-          <w:tcPr>
-            <w:tcW w:type="dxa" w:w="280"/>
-          </w:tcPr>
-          <w:p/>
-        </w:tc>
-        <w:tc>
-          <w:tcPr>
-            <w:tcW w:type="dxa" w:w="280"/>
-          </w:tcPr>
-          <w:p/>
-        </w:tc>
-        <w:tc>
-          <w:tcPr>
-            <w:tcW w:type="dxa" w:w="280"/>
-          </w:tcPr>
-          <w:p/>
-        </w:tc>
-        <w:tc>
-          <w:tcPr>
-            <w:tcW w:type="dxa" w:w="280"/>
-          </w:tcPr>
-          <w:p/>
-        </w:tc>
-        <w:tc>
-          <w:tcPr>
-            <w:tcW w:type="dxa" w:w="280"/>
-          </w:tcPr>
-          <w:p/>
-        </w:tc>
-        <w:tc>
-          <w:tcPr>
-            <w:tcW w:type="dxa" w:w="280"/>
-          </w:tcPr>
-          <w:p/>
-        </w:tc>
-        <w:tc>
-          <w:tcPr>
-            <w:tcW w:type="dxa" w:w="280"/>
-          </w:tcPr>
-          <w:p/>
-        </w:tc>
-        <w:tc>
-          <w:tcPr>
-            <w:tcW w:type="dxa" w:w="280"/>
-          </w:tcPr>
-          <w:p/>
-        </w:tc>
-        <w:tc>
-          <w:tcPr>
-            <w:tcW w:type="dxa" w:w="280"/>
-          </w:tcPr>
-          <w:p/>
-        </w:tc>
-        <w:tc>
-          <w:tcPr>
-            <w:tcW w:type="dxa" w:w="280"/>
-          </w:tcPr>
-          <w:p/>
-        </w:tc>
-        <w:tc>
-          <w:tcPr>
-            <w:tcW w:type="dxa" w:w="280"/>
-          </w:tcPr>
-          <w:p/>
-        </w:tc>
-        <w:tc>
-          <w:tcPr>
-            <w:tcW w:type="dxa" w:w="280"/>
-          </w:tcPr>
-          <w:p/>
-        </w:tc>
-        <w:tc>
-          <w:tcPr>
-            <w:tcW w:type="dxa" w:w="280"/>
-          </w:tcPr>
-          <w:p/>
-        </w:tc>
-        <w:tc>
-          <w:tcPr>
-            <w:tcW w:type="dxa" w:w="280"/>
-          </w:tcPr>
-          <w:p/>
-        </w:tc>
-        <w:tc>
-          <w:tcPr>
-            <w:tcW w:type="dxa" w:w="280"/>
-          </w:tcPr>
-          <w:p/>
-        </w:tc>
-        <w:tc>
-          <w:tcPr>
-            <w:tcW w:type="dxa" w:w="280"/>
-          </w:tcPr>
-          <w:p/>
-        </w:tc>
-        <w:tc>
-          <w:tcPr>
-            <w:tcW w:type="dxa" w:w="280"/>
-          </w:tcPr>
-          <w:p/>
-        </w:tc>
-        <w:tc>
-          <w:tcPr>
-            <w:tcW w:type="dxa" w:w="280"/>
-          </w:tcPr>
-          <w:p/>
-        </w:tc>
-        <w:tc>
-          <w:tcPr>
-            <w:tcW w:type="dxa" w:w="280"/>
-          </w:tcPr>
-          <w:p/>
-        </w:tc>
-        <w:tc>
-          <w:tcPr>
-            <w:tcW w:type="dxa" w:w="280"/>
-          </w:tcPr>
-          <w:p/>
-        </w:tc>
-        <w:tc>
-          <w:tcPr>
-            <w:tcW w:type="dxa" w:w="280"/>
-          </w:tcPr>
-          <w:p/>
-        </w:tc>
-        <w:tc>
-          <w:tcPr>
-            <w:tcW w:type="dxa" w:w="280"/>
-          </w:tcPr>
-          <w:p/>
-        </w:tc>
-        <w:tc>
-          <w:tcPr>
-            <w:tcW w:type="dxa" w:w="280"/>
-          </w:tcPr>
-          <w:p/>
-        </w:tc>
-        <w:tc>
-          <w:tcPr>
-            <w:tcW w:type="dxa" w:w="280"/>
-          </w:tcPr>
-          <w:p/>
-        </w:tc>
-        <w:tc>
-          <w:tcPr>
-            <w:tcW w:type="dxa" w:w="280"/>
-          </w:tcPr>
-          <w:p/>
-        </w:tc>
-        <w:tc>
-          <w:tcPr>
-            <w:tcW w:type="dxa" w:w="280"/>
-          </w:tcPr>
-          <w:p/>
-        </w:tc>
-        <w:tc>
-          <w:tcPr>
-            <w:tcW w:type="dxa" w:w="280"/>
-          </w:tcPr>
-          <w:p/>
-        </w:tc>
-        <w:tc>
-          <w:tcPr>
-            <w:tcW w:type="dxa" w:w="280"/>
-          </w:tcPr>
-          <w:p/>
-        </w:tc>
-        <w:tc>
-          <w:tcPr>
-            <w:tcW w:type="dxa" w:w="280"/>
-          </w:tcPr>
-          <w:p/>
-        </w:tc>
-        <w:tc>
-          <w:tcPr>
-            <w:tcW w:type="dxa" w:w="280"/>
-          </w:tcPr>
-          <w:p/>
-        </w:tc>
-        <w:tc>
-          <w:tcPr>
-            <w:tcW w:type="dxa" w:w="280"/>
-          </w:tcPr>
-          <w:p/>
-        </w:tc>
-        <w:tc>
-          <w:tcPr>
-            <w:tcW w:type="dxa" w:w="280"/>
-          </w:tcPr>
-          <w:p/>
-        </w:tc>
-        <w:tc>
-          <w:tcPr>
-            <w:tcW w:type="dxa" w:w="280"/>
-          </w:tcPr>
-          <w:p/>
-        </w:tc>
-        <w:tc>
-          <w:tcPr>
-            <w:tcW w:type="dxa" w:w="280"/>
-          </w:tcPr>
-          <w:p/>
+          <w:p>
+            <w:r>
+              <w:t xml:space="preserve">P</w:t>
+            </w:r>
+          </w:p>
+        </w:tc>
+        <w:tc>
+          <w:tcPr>
+            <w:tcW w:type="dxa" w:w="280"/>
+          </w:tcPr>
+          <w:p>
+            <w:r>
+              <w:t xml:space="preserve">r</w:t>
+            </w:r>
+          </w:p>
+        </w:tc>
+        <w:tc>
+          <w:tcPr>
+            <w:tcW w:type="dxa" w:w="280"/>
+          </w:tcPr>
+          <w:p>
+            <w:r>
+              <w:t xml:space="preserve">o</w:t>
+            </w:r>
+          </w:p>
+        </w:tc>
+        <w:tc>
+          <w:tcPr>
+            <w:tcW w:type="dxa" w:w="280"/>
+          </w:tcPr>
+          <w:p>
+            <w:r>
+              <w:t xml:space="preserve">b</w:t>
+            </w:r>
+          </w:p>
+        </w:tc>
+        <w:tc>
+          <w:tcPr>
+            <w:tcW w:type="dxa" w:w="280"/>
+          </w:tcPr>
+          <w:p>
+            <w:r>
+              <w:t xml:space="preserve">a</w:t>
+            </w:r>
+          </w:p>
+        </w:tc>
+        <w:tc>
+          <w:tcPr>
+            <w:tcW w:type="dxa" w:w="280"/>
+          </w:tcPr>
+          <w:p>
+            <w:r>
+              <w:t xml:space="preserve">n</w:t>
+            </w:r>
+          </w:p>
+        </w:tc>
+        <w:tc>
+          <w:tcPr>
+            <w:tcW w:type="dxa" w:w="280"/>
+          </w:tcPr>
+          <w:p>
+            <w:r>
+              <w:t xml:space="preserve">d</w:t>
+            </w:r>
+          </w:p>
+        </w:tc>
+        <w:tc>
+          <w:tcPr>
+            <w:tcW w:type="dxa" w:w="280"/>
+          </w:tcPr>
+          <w:p>
+            <w:r>
+              <w:t xml:space="preserve">o</w:t>
+            </w:r>
+          </w:p>
+        </w:tc>
+        <w:tc>
+          <w:tcPr>
+            <w:tcW w:type="dxa" w:w="280"/>
+          </w:tcPr>
+          <w:p>
+            <w:r>
+              <w:t xml:space="preserve"> </w:t>
+            </w:r>
+          </w:p>
+        </w:tc>
+        <w:tc>
+          <w:tcPr>
+            <w:tcW w:type="dxa" w:w="280"/>
+          </w:tcPr>
+          <w:p>
+            <w:r>
+              <w:t xml:space="preserve">e</w:t>
+            </w:r>
+          </w:p>
+        </w:tc>
+        <w:tc>
+          <w:tcPr>
+            <w:tcW w:type="dxa" w:w="280"/>
+          </w:tcPr>
+          <w:p>
+            <w:r>
+              <w:t xml:space="preserve">l</w:t>
+            </w:r>
+          </w:p>
+        </w:tc>
+        <w:tc>
+          <w:tcPr>
+            <w:tcW w:type="dxa" w:w="280"/>
+          </w:tcPr>
+          <w:p>
+            <w:r>
+              <w:t xml:space="preserve"> </w:t>
+            </w:r>
+          </w:p>
+        </w:tc>
+        <w:tc>
+          <w:tcPr>
+            <w:tcW w:type="dxa" w:w="280"/>
+          </w:tcPr>
+          <w:p>
+            <w:r>
+              <w:t xml:space="preserve">t</w:t>
+            </w:r>
+          </w:p>
+        </w:tc>
+        <w:tc>
+          <w:tcPr>
+            <w:tcW w:type="dxa" w:w="280"/>
+          </w:tcPr>
+          <w:p>
+            <w:r>
+              <w:t xml:space="preserve">i</w:t>
+            </w:r>
+          </w:p>
+        </w:tc>
+        <w:tc>
+          <w:tcPr>
+            <w:tcW w:type="dxa" w:w="280"/>
+          </w:tcPr>
+          <w:p>
+            <w:r>
+              <w:t xml:space="preserve">t</w:t>
+            </w:r>
+          </w:p>
+        </w:tc>
+        <w:tc>
+          <w:tcPr>
+            <w:tcW w:type="dxa" w:w="280"/>
+          </w:tcPr>
+          <w:p>
+            <w:r>
+              <w:t xml:space="preserve">u</w:t>
+            </w:r>
+          </w:p>
+        </w:tc>
+        <w:tc>
+          <w:tcPr>
+            <w:tcW w:type="dxa" w:w="280"/>
+          </w:tcPr>
+          <w:p>
+            <w:r>
+              <w:t xml:space="preserve">l</w:t>
+            </w:r>
+          </w:p>
+        </w:tc>
+        <w:tc>
+          <w:tcPr>
+            <w:tcW w:type="dxa" w:w="280"/>
+          </w:tcPr>
+          <w:p>
+            <w:r>
+              <w:t xml:space="preserve">o</w:t>
+            </w:r>
+          </w:p>
+        </w:tc>
+        <w:tc>
+          <w:tcPr>
+            <w:tcW w:type="dxa" w:w="280"/>
+          </w:tcPr>
+          <w:p>
+            <w:r>
+              <w:t xml:space="preserve"> </w:t>
+            </w:r>
+          </w:p>
+        </w:tc>
+        <w:tc>
+          <w:tcPr>
+            <w:tcW w:type="dxa" w:w="280"/>
+          </w:tcPr>
+          <w:p>
+            <w:r>
+              <w:t xml:space="preserve">d</w:t>
+            </w:r>
+          </w:p>
+        </w:tc>
+        <w:tc>
+          <w:tcPr>
+            <w:tcW w:type="dxa" w:w="280"/>
+          </w:tcPr>
+          <w:p>
+            <w:r>
+              <w:t xml:space="preserve">e</w:t>
+            </w:r>
+          </w:p>
+        </w:tc>
+        <w:tc>
+          <w:tcPr>
+            <w:tcW w:type="dxa" w:w="280"/>
+          </w:tcPr>
+          <w:p>
+            <w:r>
+              <w:t xml:space="preserve"> </w:t>
+            </w:r>
+          </w:p>
+        </w:tc>
+        <w:tc>
+          <w:tcPr>
+            <w:tcW w:type="dxa" w:w="280"/>
+          </w:tcPr>
+          <w:p>
+            <w:r>
+              <w:t xml:space="preserve">t</w:t>
+            </w:r>
+          </w:p>
+        </w:tc>
+        <w:tc>
+          <w:tcPr>
+            <w:tcW w:type="dxa" w:w="280"/>
+          </w:tcPr>
+          <w:p>
+            <w:r>
+              <w:t xml:space="preserve">r</w:t>
+            </w:r>
+          </w:p>
+        </w:tc>
+        <w:tc>
+          <w:tcPr>
+            <w:tcW w:type="dxa" w:w="280"/>
+          </w:tcPr>
+          <w:p>
+            <w:r>
+              <w:t xml:space="preserve">a</w:t>
+            </w:r>
+          </w:p>
+        </w:tc>
+        <w:tc>
+          <w:tcPr>
+            <w:tcW w:type="dxa" w:w="280"/>
+          </w:tcPr>
+          <w:p>
+            <w:r>
+              <w:t xml:space="preserve">b</w:t>
+            </w:r>
+          </w:p>
+        </w:tc>
+        <w:tc>
+          <w:tcPr>
+            <w:tcW w:type="dxa" w:w="280"/>
+          </w:tcPr>
+          <w:p>
+            <w:r>
+              <w:t xml:space="preserve">a</w:t>
+            </w:r>
+          </w:p>
+        </w:tc>
+        <w:tc>
+          <w:tcPr>
+            <w:tcW w:type="dxa" w:w="280"/>
+          </w:tcPr>
+          <w:p>
+            <w:r>
+              <w:t xml:space="preserve">j</w:t>
+            </w:r>
+          </w:p>
+        </w:tc>
+        <w:tc>
+          <w:tcPr>
+            <w:tcW w:type="dxa" w:w="280"/>
+          </w:tcPr>
+          <w:p>
+            <w:r>
+              <w:t xml:space="preserve">o</w:t>
+            </w:r>
+          </w:p>
+        </w:tc>
+        <w:tc>
+          <w:tcPr>
+            <w:tcW w:type="dxa" w:w="280"/>
+          </w:tcPr>
+          <w:p>
+            <w:r>
+              <w:t xml:space="preserve"> </w:t>
+            </w:r>
+          </w:p>
+        </w:tc>
+        <w:tc>
+          <w:tcPr>
+            <w:tcW w:type="dxa" w:w="280"/>
+          </w:tcPr>
+          <w:p>
+            <w:r>
+              <w:t xml:space="preserve">d</w:t>
+            </w:r>
+          </w:p>
+        </w:tc>
+        <w:tc>
+          <w:tcPr>
+            <w:tcW w:type="dxa" w:w="280"/>
+          </w:tcPr>
+          <w:p>
+            <w:r>
+              <w:t xml:space="preserve">e</w:t>
+            </w:r>
+          </w:p>
+        </w:tc>
+        <w:tc>
+          <w:tcPr>
+            <w:tcW w:type="dxa" w:w="280"/>
+          </w:tcPr>
+          <w:p>
+            <w:r>
+              <w:t xml:space="preserve"> </w:t>
+            </w:r>
+          </w:p>
+        </w:tc>
+        <w:tc>
+          <w:tcPr>
+            <w:tcW w:type="dxa" w:w="280"/>
+          </w:tcPr>
+          <w:p>
+            <w:r>
+              <w:t xml:space="preserve">g</w:t>
+            </w:r>
+          </w:p>
+        </w:tc>
+        <w:tc>
+          <w:tcPr>
+            <w:tcW w:type="dxa" w:w="280"/>
+          </w:tcPr>
+          <w:p>
+            <w:r>
+              <w:t xml:space="preserve">r</w:t>
+            </w:r>
+          </w:p>
+        </w:tc>
+        <w:tc>
+          <w:tcPr>
+            <w:tcW w:type="dxa" w:w="280"/>
+          </w:tcPr>
+          <w:p>
+            <w:r>
+              <w:t xml:space="preserve">a</w:t>
+            </w:r>
+          </w:p>
+        </w:tc>
+        <w:tc>
+          <w:tcPr>
+            <w:tcW w:type="dxa" w:w="280"/>
+          </w:tcPr>
+          <w:p>
+            <w:r>
+              <w:t xml:space="preserve">d</w:t>
+            </w:r>
+          </w:p>
+        </w:tc>
+        <w:tc>
+          <w:tcPr>
+            <w:tcW w:type="dxa" w:w="280"/>
+          </w:tcPr>
+          <w:p>
+            <w:r>
+              <w:t xml:space="preserve">o</w:t>
+            </w:r>
+          </w:p>
+        </w:tc>
+        <w:tc>
+          <w:tcPr>
+            <w:tcW w:type="dxa" w:w="280"/>
+          </w:tcPr>
+          <w:p>
+            <w:r>
+              <w:t xml:space="preserve"> </w:t>
+            </w:r>
+          </w:p>
+        </w:tc>
+        <w:tc>
+          <w:tcPr>
+            <w:tcW w:type="dxa" w:w="280"/>
+          </w:tcPr>
+          <w:p>
+            <w:r>
+              <w:t xml:space="preserve">d</w:t>
+            </w:r>
+          </w:p>
+        </w:tc>
+        <w:tc>
+          <w:tcPr>
+            <w:tcW w:type="dxa" w:w="280"/>
+          </w:tcPr>
+          <w:p>
+            <w:r>
+              <w:t xml:space="preserve">e</w:t>
+            </w:r>
+          </w:p>
+        </w:tc>
+        <w:tc>
+          <w:tcPr>
+            <w:tcW w:type="dxa" w:w="280"/>
+          </w:tcPr>
+          <w:p>
+            <w:r>
+              <w:t xml:space="preserve"> </w:t>
+            </w:r>
+          </w:p>
+        </w:tc>
+        <w:tc>
+          <w:tcPr>
+            <w:tcW w:type="dxa" w:w="280"/>
+          </w:tcPr>
+          <w:p>
+            <w:r>
+              <w:t xml:space="preserve">l</w:t>
+            </w:r>
+          </w:p>
+        </w:tc>
+        <w:tc>
+          <w:tcPr>
+            <w:tcW w:type="dxa" w:w="280"/>
+          </w:tcPr>
+          <w:p>
+            <w:r>
+              <w:t xml:space="preserve">a</w:t>
+            </w:r>
+          </w:p>
+        </w:tc>
+        <w:tc>
+          <w:tcPr>
+            <w:tcW w:type="dxa" w:w="280"/>
+          </w:tcPr>
+          <w:p>
+            <w:r>
+              <w:t xml:space="preserve"> </w:t>
+            </w:r>
+          </w:p>
+        </w:tc>
+        <w:tc>
+          <w:tcPr>
+            <w:tcW w:type="dxa" w:w="280"/>
+          </w:tcPr>
+          <w:p>
+            <w:r>
+              <w:t xml:space="preserve">t</w:t>
+            </w:r>
+          </w:p>
+        </w:tc>
+        <w:tc>
+          <w:tcPr>
+            <w:tcW w:type="dxa" w:w="280"/>
+          </w:tcPr>
+          <w:p>
+            <w:r>
+              <w:t xml:space="preserve">e</w:t>
+            </w:r>
+          </w:p>
+        </w:tc>
+        <w:tc>
+          <w:tcPr>
+            <w:tcW w:type="dxa" w:w="280"/>
+          </w:tcPr>
+          <w:p>
+            <w:r>
+              <w:t xml:space="preserve">s</w:t>
+            </w:r>
+          </w:p>
+        </w:tc>
+        <w:tc>
+          <w:tcPr>
+            <w:tcW w:type="dxa" w:w="280"/>
+          </w:tcPr>
+          <w:p>
+            <w:r>
+              <w:t xml:space="preserve">i</w:t>
+            </w:r>
+          </w:p>
+        </w:tc>
+        <w:tc>
+          <w:tcPr>
+            <w:tcW w:type="dxa" w:w="280"/>
+          </w:tcPr>
+          <w:p>
+            <w:r>
+              <w:t xml:space="preserve">s</w:t>
+            </w:r>
+          </w:p>
         </w:tc>
       </w:tr>
       <w:tr>
@@ -873,301 +1073,501 @@
           <w:tcPr>
             <w:tcW w:type="dxa" w:w="280"/>
           </w:tcPr>
-          <w:p/>
-        </w:tc>
-        <w:tc>
-          <w:tcPr>
-            <w:tcW w:type="dxa" w:w="280"/>
-          </w:tcPr>
-          <w:p/>
-        </w:tc>
-        <w:tc>
-          <w:tcPr>
-            <w:tcW w:type="dxa" w:w="280"/>
-          </w:tcPr>
-          <w:p/>
-        </w:tc>
-        <w:tc>
-          <w:tcPr>
-            <w:tcW w:type="dxa" w:w="280"/>
-          </w:tcPr>
-          <w:p/>
-        </w:tc>
-        <w:tc>
-          <w:tcPr>
-            <w:tcW w:type="dxa" w:w="280"/>
-          </w:tcPr>
-          <w:p/>
-        </w:tc>
-        <w:tc>
-          <w:tcPr>
-            <w:tcW w:type="dxa" w:w="280"/>
-          </w:tcPr>
-          <w:p/>
-        </w:tc>
-        <w:tc>
-          <w:tcPr>
-            <w:tcW w:type="dxa" w:w="280"/>
-          </w:tcPr>
-          <w:p/>
-        </w:tc>
-        <w:tc>
-          <w:tcPr>
-            <w:tcW w:type="dxa" w:w="280"/>
-          </w:tcPr>
-          <w:p/>
-        </w:tc>
-        <w:tc>
-          <w:tcPr>
-            <w:tcW w:type="dxa" w:w="280"/>
-          </w:tcPr>
-          <w:p/>
-        </w:tc>
-        <w:tc>
-          <w:tcPr>
-            <w:tcW w:type="dxa" w:w="280"/>
-          </w:tcPr>
-          <w:p/>
-        </w:tc>
-        <w:tc>
-          <w:tcPr>
-            <w:tcW w:type="dxa" w:w="280"/>
-          </w:tcPr>
-          <w:p/>
-        </w:tc>
-        <w:tc>
-          <w:tcPr>
-            <w:tcW w:type="dxa" w:w="280"/>
-          </w:tcPr>
-          <w:p/>
-        </w:tc>
-        <w:tc>
-          <w:tcPr>
-            <w:tcW w:type="dxa" w:w="280"/>
-          </w:tcPr>
-          <w:p/>
-        </w:tc>
-        <w:tc>
-          <w:tcPr>
-            <w:tcW w:type="dxa" w:w="280"/>
-          </w:tcPr>
-          <w:p/>
-        </w:tc>
-        <w:tc>
-          <w:tcPr>
-            <w:tcW w:type="dxa" w:w="280"/>
-          </w:tcPr>
-          <w:p/>
-        </w:tc>
-        <w:tc>
-          <w:tcPr>
-            <w:tcW w:type="dxa" w:w="280"/>
-          </w:tcPr>
-          <w:p/>
-        </w:tc>
-        <w:tc>
-          <w:tcPr>
-            <w:tcW w:type="dxa" w:w="280"/>
-          </w:tcPr>
-          <w:p/>
-        </w:tc>
-        <w:tc>
-          <w:tcPr>
-            <w:tcW w:type="dxa" w:w="280"/>
-          </w:tcPr>
-          <w:p/>
-        </w:tc>
-        <w:tc>
-          <w:tcPr>
-            <w:tcW w:type="dxa" w:w="280"/>
-          </w:tcPr>
-          <w:p/>
-        </w:tc>
-        <w:tc>
-          <w:tcPr>
-            <w:tcW w:type="dxa" w:w="280"/>
-          </w:tcPr>
-          <w:p/>
-        </w:tc>
-        <w:tc>
-          <w:tcPr>
-            <w:tcW w:type="dxa" w:w="280"/>
-          </w:tcPr>
-          <w:p/>
-        </w:tc>
-        <w:tc>
-          <w:tcPr>
-            <w:tcW w:type="dxa" w:w="280"/>
-          </w:tcPr>
-          <w:p/>
-        </w:tc>
-        <w:tc>
-          <w:tcPr>
-            <w:tcW w:type="dxa" w:w="280"/>
-          </w:tcPr>
-          <w:p/>
-        </w:tc>
-        <w:tc>
-          <w:tcPr>
-            <w:tcW w:type="dxa" w:w="280"/>
-          </w:tcPr>
-          <w:p/>
-        </w:tc>
-        <w:tc>
-          <w:tcPr>
-            <w:tcW w:type="dxa" w:w="280"/>
-          </w:tcPr>
-          <w:p/>
-        </w:tc>
-        <w:tc>
-          <w:tcPr>
-            <w:tcW w:type="dxa" w:w="280"/>
-          </w:tcPr>
-          <w:p/>
-        </w:tc>
-        <w:tc>
-          <w:tcPr>
-            <w:tcW w:type="dxa" w:w="280"/>
-          </w:tcPr>
-          <w:p/>
-        </w:tc>
-        <w:tc>
-          <w:tcPr>
-            <w:tcW w:type="dxa" w:w="280"/>
-          </w:tcPr>
-          <w:p/>
-        </w:tc>
-        <w:tc>
-          <w:tcPr>
-            <w:tcW w:type="dxa" w:w="280"/>
-          </w:tcPr>
-          <w:p/>
-        </w:tc>
-        <w:tc>
-          <w:tcPr>
-            <w:tcW w:type="dxa" w:w="280"/>
-          </w:tcPr>
-          <w:p/>
-        </w:tc>
-        <w:tc>
-          <w:tcPr>
-            <w:tcW w:type="dxa" w:w="280"/>
-          </w:tcPr>
-          <w:p/>
-        </w:tc>
-        <w:tc>
-          <w:tcPr>
-            <w:tcW w:type="dxa" w:w="280"/>
-          </w:tcPr>
-          <w:p/>
-        </w:tc>
-        <w:tc>
-          <w:tcPr>
-            <w:tcW w:type="dxa" w:w="280"/>
-          </w:tcPr>
-          <w:p/>
-        </w:tc>
-        <w:tc>
-          <w:tcPr>
-            <w:tcW w:type="dxa" w:w="280"/>
-          </w:tcPr>
-          <w:p/>
-        </w:tc>
-        <w:tc>
-          <w:tcPr>
-            <w:tcW w:type="dxa" w:w="280"/>
-          </w:tcPr>
-          <w:p/>
-        </w:tc>
-        <w:tc>
-          <w:tcPr>
-            <w:tcW w:type="dxa" w:w="280"/>
-          </w:tcPr>
-          <w:p/>
-        </w:tc>
-        <w:tc>
-          <w:tcPr>
-            <w:tcW w:type="dxa" w:w="280"/>
-          </w:tcPr>
-          <w:p/>
-        </w:tc>
-        <w:tc>
-          <w:tcPr>
-            <w:tcW w:type="dxa" w:w="280"/>
-          </w:tcPr>
-          <w:p/>
-        </w:tc>
-        <w:tc>
-          <w:tcPr>
-            <w:tcW w:type="dxa" w:w="280"/>
-          </w:tcPr>
-          <w:p/>
-        </w:tc>
-        <w:tc>
-          <w:tcPr>
-            <w:tcW w:type="dxa" w:w="280"/>
-          </w:tcPr>
-          <w:p/>
-        </w:tc>
-        <w:tc>
-          <w:tcPr>
-            <w:tcW w:type="dxa" w:w="280"/>
-          </w:tcPr>
-          <w:p/>
-        </w:tc>
-        <w:tc>
-          <w:tcPr>
-            <w:tcW w:type="dxa" w:w="280"/>
-          </w:tcPr>
-          <w:p/>
-        </w:tc>
-        <w:tc>
-          <w:tcPr>
-            <w:tcW w:type="dxa" w:w="280"/>
-          </w:tcPr>
-          <w:p/>
-        </w:tc>
-        <w:tc>
-          <w:tcPr>
-            <w:tcW w:type="dxa" w:w="280"/>
-          </w:tcPr>
-          <w:p/>
-        </w:tc>
-        <w:tc>
-          <w:tcPr>
-            <w:tcW w:type="dxa" w:w="280"/>
-          </w:tcPr>
-          <w:p/>
-        </w:tc>
-        <w:tc>
-          <w:tcPr>
-            <w:tcW w:type="dxa" w:w="280"/>
-          </w:tcPr>
-          <w:p/>
-        </w:tc>
-        <w:tc>
-          <w:tcPr>
-            <w:tcW w:type="dxa" w:w="280"/>
-          </w:tcPr>
-          <w:p/>
-        </w:tc>
-        <w:tc>
-          <w:tcPr>
-            <w:tcW w:type="dxa" w:w="280"/>
-          </w:tcPr>
-          <w:p/>
-        </w:tc>
-        <w:tc>
-          <w:tcPr>
-            <w:tcW w:type="dxa" w:w="280"/>
-          </w:tcPr>
-          <w:p/>
-        </w:tc>
-        <w:tc>
-          <w:tcPr>
-            <w:tcW w:type="dxa" w:w="280"/>
-          </w:tcPr>
-          <w:p/>
+          <w:p>
+            <w:r>
+              <w:t xml:space="preserve">/</w:t>
+            </w:r>
+          </w:p>
+        </w:tc>
+        <w:tc>
+          <w:tcPr>
+            <w:tcW w:type="dxa" w:w="280"/>
+          </w:tcPr>
+          <w:p>
+            <w:r>
+              <w:t xml:space="preserve">P</w:t>
+            </w:r>
+          </w:p>
+        </w:tc>
+        <w:tc>
+          <w:tcPr>
+            <w:tcW w:type="dxa" w:w="280"/>
+          </w:tcPr>
+          <w:p>
+            <w:r>
+              <w:t xml:space="preserve">r</w:t>
+            </w:r>
+          </w:p>
+        </w:tc>
+        <w:tc>
+          <w:tcPr>
+            <w:tcW w:type="dxa" w:w="280"/>
+          </w:tcPr>
+          <w:p>
+            <w:r>
+              <w:t xml:space="preserve">o</w:t>
+            </w:r>
+          </w:p>
+        </w:tc>
+        <w:tc>
+          <w:tcPr>
+            <w:tcW w:type="dxa" w:w="280"/>
+          </w:tcPr>
+          <w:p>
+            <w:r>
+              <w:t xml:space="preserve">b</w:t>
+            </w:r>
+          </w:p>
+        </w:tc>
+        <w:tc>
+          <w:tcPr>
+            <w:tcW w:type="dxa" w:w="280"/>
+          </w:tcPr>
+          <w:p>
+            <w:r>
+              <w:t xml:space="preserve">a</w:t>
+            </w:r>
+          </w:p>
+        </w:tc>
+        <w:tc>
+          <w:tcPr>
+            <w:tcW w:type="dxa" w:w="280"/>
+          </w:tcPr>
+          <w:p>
+            <w:r>
+              <w:t xml:space="preserve">n</w:t>
+            </w:r>
+          </w:p>
+        </w:tc>
+        <w:tc>
+          <w:tcPr>
+            <w:tcW w:type="dxa" w:w="280"/>
+          </w:tcPr>
+          <w:p>
+            <w:r>
+              <w:t xml:space="preserve">d</w:t>
+            </w:r>
+          </w:p>
+        </w:tc>
+        <w:tc>
+          <w:tcPr>
+            <w:tcW w:type="dxa" w:w="280"/>
+          </w:tcPr>
+          <w:p>
+            <w:r>
+              <w:t xml:space="preserve">o</w:t>
+            </w:r>
+          </w:p>
+        </w:tc>
+        <w:tc>
+          <w:tcPr>
+            <w:tcW w:type="dxa" w:w="280"/>
+          </w:tcPr>
+          <w:p>
+            <w:r>
+              <w:t xml:space="preserve"> </w:t>
+            </w:r>
+          </w:p>
+        </w:tc>
+        <w:tc>
+          <w:tcPr>
+            <w:tcW w:type="dxa" w:w="280"/>
+          </w:tcPr>
+          <w:p>
+            <w:r>
+              <w:t xml:space="preserve">e</w:t>
+            </w:r>
+          </w:p>
+        </w:tc>
+        <w:tc>
+          <w:tcPr>
+            <w:tcW w:type="dxa" w:w="280"/>
+          </w:tcPr>
+          <w:p>
+            <w:r>
+              <w:t xml:space="preserve">l</w:t>
+            </w:r>
+          </w:p>
+        </w:tc>
+        <w:tc>
+          <w:tcPr>
+            <w:tcW w:type="dxa" w:w="280"/>
+          </w:tcPr>
+          <w:p>
+            <w:r>
+              <w:t xml:space="preserve"> </w:t>
+            </w:r>
+          </w:p>
+        </w:tc>
+        <w:tc>
+          <w:tcPr>
+            <w:tcW w:type="dxa" w:w="280"/>
+          </w:tcPr>
+          <w:p>
+            <w:r>
+              <w:t xml:space="preserve">t</w:t>
+            </w:r>
+          </w:p>
+        </w:tc>
+        <w:tc>
+          <w:tcPr>
+            <w:tcW w:type="dxa" w:w="280"/>
+          </w:tcPr>
+          <w:p>
+            <w:r>
+              <w:t xml:space="preserve">i</w:t>
+            </w:r>
+          </w:p>
+        </w:tc>
+        <w:tc>
+          <w:tcPr>
+            <w:tcW w:type="dxa" w:w="280"/>
+          </w:tcPr>
+          <w:p>
+            <w:r>
+              <w:t xml:space="preserve">t</w:t>
+            </w:r>
+          </w:p>
+        </w:tc>
+        <w:tc>
+          <w:tcPr>
+            <w:tcW w:type="dxa" w:w="280"/>
+          </w:tcPr>
+          <w:p>
+            <w:r>
+              <w:t xml:space="preserve">u</w:t>
+            </w:r>
+          </w:p>
+        </w:tc>
+        <w:tc>
+          <w:tcPr>
+            <w:tcW w:type="dxa" w:w="280"/>
+          </w:tcPr>
+          <w:p>
+            <w:r>
+              <w:t xml:space="preserve">l</w:t>
+            </w:r>
+          </w:p>
+        </w:tc>
+        <w:tc>
+          <w:tcPr>
+            <w:tcW w:type="dxa" w:w="280"/>
+          </w:tcPr>
+          <w:p>
+            <w:r>
+              <w:t xml:space="preserve">o</w:t>
+            </w:r>
+          </w:p>
+        </w:tc>
+        <w:tc>
+          <w:tcPr>
+            <w:tcW w:type="dxa" w:w="280"/>
+          </w:tcPr>
+          <w:p>
+            <w:r>
+              <w:t xml:space="preserve"> </w:t>
+            </w:r>
+          </w:p>
+        </w:tc>
+        <w:tc>
+          <w:tcPr>
+            <w:tcW w:type="dxa" w:w="280"/>
+          </w:tcPr>
+          <w:p>
+            <w:r>
+              <w:t xml:space="preserve">d</w:t>
+            </w:r>
+          </w:p>
+        </w:tc>
+        <w:tc>
+          <w:tcPr>
+            <w:tcW w:type="dxa" w:w="280"/>
+          </w:tcPr>
+          <w:p>
+            <w:r>
+              <w:t xml:space="preserve">e</w:t>
+            </w:r>
+          </w:p>
+        </w:tc>
+        <w:tc>
+          <w:tcPr>
+            <w:tcW w:type="dxa" w:w="280"/>
+          </w:tcPr>
+          <w:p>
+            <w:r>
+              <w:t xml:space="preserve"> </w:t>
+            </w:r>
+          </w:p>
+        </w:tc>
+        <w:tc>
+          <w:tcPr>
+            <w:tcW w:type="dxa" w:w="280"/>
+          </w:tcPr>
+          <w:p>
+            <w:r>
+              <w:t xml:space="preserve">t</w:t>
+            </w:r>
+          </w:p>
+        </w:tc>
+        <w:tc>
+          <w:tcPr>
+            <w:tcW w:type="dxa" w:w="280"/>
+          </w:tcPr>
+          <w:p>
+            <w:r>
+              <w:t xml:space="preserve">r</w:t>
+            </w:r>
+          </w:p>
+        </w:tc>
+        <w:tc>
+          <w:tcPr>
+            <w:tcW w:type="dxa" w:w="280"/>
+          </w:tcPr>
+          <w:p>
+            <w:r>
+              <w:t xml:space="preserve">a</w:t>
+            </w:r>
+          </w:p>
+        </w:tc>
+        <w:tc>
+          <w:tcPr>
+            <w:tcW w:type="dxa" w:w="280"/>
+          </w:tcPr>
+          <w:p>
+            <w:r>
+              <w:t xml:space="preserve">b</w:t>
+            </w:r>
+          </w:p>
+        </w:tc>
+        <w:tc>
+          <w:tcPr>
+            <w:tcW w:type="dxa" w:w="280"/>
+          </w:tcPr>
+          <w:p>
+            <w:r>
+              <w:t xml:space="preserve">a</w:t>
+            </w:r>
+          </w:p>
+        </w:tc>
+        <w:tc>
+          <w:tcPr>
+            <w:tcW w:type="dxa" w:w="280"/>
+          </w:tcPr>
+          <w:p>
+            <w:r>
+              <w:t xml:space="preserve">j</w:t>
+            </w:r>
+          </w:p>
+        </w:tc>
+        <w:tc>
+          <w:tcPr>
+            <w:tcW w:type="dxa" w:w="280"/>
+          </w:tcPr>
+          <w:p>
+            <w:r>
+              <w:t xml:space="preserve">o</w:t>
+            </w:r>
+          </w:p>
+        </w:tc>
+        <w:tc>
+          <w:tcPr>
+            <w:tcW w:type="dxa" w:w="280"/>
+          </w:tcPr>
+          <w:p>
+            <w:r>
+              <w:t xml:space="preserve"> </w:t>
+            </w:r>
+          </w:p>
+        </w:tc>
+        <w:tc>
+          <w:tcPr>
+            <w:tcW w:type="dxa" w:w="280"/>
+          </w:tcPr>
+          <w:p>
+            <w:r>
+              <w:t xml:space="preserve">d</w:t>
+            </w:r>
+          </w:p>
+        </w:tc>
+        <w:tc>
+          <w:tcPr>
+            <w:tcW w:type="dxa" w:w="280"/>
+          </w:tcPr>
+          <w:p>
+            <w:r>
+              <w:t xml:space="preserve">e</w:t>
+            </w:r>
+          </w:p>
+        </w:tc>
+        <w:tc>
+          <w:tcPr>
+            <w:tcW w:type="dxa" w:w="280"/>
+          </w:tcPr>
+          <w:p>
+            <w:r>
+              <w:t xml:space="preserve"> </w:t>
+            </w:r>
+          </w:p>
+        </w:tc>
+        <w:tc>
+          <w:tcPr>
+            <w:tcW w:type="dxa" w:w="280"/>
+          </w:tcPr>
+          <w:p>
+            <w:r>
+              <w:t xml:space="preserve">g</w:t>
+            </w:r>
+          </w:p>
+        </w:tc>
+        <w:tc>
+          <w:tcPr>
+            <w:tcW w:type="dxa" w:w="280"/>
+          </w:tcPr>
+          <w:p>
+            <w:r>
+              <w:t xml:space="preserve">r</w:t>
+            </w:r>
+          </w:p>
+        </w:tc>
+        <w:tc>
+          <w:tcPr>
+            <w:tcW w:type="dxa" w:w="280"/>
+          </w:tcPr>
+          <w:p>
+            <w:r>
+              <w:t xml:space="preserve">a</w:t>
+            </w:r>
+          </w:p>
+        </w:tc>
+        <w:tc>
+          <w:tcPr>
+            <w:tcW w:type="dxa" w:w="280"/>
+          </w:tcPr>
+          <w:p>
+            <w:r>
+              <w:t xml:space="preserve">d</w:t>
+            </w:r>
+          </w:p>
+        </w:tc>
+        <w:tc>
+          <w:tcPr>
+            <w:tcW w:type="dxa" w:w="280"/>
+          </w:tcPr>
+          <w:p>
+            <w:r>
+              <w:t xml:space="preserve">o</w:t>
+            </w:r>
+          </w:p>
+        </w:tc>
+        <w:tc>
+          <w:tcPr>
+            <w:tcW w:type="dxa" w:w="280"/>
+          </w:tcPr>
+          <w:p>
+            <w:r>
+              <w:t xml:space="preserve"> </w:t>
+            </w:r>
+          </w:p>
+        </w:tc>
+        <w:tc>
+          <w:tcPr>
+            <w:tcW w:type="dxa" w:w="280"/>
+          </w:tcPr>
+          <w:p>
+            <w:r>
+              <w:t xml:space="preserve">d</w:t>
+            </w:r>
+          </w:p>
+        </w:tc>
+        <w:tc>
+          <w:tcPr>
+            <w:tcW w:type="dxa" w:w="280"/>
+          </w:tcPr>
+          <w:p>
+            <w:r>
+              <w:t xml:space="preserve">e</w:t>
+            </w:r>
+          </w:p>
+        </w:tc>
+        <w:tc>
+          <w:tcPr>
+            <w:tcW w:type="dxa" w:w="280"/>
+          </w:tcPr>
+          <w:p>
+            <w:r>
+              <w:t xml:space="preserve"> </w:t>
+            </w:r>
+          </w:p>
+        </w:tc>
+        <w:tc>
+          <w:tcPr>
+            <w:tcW w:type="dxa" w:w="280"/>
+          </w:tcPr>
+          <w:p>
+            <w:r>
+              <w:t xml:space="preserve">l</w:t>
+            </w:r>
+          </w:p>
+        </w:tc>
+        <w:tc>
+          <w:tcPr>
+            <w:tcW w:type="dxa" w:w="280"/>
+          </w:tcPr>
+          <w:p>
+            <w:r>
+              <w:t xml:space="preserve">a</w:t>
+            </w:r>
+          </w:p>
+        </w:tc>
+        <w:tc>
+          <w:tcPr>
+            <w:tcW w:type="dxa" w:w="280"/>
+          </w:tcPr>
+          <w:p>
+            <w:r>
+              <w:t xml:space="preserve"> </w:t>
+            </w:r>
+          </w:p>
+        </w:tc>
+        <w:tc>
+          <w:tcPr>
+            <w:tcW w:type="dxa" w:w="280"/>
+          </w:tcPr>
+          <w:p>
+            <w:r>
+              <w:t xml:space="preserve">t</w:t>
+            </w:r>
+          </w:p>
+        </w:tc>
+        <w:tc>
+          <w:tcPr>
+            <w:tcW w:type="dxa" w:w="280"/>
+          </w:tcPr>
+          <w:p>
+            <w:r>
+              <w:t xml:space="preserve">e</w:t>
+            </w:r>
+          </w:p>
+        </w:tc>
+        <w:tc>
+          <w:tcPr>
+            <w:tcW w:type="dxa" w:w="280"/>
+          </w:tcPr>
+          <w:p>
+            <w:r>
+              <w:t xml:space="preserve">s</w:t>
+            </w:r>
+          </w:p>
+        </w:tc>
+        <w:tc>
+          <w:tcPr>
+            <w:tcW w:type="dxa" w:w="280"/>
+          </w:tcPr>
+          <w:p>
+            <w:r>
+              <w:t xml:space="preserve">i</w:t>
+            </w:r>
+          </w:p>
         </w:tc>
       </w:tr>
       <w:tr>
@@ -1175,301 +1575,501 @@
           <w:tcPr>
             <w:tcW w:type="dxa" w:w="280"/>
           </w:tcPr>
-          <w:p/>
-        </w:tc>
-        <w:tc>
-          <w:tcPr>
-            <w:tcW w:type="dxa" w:w="280"/>
-          </w:tcPr>
-          <w:p/>
-        </w:tc>
-        <w:tc>
-          <w:tcPr>
-            <w:tcW w:type="dxa" w:w="280"/>
-          </w:tcPr>
-          <w:p/>
-        </w:tc>
-        <w:tc>
-          <w:tcPr>
-            <w:tcW w:type="dxa" w:w="280"/>
-          </w:tcPr>
-          <w:p/>
-        </w:tc>
-        <w:tc>
-          <w:tcPr>
-            <w:tcW w:type="dxa" w:w="280"/>
-          </w:tcPr>
-          <w:p/>
-        </w:tc>
-        <w:tc>
-          <w:tcPr>
-            <w:tcW w:type="dxa" w:w="280"/>
-          </w:tcPr>
-          <w:p/>
-        </w:tc>
-        <w:tc>
-          <w:tcPr>
-            <w:tcW w:type="dxa" w:w="280"/>
-          </w:tcPr>
-          <w:p/>
-        </w:tc>
-        <w:tc>
-          <w:tcPr>
-            <w:tcW w:type="dxa" w:w="280"/>
-          </w:tcPr>
-          <w:p/>
-        </w:tc>
-        <w:tc>
-          <w:tcPr>
-            <w:tcW w:type="dxa" w:w="280"/>
-          </w:tcPr>
-          <w:p/>
-        </w:tc>
-        <w:tc>
-          <w:tcPr>
-            <w:tcW w:type="dxa" w:w="280"/>
-          </w:tcPr>
-          <w:p/>
-        </w:tc>
-        <w:tc>
-          <w:tcPr>
-            <w:tcW w:type="dxa" w:w="280"/>
-          </w:tcPr>
-          <w:p/>
-        </w:tc>
-        <w:tc>
-          <w:tcPr>
-            <w:tcW w:type="dxa" w:w="280"/>
-          </w:tcPr>
-          <w:p/>
-        </w:tc>
-        <w:tc>
-          <w:tcPr>
-            <w:tcW w:type="dxa" w:w="280"/>
-          </w:tcPr>
-          <w:p/>
-        </w:tc>
-        <w:tc>
-          <w:tcPr>
-            <w:tcW w:type="dxa" w:w="280"/>
-          </w:tcPr>
-          <w:p/>
-        </w:tc>
-        <w:tc>
-          <w:tcPr>
-            <w:tcW w:type="dxa" w:w="280"/>
-          </w:tcPr>
-          <w:p/>
-        </w:tc>
-        <w:tc>
-          <w:tcPr>
-            <w:tcW w:type="dxa" w:w="280"/>
-          </w:tcPr>
-          <w:p/>
-        </w:tc>
-        <w:tc>
-          <w:tcPr>
-            <w:tcW w:type="dxa" w:w="280"/>
-          </w:tcPr>
-          <w:p/>
-        </w:tc>
-        <w:tc>
-          <w:tcPr>
-            <w:tcW w:type="dxa" w:w="280"/>
-          </w:tcPr>
-          <w:p/>
-        </w:tc>
-        <w:tc>
-          <w:tcPr>
-            <w:tcW w:type="dxa" w:w="280"/>
-          </w:tcPr>
-          <w:p/>
-        </w:tc>
-        <w:tc>
-          <w:tcPr>
-            <w:tcW w:type="dxa" w:w="280"/>
-          </w:tcPr>
-          <w:p/>
-        </w:tc>
-        <w:tc>
-          <w:tcPr>
-            <w:tcW w:type="dxa" w:w="280"/>
-          </w:tcPr>
-          <w:p/>
-        </w:tc>
-        <w:tc>
-          <w:tcPr>
-            <w:tcW w:type="dxa" w:w="280"/>
-          </w:tcPr>
-          <w:p/>
-        </w:tc>
-        <w:tc>
-          <w:tcPr>
-            <w:tcW w:type="dxa" w:w="280"/>
-          </w:tcPr>
-          <w:p/>
-        </w:tc>
-        <w:tc>
-          <w:tcPr>
-            <w:tcW w:type="dxa" w:w="280"/>
-          </w:tcPr>
-          <w:p/>
-        </w:tc>
-        <w:tc>
-          <w:tcPr>
-            <w:tcW w:type="dxa" w:w="280"/>
-          </w:tcPr>
-          <w:p/>
-        </w:tc>
-        <w:tc>
-          <w:tcPr>
-            <w:tcW w:type="dxa" w:w="280"/>
-          </w:tcPr>
-          <w:p/>
-        </w:tc>
-        <w:tc>
-          <w:tcPr>
-            <w:tcW w:type="dxa" w:w="280"/>
-          </w:tcPr>
-          <w:p/>
-        </w:tc>
-        <w:tc>
-          <w:tcPr>
-            <w:tcW w:type="dxa" w:w="280"/>
-          </w:tcPr>
-          <w:p/>
-        </w:tc>
-        <w:tc>
-          <w:tcPr>
-            <w:tcW w:type="dxa" w:w="280"/>
-          </w:tcPr>
-          <w:p/>
-        </w:tc>
-        <w:tc>
-          <w:tcPr>
-            <w:tcW w:type="dxa" w:w="280"/>
-          </w:tcPr>
-          <w:p/>
-        </w:tc>
-        <w:tc>
-          <w:tcPr>
-            <w:tcW w:type="dxa" w:w="280"/>
-          </w:tcPr>
-          <w:p/>
-        </w:tc>
-        <w:tc>
-          <w:tcPr>
-            <w:tcW w:type="dxa" w:w="280"/>
-          </w:tcPr>
-          <w:p/>
-        </w:tc>
-        <w:tc>
-          <w:tcPr>
-            <w:tcW w:type="dxa" w:w="280"/>
-          </w:tcPr>
-          <w:p/>
-        </w:tc>
-        <w:tc>
-          <w:tcPr>
-            <w:tcW w:type="dxa" w:w="280"/>
-          </w:tcPr>
-          <w:p/>
-        </w:tc>
-        <w:tc>
-          <w:tcPr>
-            <w:tcW w:type="dxa" w:w="280"/>
-          </w:tcPr>
-          <w:p/>
-        </w:tc>
-        <w:tc>
-          <w:tcPr>
-            <w:tcW w:type="dxa" w:w="280"/>
-          </w:tcPr>
-          <w:p/>
-        </w:tc>
-        <w:tc>
-          <w:tcPr>
-            <w:tcW w:type="dxa" w:w="280"/>
-          </w:tcPr>
-          <w:p/>
-        </w:tc>
-        <w:tc>
-          <w:tcPr>
-            <w:tcW w:type="dxa" w:w="280"/>
-          </w:tcPr>
-          <w:p/>
-        </w:tc>
-        <w:tc>
-          <w:tcPr>
-            <w:tcW w:type="dxa" w:w="280"/>
-          </w:tcPr>
-          <w:p/>
-        </w:tc>
-        <w:tc>
-          <w:tcPr>
-            <w:tcW w:type="dxa" w:w="280"/>
-          </w:tcPr>
-          <w:p/>
-        </w:tc>
-        <w:tc>
-          <w:tcPr>
-            <w:tcW w:type="dxa" w:w="280"/>
-          </w:tcPr>
-          <w:p/>
-        </w:tc>
-        <w:tc>
-          <w:tcPr>
-            <w:tcW w:type="dxa" w:w="280"/>
-          </w:tcPr>
-          <w:p/>
-        </w:tc>
-        <w:tc>
-          <w:tcPr>
-            <w:tcW w:type="dxa" w:w="280"/>
-          </w:tcPr>
-          <w:p/>
-        </w:tc>
-        <w:tc>
-          <w:tcPr>
-            <w:tcW w:type="dxa" w:w="280"/>
-          </w:tcPr>
-          <w:p/>
-        </w:tc>
-        <w:tc>
-          <w:tcPr>
-            <w:tcW w:type="dxa" w:w="280"/>
-          </w:tcPr>
-          <w:p/>
-        </w:tc>
-        <w:tc>
-          <w:tcPr>
-            <w:tcW w:type="dxa" w:w="280"/>
-          </w:tcPr>
-          <w:p/>
-        </w:tc>
-        <w:tc>
-          <w:tcPr>
-            <w:tcW w:type="dxa" w:w="280"/>
-          </w:tcPr>
-          <w:p/>
-        </w:tc>
-        <w:tc>
-          <w:tcPr>
-            <w:tcW w:type="dxa" w:w="280"/>
-          </w:tcPr>
-          <w:p/>
-        </w:tc>
-        <w:tc>
-          <w:tcPr>
-            <w:tcW w:type="dxa" w:w="280"/>
-          </w:tcPr>
-          <w:p/>
-        </w:tc>
-        <w:tc>
-          <w:tcPr>
-            <w:tcW w:type="dxa" w:w="280"/>
-          </w:tcPr>
-          <w:p/>
+          <w:p>
+            <w:r>
+              <w:t xml:space="preserve">s</w:t>
+            </w:r>
+          </w:p>
+        </w:tc>
+        <w:tc>
+          <w:tcPr>
+            <w:tcW w:type="dxa" w:w="280"/>
+          </w:tcPr>
+          <w:p>
+            <w:r>
+              <w:t xml:space="preserve">/</w:t>
+            </w:r>
+          </w:p>
+        </w:tc>
+        <w:tc>
+          <w:tcPr>
+            <w:tcW w:type="dxa" w:w="280"/>
+          </w:tcPr>
+          <w:p>
+            <w:r>
+              <w:t xml:space="preserve">P</w:t>
+            </w:r>
+          </w:p>
+        </w:tc>
+        <w:tc>
+          <w:tcPr>
+            <w:tcW w:type="dxa" w:w="280"/>
+          </w:tcPr>
+          <w:p>
+            <w:r>
+              <w:t xml:space="preserve">r</w:t>
+            </w:r>
+          </w:p>
+        </w:tc>
+        <w:tc>
+          <w:tcPr>
+            <w:tcW w:type="dxa" w:w="280"/>
+          </w:tcPr>
+          <w:p>
+            <w:r>
+              <w:t xml:space="preserve">o</w:t>
+            </w:r>
+          </w:p>
+        </w:tc>
+        <w:tc>
+          <w:tcPr>
+            <w:tcW w:type="dxa" w:w="280"/>
+          </w:tcPr>
+          <w:p>
+            <w:r>
+              <w:t xml:space="preserve">b</w:t>
+            </w:r>
+          </w:p>
+        </w:tc>
+        <w:tc>
+          <w:tcPr>
+            <w:tcW w:type="dxa" w:w="280"/>
+          </w:tcPr>
+          <w:p>
+            <w:r>
+              <w:t xml:space="preserve">a</w:t>
+            </w:r>
+          </w:p>
+        </w:tc>
+        <w:tc>
+          <w:tcPr>
+            <w:tcW w:type="dxa" w:w="280"/>
+          </w:tcPr>
+          <w:p>
+            <w:r>
+              <w:t xml:space="preserve">n</w:t>
+            </w:r>
+          </w:p>
+        </w:tc>
+        <w:tc>
+          <w:tcPr>
+            <w:tcW w:type="dxa" w:w="280"/>
+          </w:tcPr>
+          <w:p>
+            <w:r>
+              <w:t xml:space="preserve">d</w:t>
+            </w:r>
+          </w:p>
+        </w:tc>
+        <w:tc>
+          <w:tcPr>
+            <w:tcW w:type="dxa" w:w="280"/>
+          </w:tcPr>
+          <w:p>
+            <w:r>
+              <w:t xml:space="preserve">o</w:t>
+            </w:r>
+          </w:p>
+        </w:tc>
+        <w:tc>
+          <w:tcPr>
+            <w:tcW w:type="dxa" w:w="280"/>
+          </w:tcPr>
+          <w:p>
+            <w:r>
+              <w:t xml:space="preserve"> </w:t>
+            </w:r>
+          </w:p>
+        </w:tc>
+        <w:tc>
+          <w:tcPr>
+            <w:tcW w:type="dxa" w:w="280"/>
+          </w:tcPr>
+          <w:p>
+            <w:r>
+              <w:t xml:space="preserve">e</w:t>
+            </w:r>
+          </w:p>
+        </w:tc>
+        <w:tc>
+          <w:tcPr>
+            <w:tcW w:type="dxa" w:w="280"/>
+          </w:tcPr>
+          <w:p>
+            <w:r>
+              <w:t xml:space="preserve">l</w:t>
+            </w:r>
+          </w:p>
+        </w:tc>
+        <w:tc>
+          <w:tcPr>
+            <w:tcW w:type="dxa" w:w="280"/>
+          </w:tcPr>
+          <w:p>
+            <w:r>
+              <w:t xml:space="preserve"> </w:t>
+            </w:r>
+          </w:p>
+        </w:tc>
+        <w:tc>
+          <w:tcPr>
+            <w:tcW w:type="dxa" w:w="280"/>
+          </w:tcPr>
+          <w:p>
+            <w:r>
+              <w:t xml:space="preserve">t</w:t>
+            </w:r>
+          </w:p>
+        </w:tc>
+        <w:tc>
+          <w:tcPr>
+            <w:tcW w:type="dxa" w:w="280"/>
+          </w:tcPr>
+          <w:p>
+            <w:r>
+              <w:t xml:space="preserve">i</w:t>
+            </w:r>
+          </w:p>
+        </w:tc>
+        <w:tc>
+          <w:tcPr>
+            <w:tcW w:type="dxa" w:w="280"/>
+          </w:tcPr>
+          <w:p>
+            <w:r>
+              <w:t xml:space="preserve">t</w:t>
+            </w:r>
+          </w:p>
+        </w:tc>
+        <w:tc>
+          <w:tcPr>
+            <w:tcW w:type="dxa" w:w="280"/>
+          </w:tcPr>
+          <w:p>
+            <w:r>
+              <w:t xml:space="preserve">u</w:t>
+            </w:r>
+          </w:p>
+        </w:tc>
+        <w:tc>
+          <w:tcPr>
+            <w:tcW w:type="dxa" w:w="280"/>
+          </w:tcPr>
+          <w:p>
+            <w:r>
+              <w:t xml:space="preserve">l</w:t>
+            </w:r>
+          </w:p>
+        </w:tc>
+        <w:tc>
+          <w:tcPr>
+            <w:tcW w:type="dxa" w:w="280"/>
+          </w:tcPr>
+          <w:p>
+            <w:r>
+              <w:t xml:space="preserve">o</w:t>
+            </w:r>
+          </w:p>
+        </w:tc>
+        <w:tc>
+          <w:tcPr>
+            <w:tcW w:type="dxa" w:w="280"/>
+          </w:tcPr>
+          <w:p>
+            <w:r>
+              <w:t xml:space="preserve"> </w:t>
+            </w:r>
+          </w:p>
+        </w:tc>
+        <w:tc>
+          <w:tcPr>
+            <w:tcW w:type="dxa" w:w="280"/>
+          </w:tcPr>
+          <w:p>
+            <w:r>
+              <w:t xml:space="preserve">d</w:t>
+            </w:r>
+          </w:p>
+        </w:tc>
+        <w:tc>
+          <w:tcPr>
+            <w:tcW w:type="dxa" w:w="280"/>
+          </w:tcPr>
+          <w:p>
+            <w:r>
+              <w:t xml:space="preserve">e</w:t>
+            </w:r>
+          </w:p>
+        </w:tc>
+        <w:tc>
+          <w:tcPr>
+            <w:tcW w:type="dxa" w:w="280"/>
+          </w:tcPr>
+          <w:p>
+            <w:r>
+              <w:t xml:space="preserve"> </w:t>
+            </w:r>
+          </w:p>
+        </w:tc>
+        <w:tc>
+          <w:tcPr>
+            <w:tcW w:type="dxa" w:w="280"/>
+          </w:tcPr>
+          <w:p>
+            <w:r>
+              <w:t xml:space="preserve">t</w:t>
+            </w:r>
+          </w:p>
+        </w:tc>
+        <w:tc>
+          <w:tcPr>
+            <w:tcW w:type="dxa" w:w="280"/>
+          </w:tcPr>
+          <w:p>
+            <w:r>
+              <w:t xml:space="preserve">r</w:t>
+            </w:r>
+          </w:p>
+        </w:tc>
+        <w:tc>
+          <w:tcPr>
+            <w:tcW w:type="dxa" w:w="280"/>
+          </w:tcPr>
+          <w:p>
+            <w:r>
+              <w:t xml:space="preserve">a</w:t>
+            </w:r>
+          </w:p>
+        </w:tc>
+        <w:tc>
+          <w:tcPr>
+            <w:tcW w:type="dxa" w:w="280"/>
+          </w:tcPr>
+          <w:p>
+            <w:r>
+              <w:t xml:space="preserve">b</w:t>
+            </w:r>
+          </w:p>
+        </w:tc>
+        <w:tc>
+          <w:tcPr>
+            <w:tcW w:type="dxa" w:w="280"/>
+          </w:tcPr>
+          <w:p>
+            <w:r>
+              <w:t xml:space="preserve">a</w:t>
+            </w:r>
+          </w:p>
+        </w:tc>
+        <w:tc>
+          <w:tcPr>
+            <w:tcW w:type="dxa" w:w="280"/>
+          </w:tcPr>
+          <w:p>
+            <w:r>
+              <w:t xml:space="preserve">j</w:t>
+            </w:r>
+          </w:p>
+        </w:tc>
+        <w:tc>
+          <w:tcPr>
+            <w:tcW w:type="dxa" w:w="280"/>
+          </w:tcPr>
+          <w:p>
+            <w:r>
+              <w:t xml:space="preserve">o</w:t>
+            </w:r>
+          </w:p>
+        </w:tc>
+        <w:tc>
+          <w:tcPr>
+            <w:tcW w:type="dxa" w:w="280"/>
+          </w:tcPr>
+          <w:p>
+            <w:r>
+              <w:t xml:space="preserve"> </w:t>
+            </w:r>
+          </w:p>
+        </w:tc>
+        <w:tc>
+          <w:tcPr>
+            <w:tcW w:type="dxa" w:w="280"/>
+          </w:tcPr>
+          <w:p>
+            <w:r>
+              <w:t xml:space="preserve">d</w:t>
+            </w:r>
+          </w:p>
+        </w:tc>
+        <w:tc>
+          <w:tcPr>
+            <w:tcW w:type="dxa" w:w="280"/>
+          </w:tcPr>
+          <w:p>
+            <w:r>
+              <w:t xml:space="preserve">e</w:t>
+            </w:r>
+          </w:p>
+        </w:tc>
+        <w:tc>
+          <w:tcPr>
+            <w:tcW w:type="dxa" w:w="280"/>
+          </w:tcPr>
+          <w:p>
+            <w:r>
+              <w:t xml:space="preserve"> </w:t>
+            </w:r>
+          </w:p>
+        </w:tc>
+        <w:tc>
+          <w:tcPr>
+            <w:tcW w:type="dxa" w:w="280"/>
+          </w:tcPr>
+          <w:p>
+            <w:r>
+              <w:t xml:space="preserve">g</w:t>
+            </w:r>
+          </w:p>
+        </w:tc>
+        <w:tc>
+          <w:tcPr>
+            <w:tcW w:type="dxa" w:w="280"/>
+          </w:tcPr>
+          <w:p>
+            <w:r>
+              <w:t xml:space="preserve">r</w:t>
+            </w:r>
+          </w:p>
+        </w:tc>
+        <w:tc>
+          <w:tcPr>
+            <w:tcW w:type="dxa" w:w="280"/>
+          </w:tcPr>
+          <w:p>
+            <w:r>
+              <w:t xml:space="preserve">a</w:t>
+            </w:r>
+          </w:p>
+        </w:tc>
+        <w:tc>
+          <w:tcPr>
+            <w:tcW w:type="dxa" w:w="280"/>
+          </w:tcPr>
+          <w:p>
+            <w:r>
+              <w:t xml:space="preserve">d</w:t>
+            </w:r>
+          </w:p>
+        </w:tc>
+        <w:tc>
+          <w:tcPr>
+            <w:tcW w:type="dxa" w:w="280"/>
+          </w:tcPr>
+          <w:p>
+            <w:r>
+              <w:t xml:space="preserve">o</w:t>
+            </w:r>
+          </w:p>
+        </w:tc>
+        <w:tc>
+          <w:tcPr>
+            <w:tcW w:type="dxa" w:w="280"/>
+          </w:tcPr>
+          <w:p>
+            <w:r>
+              <w:t xml:space="preserve"> </w:t>
+            </w:r>
+          </w:p>
+        </w:tc>
+        <w:tc>
+          <w:tcPr>
+            <w:tcW w:type="dxa" w:w="280"/>
+          </w:tcPr>
+          <w:p>
+            <w:r>
+              <w:t xml:space="preserve">d</w:t>
+            </w:r>
+          </w:p>
+        </w:tc>
+        <w:tc>
+          <w:tcPr>
+            <w:tcW w:type="dxa" w:w="280"/>
+          </w:tcPr>
+          <w:p>
+            <w:r>
+              <w:t xml:space="preserve">e</w:t>
+            </w:r>
+          </w:p>
+        </w:tc>
+        <w:tc>
+          <w:tcPr>
+            <w:tcW w:type="dxa" w:w="280"/>
+          </w:tcPr>
+          <w:p>
+            <w:r>
+              <w:t xml:space="preserve"> </w:t>
+            </w:r>
+          </w:p>
+        </w:tc>
+        <w:tc>
+          <w:tcPr>
+            <w:tcW w:type="dxa" w:w="280"/>
+          </w:tcPr>
+          <w:p>
+            <w:r>
+              <w:t xml:space="preserve">l</w:t>
+            </w:r>
+          </w:p>
+        </w:tc>
+        <w:tc>
+          <w:tcPr>
+            <w:tcW w:type="dxa" w:w="280"/>
+          </w:tcPr>
+          <w:p>
+            <w:r>
+              <w:t xml:space="preserve">a</w:t>
+            </w:r>
+          </w:p>
+        </w:tc>
+        <w:tc>
+          <w:tcPr>
+            <w:tcW w:type="dxa" w:w="280"/>
+          </w:tcPr>
+          <w:p>
+            <w:r>
+              <w:t xml:space="preserve"> </w:t>
+            </w:r>
+          </w:p>
+        </w:tc>
+        <w:tc>
+          <w:tcPr>
+            <w:tcW w:type="dxa" w:w="280"/>
+          </w:tcPr>
+          <w:p>
+            <w:r>
+              <w:t xml:space="preserve">t</w:t>
+            </w:r>
+          </w:p>
+        </w:tc>
+        <w:tc>
+          <w:tcPr>
+            <w:tcW w:type="dxa" w:w="280"/>
+          </w:tcPr>
+          <w:p>
+            <w:r>
+              <w:t xml:space="preserve">e</w:t>
+            </w:r>
+          </w:p>
+        </w:tc>
+        <w:tc>
+          <w:tcPr>
+            <w:tcW w:type="dxa" w:w="280"/>
+          </w:tcPr>
+          <w:p>
+            <w:r>
+              <w:t xml:space="preserve">s</w:t>
+            </w:r>
+          </w:p>
         </w:tc>
       </w:tr>
       <w:tr>
@@ -1477,13 +2077,21 @@
           <w:tcPr>
             <w:tcW w:type="dxa" w:w="280"/>
           </w:tcPr>
-          <w:p/>
-        </w:tc>
-        <w:tc>
-          <w:tcPr>
-            <w:tcW w:type="dxa" w:w="280"/>
-          </w:tcPr>
-          <w:p/>
+          <w:p>
+            <w:r>
+              <w:t xml:space="preserve">i</w:t>
+            </w:r>
+          </w:p>
+        </w:tc>
+        <w:tc>
+          <w:tcPr>
+            <w:tcW w:type="dxa" w:w="280"/>
+          </w:tcPr>
+          <w:p>
+            <w:r>
+              <w:t xml:space="preserve">s</w:t>
+            </w:r>
+          </w:p>
         </w:tc>
         <w:tc>
           <w:tcPr>
@@ -2844,7 +3452,9 @@
             </w:tcBorders>
           </w:tcPr>
           <w:p>
-            <w:r/>
+            <w:r>
+              <w:t xml:space="preserve">Datos habitacion</w:t>
+            </w:r>
           </w:p>
         </w:tc>
       </w:tr>
@@ -2919,7 +3529,9 @@
             </w:tcBorders>
           </w:tcPr>
           <w:p>
-            <w:r/>
+            <w:r>
+              <w:t xml:space="preserve">Pedro Perez</w:t>
+            </w:r>
           </w:p>
         </w:tc>
         <w:tc>
@@ -3048,7 +3660,9 @@
             </w:tcBorders>
           </w:tcPr>
           <w:p>
-            <w:r/>
+            <w:r>
+              <w:t xml:space="preserve">12345678</w:t>
+            </w:r>
           </w:p>
         </w:tc>
         <w:tc>
@@ -3177,7 +3791,9 @@
             </w:tcBorders>
           </w:tcPr>
           <w:p>
-            <w:r/>
+            <w:r>
+              <w:t xml:space="preserve">4249749230</w:t>
+            </w:r>
           </w:p>
         </w:tc>
         <w:tc>
@@ -3235,7 +3851,9 @@
             </w:tcBorders>
           </w:tcPr>
           <w:p>
-            <w:r/>
+            <w:r>
+              <w:t xml:space="preserve">Datos oficina</w:t>
+            </w:r>
           </w:p>
         </w:tc>
         <w:tc>
@@ -3267,7 +3885,9 @@
             </w:tcBorders>
           </w:tcPr>
           <w:p>
-            <w:r/>
+            <w:r>
+              <w:t xml:space="preserve">Datos habitacion</w:t>
+            </w:r>
           </w:p>
         </w:tc>
         <w:tc>
@@ -3318,7 +3938,9 @@
             </w:tcBorders>
           </w:tcPr>
           <w:p>
-            <w:r/>
+            <w:r>
+              <w:t xml:space="preserve">pperez.19@gmail.com</w:t>
+            </w:r>
           </w:p>
         </w:tc>
         <w:tc>
@@ -3447,7 +4069,9 @@
             </w:tcBorders>
           </w:tcPr>
           <w:p>
-            <w:r/>
+            <w:r>
+              <w:t xml:space="preserve">Gerente de operaciones</w:t>
+            </w:r>
           </w:p>
         </w:tc>
         <w:tc>
@@ -3576,7 +4200,9 @@
             </w:tcBorders>
           </w:tcPr>
           <w:p>
-            <w:r/>
+            <w:r>
+              <w:t xml:space="preserve">5</w:t>
+            </w:r>
           </w:p>
         </w:tc>
         <w:tc>
@@ -3895,7 +4521,9 @@
             <w:pPr>
               <w:pStyle w:val="aside"/>
             </w:pPr>
-            <w:r/>
+            <w:r>
+              <w:t xml:space="preserve">TIMACA LLC</w:t>
+            </w:r>
           </w:p>
         </w:tc>
       </w:tr>
@@ -3932,7 +4560,9 @@
             </w:tcBorders>
           </w:tcPr>
           <w:p>
-            <w:r/>
+            <w:r>
+              <w:t xml:space="preserve">No tiene direccion</w:t>
+            </w:r>
           </w:p>
         </w:tc>
       </w:tr>
@@ -3970,7 +4600,9 @@
             </w:tcBorders>
           </w:tcPr>
           <w:p>
-            <w:r/>
+            <w:r>
+              <w:t xml:space="preserve">4249749230</w:t>
+            </w:r>
           </w:p>
         </w:tc>
       </w:tr>
@@ -4054,7 +4686,9 @@
             <w:pPr>
               <w:pStyle w:val="aside"/>
             </w:pPr>
-            <w:r/>
+            <w:r>
+              <w:t xml:space="preserve">Luis C. Somoza</w:t>
+            </w:r>
           </w:p>
         </w:tc>
       </w:tr>
@@ -4082,20 +4716,25 @@
                 <w:b/>
                 <w:bCs/>
               </w:rPr>
-              <w:t xml:space="preserve">Nombre Alumno2</w:t>
-            </w:r>
-          </w:p>
-        </w:tc>
-        <w:tc>
-          <w:tcPr>
-            <w:tcBorders>
-              <w:top w:val="none" w:color="ff0000" w:sz="1"/>
-              <w:left w:val="none" w:color="ff0000" w:sz="1"/>
-              <w:right w:val="none" w:color="ff0000" w:sz="1"/>
-            </w:tcBorders>
-          </w:tcPr>
-          <w:p>
-            <w:r/>
+              <w:t xml:space="preserve">Nombre de alumno 2</w:t>
+            </w:r>
+          </w:p>
+        </w:tc>
+        <w:tc>
+          <w:tcPr>
+            <w:tcBorders>
+              <w:top w:val="none" w:color="ff0000" w:sz="1"/>
+              <w:left w:val="none" w:color="ff0000" w:sz="1"/>
+              <w:right w:val="none" w:color="ff0000" w:sz="1"/>
+            </w:tcBorders>
+          </w:tcPr>
+          <w:p>
+            <w:pPr>
+              <w:pStyle w:val="aside"/>
+            </w:pPr>
+            <w:r>
+              <w:t xml:space="preserve">Luis C. Somoza 2</w:t>
+            </w:r>
           </w:p>
         </w:tc>
       </w:tr>
@@ -4136,7 +4775,9 @@
             </w:tcBorders>
           </w:tcPr>
           <w:p>
-            <w:r/>
+            <w:r>
+              <w:t xml:space="preserve">Desarrollo de sistema para generacion de planillas</w:t>
+            </w:r>
           </w:p>
         </w:tc>
       </w:tr>
@@ -4178,7 +4819,9 @@
             </w:tcBorders>
           </w:tcPr>
           <w:p>
-            <w:r/>
+            <w:r>
+              <w:t xml:space="preserve">UCAB Guayana</w:t>
+            </w:r>
           </w:p>
         </w:tc>
       </w:tr>

</xml_diff>

<commit_message>
Funciones generadoras de planillas de solicitud
Funciones generadoras de planillas de solicitud
</commit_message>
<xml_diff>
--- a/Planilla Propuesta TEG.docx
+++ b/Planilla Propuesta TEG.docx
@@ -402,7 +402,7 @@
               <w:pStyle w:val="aside"/>
             </w:pPr>
             <w:r>
-              <w:t xml:space="preserve">Sun Mar 05 2023 21:49:32 GMT-0400 (Venezuela Time)</w:t>
+              <w:t xml:space="preserve">Mon Mar 06 2023 08:52:53 GMT-0400 (Venezuela Time)</w:t>
             </w:r>
           </w:p>
         </w:tc>
@@ -2425,9 +2425,7 @@
             <w:pPr>
               <w:pStyle w:val="aside"/>
             </w:pPr>
-            <w:r>
-              <w:t xml:space="preserve">UCAB Guayana</w:t>
-            </w:r>
+            <w:r/>
           </w:p>
         </w:tc>
       </w:tr>
@@ -2689,7 +2687,7 @@
           <w:b/>
           <w:bCs/>
         </w:rPr>
-        <w:t xml:space="preserve">Datos del Tutor Académico:</w:t>
+        <w:t xml:space="preserve">Datos del Tutor empresarial:</w:t>
       </w:r>
     </w:p>
     <w:tbl>
@@ -2864,7 +2862,7 @@
           </w:tcPr>
           <w:p>
             <w:r>
-              <w:t xml:space="preserve">8</w:t>
+              <w:t xml:space="default"/>
             </w:r>
           </w:p>
         </w:tc>
@@ -3014,7 +3012,7 @@
           <w:b/>
           <w:bCs/>
         </w:rPr>
-        <w:t xml:space="preserve">Datos Alumno1</w:t>
+        <w:t xml:space="preserve">Datos Alumno 1</w:t>
       </w:r>
     </w:p>
     <w:tbl>
@@ -3030,28 +3028,21 @@
         </w:tblBorders>
       </w:tblPr>
       <w:tblGrid>
+        <w:gridCol w:w="1000"/>
         <w:gridCol w:w="5000"/>
-        <w:gridCol w:w="7000"/>
       </w:tblGrid>
       <w:tr>
-        <w:trPr>
-          <w:trHeight w:val="500" w:hRule="exact"/>
-        </w:trPr>
-        <w:tc>
-          <w:tcPr>
+        <w:tc>
+          <w:tcPr>
+            <w:tcW w:type="dxa" w:w="1000"/>
             <w:tcBorders>
               <w:top w:val="none" w:color="ff0000" w:sz="1"/>
               <w:left w:val="none" w:color="ff0000" w:sz="1"/>
               <w:bottom w:val="none" w:color="ff0000" w:sz="1"/>
               <w:right w:val="none" w:color="ff0000" w:sz="1"/>
             </w:tcBorders>
-            <w:vAlign w:val="center"/>
-          </w:tcPr>
-          <w:p>
-            <w:pPr>
-              <w:pStyle w:val="aside"/>
-              <w:jc w:val="center"/>
-            </w:pPr>
+          </w:tcPr>
+          <w:p>
             <w:r>
               <w:t xml:space="preserve">Nombre</w:t>
             </w:r>
@@ -3059,107 +3050,27 @@
         </w:tc>
         <w:tc>
           <w:tcPr>
-            <w:tcBorders>
-              <w:top w:val="none" w:color="ff0000" w:sz="1"/>
-              <w:left w:val="none" w:color="ff0000" w:sz="1"/>
-              <w:right w:val="none" w:color="ff0000" w:sz="1"/>
-            </w:tcBorders>
-          </w:tcPr>
-          <w:p>
-            <w:pPr>
-              <w:pStyle w:val="aside"/>
-            </w:pPr>
-            <w:r/>
-          </w:p>
-        </w:tc>
-        <w:tc>
-          <w:tcPr>
-            <w:tcBorders>
-              <w:top w:val="none" w:color="ff0000" w:sz="1"/>
-              <w:left w:val="none" w:color="ff0000" w:sz="1"/>
-              <w:right w:val="none" w:color="ff0000" w:sz="1"/>
-            </w:tcBorders>
-            <w:vAlign w:val="center"/>
-          </w:tcPr>
-          <w:p>
-            <w:pPr>
-              <w:pStyle w:val="aside"/>
-              <w:jc w:val="center"/>
-            </w:pPr>
-            <w:r/>
-          </w:p>
-        </w:tc>
-        <w:tc>
-          <w:tcPr>
-            <w:tcBorders>
-              <w:top w:val="none" w:color="ff0000" w:sz="1"/>
-              <w:left w:val="none" w:color="ff0000" w:sz="1"/>
-              <w:right w:val="none" w:color="ff0000" w:sz="1"/>
-            </w:tcBorders>
-            <w:vAlign w:val="center"/>
-          </w:tcPr>
-          <w:p>
-            <w:pPr>
-              <w:pStyle w:val="aside"/>
-              <w:jc w:val="center"/>
-            </w:pPr>
-            <w:r/>
-          </w:p>
-        </w:tc>
-        <w:tc>
-          <w:tcPr>
-            <w:tcBorders>
-              <w:top w:val="none" w:color="ff0000" w:sz="1"/>
-              <w:left w:val="none" w:color="ff0000" w:sz="1"/>
-              <w:right w:val="none" w:color="ff0000" w:sz="1"/>
-            </w:tcBorders>
-            <w:vAlign w:val="center"/>
-          </w:tcPr>
-          <w:p>
-            <w:pPr>
-              <w:pStyle w:val="aside"/>
-              <w:jc w:val="center"/>
-            </w:pPr>
-            <w:r/>
-          </w:p>
-        </w:tc>
-        <w:tc>
-          <w:tcPr>
-            <w:tcBorders>
-              <w:top w:val="none" w:color="ff0000" w:sz="1"/>
-              <w:left w:val="none" w:color="ff0000" w:sz="1"/>
-              <w:right w:val="none" w:color="ff0000" w:sz="1"/>
-            </w:tcBorders>
-            <w:vAlign w:val="center"/>
-          </w:tcPr>
-          <w:p>
-            <w:pPr>
-              <w:pStyle w:val="aside"/>
-              <w:jc w:val="center"/>
-            </w:pPr>
-            <w:r/>
+            <w:tcW w:type="dxa" w:w="3000"/>
+          </w:tcPr>
+          <w:p>
+            <w:r>
+              <w:t xml:space="preserve">Luis C. Somoza</w:t>
+            </w:r>
           </w:p>
         </w:tc>
       </w:tr>
       <w:tr>
-        <w:trPr>
-          <w:trHeight w:val="500" w:hRule="exact"/>
-        </w:trPr>
-        <w:tc>
-          <w:tcPr>
+        <w:tc>
+          <w:tcPr>
+            <w:tcW w:type="dxa" w:w="1000"/>
             <w:tcBorders>
               <w:top w:val="none" w:color="ff0000" w:sz="1"/>
               <w:left w:val="none" w:color="ff0000" w:sz="1"/>
               <w:bottom w:val="none" w:color="ff0000" w:sz="1"/>
               <w:right w:val="none" w:color="ff0000" w:sz="1"/>
             </w:tcBorders>
-            <w:vAlign w:val="center"/>
-          </w:tcPr>
-          <w:p>
-            <w:pPr>
-              <w:pStyle w:val="aside"/>
-              <w:jc w:val="center"/>
-            </w:pPr>
+          </w:tcPr>
+          <w:p>
             <w:r>
               <w:t xml:space="preserve">C.I.N</w:t>
             </w:r>
@@ -3167,212 +3078,55 @@
         </w:tc>
         <w:tc>
           <w:tcPr>
-            <w:tcBorders>
-              <w:top w:val="none" w:color="ff0000" w:sz="1"/>
-              <w:left w:val="none" w:color="ff0000" w:sz="1"/>
-              <w:right w:val="none" w:color="ff0000" w:sz="1"/>
-            </w:tcBorders>
-          </w:tcPr>
-          <w:p>
-            <w:r/>
-          </w:p>
-        </w:tc>
-        <w:tc>
-          <w:tcPr>
-            <w:tcBorders>
-              <w:top w:val="none" w:color="ff0000" w:sz="1"/>
-              <w:left w:val="none" w:color="ff0000" w:sz="1"/>
-              <w:right w:val="none" w:color="ff0000" w:sz="1"/>
-            </w:tcBorders>
-            <w:vAlign w:val="center"/>
-          </w:tcPr>
-          <w:p>
-            <w:pPr>
-              <w:pStyle w:val="aside"/>
-              <w:jc w:val="center"/>
-            </w:pPr>
-            <w:r/>
-          </w:p>
-        </w:tc>
-        <w:tc>
-          <w:tcPr>
-            <w:tcBorders>
-              <w:top w:val="none" w:color="ff0000" w:sz="1"/>
-              <w:left w:val="none" w:color="ff0000" w:sz="1"/>
-              <w:right w:val="none" w:color="ff0000" w:sz="1"/>
-            </w:tcBorders>
-            <w:vAlign w:val="center"/>
-          </w:tcPr>
-          <w:p>
-            <w:pPr>
-              <w:pStyle w:val="aside"/>
-              <w:jc w:val="center"/>
-            </w:pPr>
-            <w:r/>
-          </w:p>
-        </w:tc>
-        <w:tc>
-          <w:tcPr>
-            <w:tcBorders>
-              <w:top w:val="none" w:color="ff0000" w:sz="1"/>
-              <w:left w:val="none" w:color="ff0000" w:sz="1"/>
-              <w:right w:val="none" w:color="ff0000" w:sz="1"/>
-            </w:tcBorders>
-            <w:vAlign w:val="center"/>
-          </w:tcPr>
-          <w:p>
-            <w:pPr>
-              <w:pStyle w:val="aside"/>
-              <w:jc w:val="center"/>
-            </w:pPr>
-            <w:r/>
-          </w:p>
-        </w:tc>
-        <w:tc>
-          <w:tcPr>
-            <w:tcBorders>
-              <w:top w:val="none" w:color="ff0000" w:sz="1"/>
-              <w:left w:val="none" w:color="ff0000" w:sz="1"/>
-              <w:right w:val="none" w:color="ff0000" w:sz="1"/>
-            </w:tcBorders>
-            <w:vAlign w:val="center"/>
-          </w:tcPr>
-          <w:p>
-            <w:pPr>
-              <w:pStyle w:val="aside"/>
-              <w:jc w:val="center"/>
-            </w:pPr>
-            <w:r/>
+            <w:tcW w:type="dxa" w:w="1000"/>
+          </w:tcPr>
+          <w:p>
+            <w:r>
+              <w:t xml:space="preserve">27656348</w:t>
+            </w:r>
           </w:p>
         </w:tc>
       </w:tr>
       <w:tr>
-        <w:trPr>
-          <w:trHeight w:val="500" w:hRule="exact"/>
-        </w:trPr>
-        <w:tc>
-          <w:tcPr>
+        <w:tc>
+          <w:tcPr>
+            <w:tcW w:type="dxa" w:w="1000"/>
             <w:tcBorders>
               <w:top w:val="none" w:color="ff0000" w:sz="1"/>
               <w:left w:val="none" w:color="ff0000" w:sz="1"/>
               <w:bottom w:val="none" w:color="ff0000" w:sz="1"/>
               <w:right w:val="none" w:color="ff0000" w:sz="1"/>
             </w:tcBorders>
-            <w:vAlign w:val="center"/>
-          </w:tcPr>
-          <w:p>
-            <w:pPr>
-              <w:pStyle w:val="aside"/>
-              <w:jc w:val="center"/>
-            </w:pPr>
-            <w:r>
-              <w:t xml:space="preserve">Email</w:t>
-            </w:r>
-          </w:p>
-        </w:tc>
-        <w:tc>
-          <w:tcPr>
-            <w:tcW w:type="dxa" w:w="20000"/>
-            <w:tcBorders>
-              <w:top w:val="none" w:color="ff0000" w:sz="1"/>
-              <w:left w:val="none" w:color="ff0000" w:sz="1"/>
-              <w:right w:val="none" w:color="ff0000" w:sz="1"/>
-            </w:tcBorders>
-          </w:tcPr>
-          <w:p>
-            <w:r>
-              <w:t xml:space="preserve"> </w:t>
-            </w:r>
-          </w:p>
-        </w:tc>
-        <w:tc>
-          <w:tcPr>
-            <w:tcBorders>
-              <w:top w:val="none" w:color="ff0000" w:sz="1"/>
-              <w:left w:val="none" w:color="ff0000" w:sz="1"/>
-              <w:right w:val="none" w:color="ff0000" w:sz="1"/>
-            </w:tcBorders>
-            <w:vAlign w:val="center"/>
-          </w:tcPr>
-          <w:p>
-            <w:pPr>
-              <w:pStyle w:val="aside"/>
-              <w:jc w:val="center"/>
-            </w:pPr>
-            <w:r/>
-          </w:p>
-        </w:tc>
-        <w:tc>
-          <w:tcPr>
-            <w:tcBorders>
-              <w:top w:val="none" w:color="ff0000" w:sz="1"/>
-              <w:left w:val="none" w:color="ff0000" w:sz="1"/>
-              <w:right w:val="none" w:color="ff0000" w:sz="1"/>
-            </w:tcBorders>
-            <w:vAlign w:val="center"/>
-          </w:tcPr>
-          <w:p>
-            <w:pPr>
-              <w:pStyle w:val="aside"/>
-              <w:jc w:val="center"/>
-            </w:pPr>
-            <w:r/>
-          </w:p>
-        </w:tc>
-        <w:tc>
-          <w:tcPr>
-            <w:tcBorders>
-              <w:top w:val="none" w:color="ff0000" w:sz="1"/>
-              <w:left w:val="none" w:color="ff0000" w:sz="1"/>
-              <w:right w:val="none" w:color="ff0000" w:sz="1"/>
-            </w:tcBorders>
-            <w:vAlign w:val="center"/>
-          </w:tcPr>
-          <w:p>
-            <w:pPr>
-              <w:pStyle w:val="aside"/>
-              <w:jc w:val="center"/>
-            </w:pPr>
-            <w:r/>
-          </w:p>
-        </w:tc>
-        <w:tc>
-          <w:tcPr>
-            <w:tcBorders>
-              <w:top w:val="none" w:color="ff0000" w:sz="1"/>
-              <w:left w:val="none" w:color="ff0000" w:sz="1"/>
-              <w:right w:val="none" w:color="ff0000" w:sz="1"/>
-            </w:tcBorders>
-            <w:vAlign w:val="center"/>
-          </w:tcPr>
-          <w:p>
-            <w:pPr>
-              <w:pStyle w:val="aside"/>
-              <w:jc w:val="center"/>
-            </w:pPr>
-            <w:r/>
+          </w:tcPr>
+          <w:p>
+            <w:r>
+              <w:t xml:space="preserve">E-mail</w:t>
+            </w:r>
+          </w:p>
+        </w:tc>
+        <w:tc>
+          <w:tcPr>
+            <w:tcW w:type="dxa" w:w="1000"/>
+          </w:tcPr>
+          <w:p>
+            <w:r>
+              <w:t xml:space="preserve">lcsomoza.19@est.ucab.edu.ve</w:t>
+            </w:r>
           </w:p>
         </w:tc>
       </w:tr>
       <w:tr>
-        <w:trPr>
-          <w:trHeight w:val="500" w:hRule="exact"/>
-        </w:trPr>
-        <w:tc>
-          <w:tcPr>
+        <w:tc>
+          <w:tcPr>
+            <w:tcW w:type="dxa" w:w="1000"/>
             <w:tcBorders>
               <w:top w:val="none" w:color="ff0000" w:sz="1"/>
               <w:left w:val="none" w:color="ff0000" w:sz="1"/>
               <w:bottom w:val="none" w:color="ff0000" w:sz="1"/>
               <w:right w:val="none" w:color="ff0000" w:sz="1"/>
             </w:tcBorders>
-            <w:vAlign w:val="center"/>
-          </w:tcPr>
-          <w:p>
-            <w:pPr>
-              <w:pStyle w:val="aside"/>
-              <w:jc w:val="center"/>
-            </w:pPr>
+          </w:tcPr>
+          <w:p>
             <w:r>
               <w:t xml:space="preserve">Telefonos</w:t>
             </w:r>
@@ -3380,31 +3134,19 @@
         </w:tc>
         <w:tc>
           <w:tcPr>
-            <w:tcW w:type="dxa" w:w="10000"/>
-            <w:tcBorders>
-              <w:top w:val="none" w:color="ff0000" w:sz="1"/>
-              <w:left w:val="none" w:color="ff0000" w:sz="1"/>
-              <w:right w:val="none" w:color="ff0000" w:sz="1"/>
-            </w:tcBorders>
-          </w:tcPr>
-          <w:p>
-            <w:r/>
-          </w:p>
-        </w:tc>
-        <w:tc>
-          <w:tcPr>
-            <w:tcW w:type="dxa" w:w="10000"/>
-            <w:tcBorders>
-              <w:top w:val="none" w:color="ff0000" w:sz="1"/>
-              <w:left w:val="none" w:color="ff0000" w:sz="1"/>
-              <w:right w:val="none" w:color="ff0000" w:sz="1"/>
-            </w:tcBorders>
-            <w:vAlign w:val="center"/>
-          </w:tcPr>
-          <w:p>
-            <w:pPr>
-              <w:jc w:val="left"/>
-            </w:pPr>
+            <w:tcW w:type="dxa" w:w="1000"/>
+          </w:tcPr>
+          <w:p>
+            <w:r>
+              <w:t xml:space="preserve">4249749230</w:t>
+            </w:r>
+          </w:p>
+        </w:tc>
+        <w:tc>
+          <w:tcPr>
+            <w:tcW w:type="dxa" w:w="1000"/>
+          </w:tcPr>
+          <w:p>
             <w:r>
               <w:t xml:space="preserve">Oficina</w:t>
             </w:r>
@@ -3412,50 +3154,199 @@
         </w:tc>
         <w:tc>
           <w:tcPr>
-            <w:tcW w:type="dxa" w:w="10000"/>
-            <w:tcBorders>
-              <w:top w:val="none" w:color="ff0000" w:sz="1"/>
-              <w:left w:val="none" w:color="ff0000" w:sz="1"/>
-              <w:right w:val="none" w:color="ff0000" w:sz="1"/>
-            </w:tcBorders>
-          </w:tcPr>
-          <w:p>
-            <w:r/>
-          </w:p>
-        </w:tc>
-        <w:tc>
-          <w:tcPr>
-            <w:tcW w:type="dxa" w:w="10000"/>
-            <w:tcBorders>
-              <w:top w:val="none" w:color="ff0000" w:sz="1"/>
-              <w:left w:val="none" w:color="ff0000" w:sz="1"/>
-              <w:right w:val="none" w:color="ff0000" w:sz="1"/>
-            </w:tcBorders>
-            <w:vAlign w:val="center"/>
-          </w:tcPr>
-          <w:p>
-            <w:pPr>
-              <w:jc w:val="left"/>
-            </w:pPr>
-            <w:r>
-              <w:t xml:space="preserve">Habitación</w:t>
-            </w:r>
-          </w:p>
-        </w:tc>
-        <w:tc>
-          <w:tcPr>
-            <w:tcW w:type="dxa" w:w="10000"/>
-            <w:tcBorders>
-              <w:top w:val="none" w:color="ff0000" w:sz="1"/>
-              <w:left w:val="none" w:color="ff0000" w:sz="1"/>
-              <w:right w:val="none" w:color="ff0000" w:sz="1"/>
-            </w:tcBorders>
-          </w:tcPr>
-          <w:p>
-            <w:r>
-              <w:t xml:space="preserve">Datos habitacion</w:t>
-            </w:r>
-          </w:p>
+            <w:tcW w:type="dxa" w:w="1000"/>
+          </w:tcPr>
+          <w:p/>
+        </w:tc>
+        <w:tc>
+          <w:tcPr>
+            <w:tcW w:type="dxa" w:w="1000"/>
+          </w:tcPr>
+          <w:p>
+            <w:r>
+              <w:t xml:space="preserve">Habitacion</w:t>
+            </w:r>
+          </w:p>
+        </w:tc>
+        <w:tc>
+          <w:tcPr>
+            <w:tcW w:type="dxa" w:w="1000"/>
+          </w:tcPr>
+          <w:p/>
+        </w:tc>
+      </w:tr>
+    </w:tbl>
+    <w:p>
+      <w:pPr>
+        <w:pStyle w:val="aside"/>
+        <w:spacing w:after="200" w:line="355" w:lineRule="auto"/>
+      </w:pPr>
+      <w:r>
+        <w:rPr>
+          <w:b/>
+          <w:bCs/>
+        </w:rPr>
+        <w:t xml:space="preserve">Datos Alumno 2</w:t>
+      </w:r>
+    </w:p>
+    <w:tbl>
+      <w:tblPr>
+        <w:tblW w:type="auto" w:w="100"/>
+        <w:tblBorders>
+          <w:top w:val="single" w:color="auto" w:sz="4"/>
+          <w:left w:val="single" w:color="auto" w:sz="4"/>
+          <w:bottom w:val="single" w:color="auto" w:sz="4"/>
+          <w:right w:val="single" w:color="auto" w:sz="4"/>
+          <w:insideH w:val="single" w:color="auto" w:sz="4"/>
+          <w:insideV w:val="single" w:color="auto" w:sz="4"/>
+        </w:tblBorders>
+      </w:tblPr>
+      <w:tblGrid>
+        <w:gridCol w:w="1000"/>
+        <w:gridCol w:w="5000"/>
+      </w:tblGrid>
+      <w:tr>
+        <w:tc>
+          <w:tcPr>
+            <w:tcW w:type="dxa" w:w="1000"/>
+            <w:tcBorders>
+              <w:top w:val="none" w:color="ff0000" w:sz="1"/>
+              <w:left w:val="none" w:color="ff0000" w:sz="1"/>
+              <w:bottom w:val="none" w:color="ff0000" w:sz="1"/>
+              <w:right w:val="none" w:color="ff0000" w:sz="1"/>
+            </w:tcBorders>
+          </w:tcPr>
+          <w:p>
+            <w:r>
+              <w:t xml:space="preserve">Nombre</w:t>
+            </w:r>
+          </w:p>
+        </w:tc>
+        <w:tc>
+          <w:tcPr>
+            <w:tcW w:type="dxa" w:w="3000"/>
+          </w:tcPr>
+          <w:p>
+            <w:r>
+              <w:t xml:space="preserve">Luis C. Somoza 2</w:t>
+            </w:r>
+          </w:p>
+        </w:tc>
+      </w:tr>
+      <w:tr>
+        <w:tc>
+          <w:tcPr>
+            <w:tcW w:type="dxa" w:w="1000"/>
+            <w:tcBorders>
+              <w:top w:val="none" w:color="ff0000" w:sz="1"/>
+              <w:left w:val="none" w:color="ff0000" w:sz="1"/>
+              <w:bottom w:val="none" w:color="ff0000" w:sz="1"/>
+              <w:right w:val="none" w:color="ff0000" w:sz="1"/>
+            </w:tcBorders>
+          </w:tcPr>
+          <w:p>
+            <w:r>
+              <w:t xml:space="preserve">C.I.N</w:t>
+            </w:r>
+          </w:p>
+        </w:tc>
+        <w:tc>
+          <w:tcPr>
+            <w:tcW w:type="dxa" w:w="1000"/>
+          </w:tcPr>
+          <w:p>
+            <w:r>
+              <w:t xml:space="preserve">27656348</w:t>
+            </w:r>
+          </w:p>
+        </w:tc>
+      </w:tr>
+      <w:tr>
+        <w:tc>
+          <w:tcPr>
+            <w:tcW w:type="dxa" w:w="1000"/>
+            <w:tcBorders>
+              <w:top w:val="none" w:color="ff0000" w:sz="1"/>
+              <w:left w:val="none" w:color="ff0000" w:sz="1"/>
+              <w:bottom w:val="none" w:color="ff0000" w:sz="1"/>
+              <w:right w:val="none" w:color="ff0000" w:sz="1"/>
+            </w:tcBorders>
+          </w:tcPr>
+          <w:p>
+            <w:r>
+              <w:t xml:space="preserve">E-mail</w:t>
+            </w:r>
+          </w:p>
+        </w:tc>
+        <w:tc>
+          <w:tcPr>
+            <w:tcW w:type="dxa" w:w="1000"/>
+          </w:tcPr>
+          <w:p>
+            <w:r>
+              <w:t xml:space="preserve">lcsomoza.19@est.ucab.edu.ve</w:t>
+            </w:r>
+          </w:p>
+        </w:tc>
+      </w:tr>
+      <w:tr>
+        <w:tc>
+          <w:tcPr>
+            <w:tcW w:type="dxa" w:w="1000"/>
+            <w:tcBorders>
+              <w:top w:val="none" w:color="ff0000" w:sz="1"/>
+              <w:left w:val="none" w:color="ff0000" w:sz="1"/>
+              <w:bottom w:val="none" w:color="ff0000" w:sz="1"/>
+              <w:right w:val="none" w:color="ff0000" w:sz="1"/>
+            </w:tcBorders>
+          </w:tcPr>
+          <w:p>
+            <w:r>
+              <w:t xml:space="preserve">Telefonos</w:t>
+            </w:r>
+          </w:p>
+        </w:tc>
+        <w:tc>
+          <w:tcPr>
+            <w:tcW w:type="dxa" w:w="1000"/>
+          </w:tcPr>
+          <w:p>
+            <w:r>
+              <w:t xml:space="preserve">4249749230</w:t>
+            </w:r>
+          </w:p>
+        </w:tc>
+        <w:tc>
+          <w:tcPr>
+            <w:tcW w:type="dxa" w:w="1000"/>
+          </w:tcPr>
+          <w:p>
+            <w:r>
+              <w:t xml:space="preserve">Oficina</w:t>
+            </w:r>
+          </w:p>
+        </w:tc>
+        <w:tc>
+          <w:tcPr>
+            <w:tcW w:type="dxa" w:w="1000"/>
+          </w:tcPr>
+          <w:p/>
+        </w:tc>
+        <w:tc>
+          <w:tcPr>
+            <w:tcW w:type="dxa" w:w="1000"/>
+          </w:tcPr>
+          <w:p>
+            <w:r>
+              <w:t xml:space="preserve">Habitacion</w:t>
+            </w:r>
+          </w:p>
+        </w:tc>
+        <w:tc>
+          <w:tcPr>
+            <w:tcW w:type="dxa" w:w="1000"/>
+          </w:tcPr>
+          <w:p/>
         </w:tc>
       </w:tr>
     </w:tbl>
@@ -3476,7 +3367,7 @@
           <w:b/>
           <w:bCs/>
         </w:rPr>
-        <w:t xml:space="preserve">Datos Tutor Academico</w:t>
+        <w:t xml:space="preserve">Datos Tutor empresarial</w:t>
       </w:r>
     </w:p>
     <w:tbl>
@@ -3851,9 +3742,7 @@
             </w:tcBorders>
           </w:tcPr>
           <w:p>
-            <w:r>
-              <w:t xml:space="preserve">Datos oficina</w:t>
-            </w:r>
+            <w:r/>
           </w:p>
         </w:tc>
         <w:tc>
@@ -3885,9 +3774,7 @@
             </w:tcBorders>
           </w:tcPr>
           <w:p>
-            <w:r>
-              <w:t xml:space="preserve">Datos habitacion</w:t>
-            </w:r>
+            <w:r/>
           </w:p>
         </w:tc>
         <w:tc>
@@ -4201,7 +4088,7 @@
           </w:tcPr>
           <w:p>
             <w:r>
-              <w:t xml:space="preserve">5</w:t>
+              <w:t xml:space="default"/>
             </w:r>
           </w:p>
         </w:tc>
@@ -4260,7 +4147,13 @@
             </w:tcBorders>
           </w:tcPr>
           <w:p>
-            <w:r/>
+            <w:r>
+              <w:rPr>
+                <w:b/>
+                <w:bCs/>
+              </w:rPr>
+              <w:t xml:space="preserve">SI</w:t>
+            </w:r>
           </w:p>
         </w:tc>
         <w:tc>
@@ -4341,7 +4234,13 @@
             </w:tcBorders>
           </w:tcPr>
           <w:p>
-            <w:r/>
+            <w:r>
+              <w:rPr>
+                <w:b/>
+                <w:bCs/>
+              </w:rPr>
+              <w:t xml:space="preserve">SI</w:t>
+            </w:r>
           </w:p>
         </w:tc>
         <w:tc>
@@ -4819,9 +4718,7 @@
             </w:tcBorders>
           </w:tcPr>
           <w:p>
-            <w:r>
-              <w:t xml:space="preserve">UCAB Guayana</w:t>
-            </w:r>
+            <w:r/>
           </w:p>
         </w:tc>
       </w:tr>

</xml_diff>

<commit_message>
Mejoras en codigo generar de SPTEG
Mejoras en codigo generar de SPTEG
</commit_message>
<xml_diff>
--- a/Planilla Propuesta TEG.docx
+++ b/Planilla Propuesta TEG.docx
@@ -91,6 +91,27 @@
     </w:p>
     <w:p>
       <w:pPr>
+        <w:pStyle w:val="ListParagraph"/>
+        <w:pStyle w:val="aside"/>
+        <w:numPr>
+          <w:ilvl w:val="0"/>
+          <w:numId w:val="1"/>
+        </w:numPr>
+        <w:spacing w:line="355" w:lineRule="auto"/>
+        <w:jc w:val="both"/>
+      </w:pPr>
+      <w:r>
+        <w:rPr>
+          <w:rFonts w:ascii="Times New Roman" w:cs="Times New Roman" w:eastAsia="Times New Roman" w:hAnsi="Times New Roman"/>
+        </w:rPr>
+        <w:t xml:space="preserve">Luis C. Somoza, C.I.N. 27656348</w:t>
+      </w:r>
+    </w:p>
+    <w:p>
+      <w:r/>
+    </w:p>
+    <w:p>
+      <w:pPr>
         <w:pStyle w:val="aside"/>
         <w:spacing w:after="200" w:line="355" w:lineRule="auto"/>
         <w:jc w:val="both"/>
@@ -202,10 +223,12 @@
               <w:left w:val="none" w:color="ff0000" w:sz="1"/>
               <w:right w:val="none" w:color="ff0000" w:sz="1"/>
             </w:tcBorders>
-          </w:tcPr>
-          <w:p>
-            <w:pPr>
-              <w:pStyle w:val="aside"/>
+            <w:vAlign w:val="center"/>
+          </w:tcPr>
+          <w:p>
+            <w:pPr>
+              <w:pStyle w:val="aside"/>
+              <w:jc w:val="left"/>
             </w:pPr>
             <w:r>
               <w:t xml:space="preserve">Pedro Perez</w:t>
@@ -244,8 +267,13 @@
               <w:left w:val="none" w:color="ff0000" w:sz="1"/>
               <w:right w:val="none" w:color="ff0000" w:sz="1"/>
             </w:tcBorders>
-          </w:tcPr>
-          <w:p>
+            <w:vAlign w:val="center"/>
+          </w:tcPr>
+          <w:p>
+            <w:pPr>
+              <w:pStyle w:val="aside"/>
+              <w:jc w:val="left"/>
+            </w:pPr>
             <w:r>
               <w:t xml:space="preserve">12345678</w:t>
             </w:r>
@@ -283,8 +311,13 @@
               <w:left w:val="none" w:color="ff0000" w:sz="1"/>
               <w:right w:val="none" w:color="ff0000" w:sz="1"/>
             </w:tcBorders>
-          </w:tcPr>
-          <w:p>
+            <w:vAlign w:val="center"/>
+          </w:tcPr>
+          <w:p>
+            <w:pPr>
+              <w:pStyle w:val="aside"/>
+              <w:jc w:val="left"/>
+            </w:pPr>
             <w:r>
               <w:t xml:space="preserve">pperez.19@gmail.com</w:t>
             </w:r>
@@ -322,8 +355,13 @@
               <w:left w:val="none" w:color="ff0000" w:sz="1"/>
               <w:right w:val="none" w:color="ff0000" w:sz="1"/>
             </w:tcBorders>
-          </w:tcPr>
-          <w:p>
+            <w:vAlign w:val="center"/>
+          </w:tcPr>
+          <w:p>
+            <w:pPr>
+              <w:pStyle w:val="aside"/>
+              <w:jc w:val="left"/>
+            </w:pPr>
             <w:r>
               <w:t xml:space="preserve">4249749230</w:t>
             </w:r>
@@ -346,6 +384,7 @@
           </w:tcPr>
           <w:p>
             <w:pPr>
+              <w:pStyle w:val="aside"/>
               <w:jc w:val="center"/>
             </w:pPr>
             <w:r>
@@ -360,13 +399,15 @@
               <w:left w:val="none" w:color="ff0000" w:sz="1"/>
               <w:right w:val="none" w:color="ff0000" w:sz="1"/>
             </w:tcBorders>
-          </w:tcPr>
-          <w:p>
-            <w:pPr>
-              <w:pStyle w:val="aside"/>
-            </w:pPr>
-            <w:r>
-              <w:t xml:space="preserve">planilla_propuesta_TEG.tutor_academico.fecha_entrega.toString()</w:t>
+            <w:vAlign w:val="center"/>
+          </w:tcPr>
+          <w:p>
+            <w:pPr>
+              <w:pStyle w:val="aside"/>
+              <w:jc w:val="left"/>
+            </w:pPr>
+            <w:r>
+              <w:t xml:space="preserve">Mon Mar 06 2023 22:22:52 GMT-0400 (Venezuela Time)</w:t>
             </w:r>
           </w:p>
         </w:tc>
@@ -2117,6 +2158,7 @@
           <w:p>
             <w:pPr>
               <w:pStyle w:val="aside"/>
+              <w:jc w:val="center"/>
             </w:pPr>
             <w:r>
               <w:t xml:space="preserve">Luis C. Somoza</w:t>
@@ -2131,6 +2173,7 @@
           <w:p>
             <w:pPr>
               <w:pStyle w:val="aside"/>
+              <w:jc w:val="center"/>
             </w:pPr>
             <w:r>
               <w:t xml:space="preserve">27656348</w:t>
@@ -2145,6 +2188,7 @@
           <w:p>
             <w:pPr>
               <w:pStyle w:val="aside"/>
+              <w:jc w:val="center"/>
             </w:pPr>
             <w:r>
               <w:t xml:space="preserve">4249749230</w:t>
@@ -2163,6 +2207,82 @@
             <w:r>
               <w:t xml:space="preserve">lcsomoza.19@est.ucab.edu.ve</w:t>
             </w:r>
+          </w:p>
+        </w:tc>
+      </w:tr>
+      <w:tr>
+        <w:trPr>
+          <w:trHeight w:val="500" w:hRule="exact"/>
+        </w:trPr>
+        <w:tc>
+          <w:tcPr>
+            <w:tcW w:type="dxa" w:w="500"/>
+            <w:tcBorders>
+              <w:top w:val="none" w:color="ff0000" w:sz="1"/>
+              <w:left w:val="none" w:color="ff0000" w:sz="1"/>
+              <w:bottom w:val="none" w:color="ff0000" w:sz="1"/>
+              <w:right w:val="none" w:color="ff0000" w:sz="1"/>
+            </w:tcBorders>
+            <w:vAlign w:val="center"/>
+          </w:tcPr>
+          <w:p>
+            <w:pPr>
+              <w:pStyle w:val="aside"/>
+              <w:jc w:val="center"/>
+            </w:pPr>
+          </w:p>
+        </w:tc>
+        <w:tc>
+          <w:tcPr>
+            <w:tcW w:type="dxa" w:w="500"/>
+            <w:tcBorders>
+              <w:top w:val="none" w:color="ff0000" w:sz="1"/>
+              <w:left w:val="none" w:color="ff0000" w:sz="1"/>
+              <w:bottom w:val="none" w:color="ff0000" w:sz="1"/>
+              <w:right w:val="none" w:color="ff0000" w:sz="1"/>
+            </w:tcBorders>
+            <w:vAlign w:val="center"/>
+          </w:tcPr>
+          <w:p>
+            <w:pPr>
+              <w:pStyle w:val="aside"/>
+              <w:jc w:val="center"/>
+            </w:pPr>
+          </w:p>
+        </w:tc>
+        <w:tc>
+          <w:tcPr>
+            <w:tcW w:type="dxa" w:w="500"/>
+            <w:tcBorders>
+              <w:top w:val="none" w:color="ff0000" w:sz="1"/>
+              <w:left w:val="none" w:color="ff0000" w:sz="1"/>
+              <w:bottom w:val="none" w:color="ff0000" w:sz="1"/>
+              <w:right w:val="none" w:color="ff0000" w:sz="1"/>
+            </w:tcBorders>
+            <w:vAlign w:val="center"/>
+          </w:tcPr>
+          <w:p>
+            <w:pPr>
+              <w:pStyle w:val="aside"/>
+              <w:jc w:val="center"/>
+            </w:pPr>
+          </w:p>
+        </w:tc>
+        <w:tc>
+          <w:tcPr>
+            <w:tcW w:type="dxa" w:w="500"/>
+            <w:tcBorders>
+              <w:top w:val="none" w:color="ff0000" w:sz="1"/>
+              <w:left w:val="none" w:color="ff0000" w:sz="1"/>
+              <w:bottom w:val="none" w:color="ff0000" w:sz="1"/>
+              <w:right w:val="none" w:color="ff0000" w:sz="1"/>
+            </w:tcBorders>
+            <w:vAlign w:val="center"/>
+          </w:tcPr>
+          <w:p>
+            <w:pPr>
+              <w:pStyle w:val="aside"/>
+            </w:pPr>
           </w:p>
         </w:tc>
       </w:tr>
@@ -2234,10 +2354,12 @@
               <w:left w:val="none" w:color="ff0000" w:sz="1"/>
               <w:right w:val="none" w:color="ff0000" w:sz="1"/>
             </w:tcBorders>
-          </w:tcPr>
-          <w:p>
-            <w:pPr>
-              <w:pStyle w:val="aside"/>
+            <w:vAlign w:val="center"/>
+          </w:tcPr>
+          <w:p>
+            <w:pPr>
+              <w:pStyle w:val="aside"/>
+              <w:jc w:val="left"/>
             </w:pPr>
             <w:r>
               <w:t xml:space="preserve">Pedro Perez</w:t>
@@ -2276,8 +2398,13 @@
               <w:left w:val="none" w:color="ff0000" w:sz="1"/>
               <w:right w:val="none" w:color="ff0000" w:sz="1"/>
             </w:tcBorders>
-          </w:tcPr>
-          <w:p>
+            <w:vAlign w:val="center"/>
+          </w:tcPr>
+          <w:p>
+            <w:pPr>
+              <w:pStyle w:val="aside"/>
+              <w:jc w:val="left"/>
+            </w:pPr>
             <w:r>
               <w:t xml:space="preserve">12345678</w:t>
             </w:r>
@@ -2316,8 +2443,13 @@
               <w:left w:val="none" w:color="ff0000" w:sz="1"/>
               <w:right w:val="none" w:color="ff0000" w:sz="1"/>
             </w:tcBorders>
-          </w:tcPr>
-          <w:p>
+            <w:vAlign w:val="center"/>
+          </w:tcPr>
+          <w:p>
+            <w:pPr>
+              <w:pStyle w:val="aside"/>
+              <w:jc w:val="left"/>
+            </w:pPr>
             <w:r>
               <w:t xml:space="preserve">Ingeniero Civil</w:t>
             </w:r>
@@ -2356,8 +2488,13 @@
               <w:left w:val="none" w:color="ff0000" w:sz="1"/>
               <w:right w:val="none" w:color="ff0000" w:sz="1"/>
             </w:tcBorders>
-          </w:tcPr>
-          <w:p>
+            <w:vAlign w:val="center"/>
+          </w:tcPr>
+          <w:p>
+            <w:pPr>
+              <w:pStyle w:val="aside"/>
+              <w:jc w:val="left"/>
+            </w:pPr>
             <w:r>
               <w:t xml:space="preserve">8</w:t>
             </w:r>
@@ -2396,10 +2533,12 @@
               <w:left w:val="none" w:color="ff0000" w:sz="1"/>
               <w:right w:val="none" w:color="ff0000" w:sz="1"/>
             </w:tcBorders>
-          </w:tcPr>
-          <w:p>
-            <w:pPr>
-              <w:pStyle w:val="aside"/>
+            <w:vAlign w:val="center"/>
+          </w:tcPr>
+          <w:p>
+            <w:pPr>
+              <w:pStyle w:val="aside"/>
+              <w:jc w:val="left"/>
             </w:pPr>
             <w:r>
               <w:t xml:space="preserve">Gerente de operaciones</w:t>
@@ -2439,10 +2578,12 @@
               <w:left w:val="none" w:color="ff0000" w:sz="1"/>
               <w:right w:val="none" w:color="ff0000" w:sz="1"/>
             </w:tcBorders>
-          </w:tcPr>
-          <w:p>
-            <w:pPr>
-              <w:pStyle w:val="aside"/>
+            <w:vAlign w:val="center"/>
+          </w:tcPr>
+          <w:p>
+            <w:pPr>
+              <w:pStyle w:val="aside"/>
+              <w:jc w:val="left"/>
             </w:pPr>
             <w:r>
               <w:t xml:space="preserve">pperez.19@gmail.com</w:t>
@@ -2482,10 +2623,12 @@
               <w:left w:val="none" w:color="ff0000" w:sz="1"/>
               <w:right w:val="none" w:color="ff0000" w:sz="1"/>
             </w:tcBorders>
-          </w:tcPr>
-          <w:p>
-            <w:pPr>
-              <w:pStyle w:val="aside"/>
+            <w:vAlign w:val="center"/>
+          </w:tcPr>
+          <w:p>
+            <w:pPr>
+              <w:pStyle w:val="aside"/>
+              <w:jc w:val="left"/>
             </w:pPr>
             <w:r>
               <w:t xml:space="preserve">4249749230</w:t>
@@ -2514,7 +2657,7 @@
     </w:p>
     <w:tbl>
       <w:tblPr>
-        <w:tblW w:type="auto" w:w="100"/>
+        <w:tblW w:type="dxa" w:w="9000"/>
         <w:tblBorders>
           <w:top w:val="single" w:color="auto" w:sz="4"/>
           <w:left w:val="single" w:color="auto" w:sz="4"/>
@@ -2525,10 +2668,17 @@
         </w:tblBorders>
       </w:tblPr>
       <w:tblGrid>
-        <w:gridCol w:w="1000"/>
-        <w:gridCol w:w="5000"/>
+        <w:gridCol w:w="100"/>
+        <w:gridCol w:w="100"/>
+        <w:gridCol w:w="100"/>
+        <w:gridCol w:w="100"/>
+        <w:gridCol w:w="100"/>
+        <w:gridCol w:w="100"/>
       </w:tblGrid>
       <w:tr>
+        <w:trPr>
+          <w:trHeight w:val="500" w:hRule="exact"/>
+        </w:trPr>
         <w:tc>
           <w:tcPr>
             <w:tcW w:type="dxa" w:w="1000"/>
@@ -2538,8 +2688,13 @@
               <w:bottom w:val="none" w:color="ff0000" w:sz="1"/>
               <w:right w:val="none" w:color="ff0000" w:sz="1"/>
             </w:tcBorders>
-          </w:tcPr>
-          <w:p>
+            <w:vAlign w:val="center"/>
+          </w:tcPr>
+          <w:p>
+            <w:pPr>
+              <w:pStyle w:val="aside"/>
+              <w:jc w:val="center"/>
+            </w:pPr>
             <w:r>
               <w:t xml:space="preserve">Nombre</w:t>
             </w:r>
@@ -2547,16 +2702,101 @@
         </w:tc>
         <w:tc>
           <w:tcPr>
-            <w:tcW w:type="dxa" w:w="3000"/>
-          </w:tcPr>
-          <w:p>
+            <w:tcW w:type="dxa" w:w="1000"/>
+            <w:tcBorders>
+              <w:top w:val="none" w:color="ff0000" w:sz="1"/>
+              <w:left w:val="none" w:color="ff0000" w:sz="1"/>
+              <w:right w:val="none" w:color="ff0000" w:sz="1"/>
+            </w:tcBorders>
+            <w:vAlign w:val="center"/>
+          </w:tcPr>
+          <w:p>
+            <w:pPr>
+              <w:pStyle w:val="aside"/>
+              <w:jc w:val="left"/>
+            </w:pPr>
             <w:r>
               <w:t xml:space="preserve">Luis C. Somoza</w:t>
+            </w:r>
+          </w:p>
+        </w:tc>
+        <w:tc>
+          <w:tcPr>
+            <w:tcW w:type="dxa" w:w="1000"/>
+            <w:tcBorders>
+              <w:top w:val="none" w:color="ff0000" w:sz="1"/>
+              <w:left w:val="none" w:color="ff0000" w:sz="1"/>
+              <w:right w:val="none" w:color="ff0000" w:sz="1"/>
+            </w:tcBorders>
+          </w:tcPr>
+          <w:p>
+            <w:pPr>
+              <w:pStyle w:val="aside"/>
+            </w:pPr>
+            <w:r>
+              <w:t xml:space="preserve"> </w:t>
+            </w:r>
+          </w:p>
+        </w:tc>
+        <w:tc>
+          <w:tcPr>
+            <w:tcW w:type="dxa" w:w="1000"/>
+            <w:tcBorders>
+              <w:top w:val="none" w:color="ff0000" w:sz="1"/>
+              <w:left w:val="none" w:color="ff0000" w:sz="1"/>
+              <w:right w:val="none" w:color="ff0000" w:sz="1"/>
+            </w:tcBorders>
+          </w:tcPr>
+          <w:p>
+            <w:pPr>
+              <w:pStyle w:val="aside"/>
+            </w:pPr>
+            <w:r>
+              <w:t xml:space="preserve"> </w:t>
+            </w:r>
+          </w:p>
+        </w:tc>
+        <w:tc>
+          <w:tcPr>
+            <w:tcW w:type="dxa" w:w="1000"/>
+            <w:tcBorders>
+              <w:top w:val="none" w:color="ff0000" w:sz="1"/>
+              <w:left w:val="none" w:color="ff0000" w:sz="1"/>
+              <w:right w:val="none" w:color="ff0000" w:sz="1"/>
+            </w:tcBorders>
+          </w:tcPr>
+          <w:p>
+            <w:pPr>
+              <w:pStyle w:val="aside"/>
+            </w:pPr>
+            <w:r>
+              <w:t xml:space="preserve"> </w:t>
+            </w:r>
+          </w:p>
+        </w:tc>
+        <w:tc>
+          <w:tcPr>
+            <w:tcW w:type="dxa" w:w="1000"/>
+            <w:tcBorders>
+              <w:top w:val="none" w:color="ff0000" w:sz="1"/>
+              <w:left w:val="none" w:color="ff0000" w:sz="1"/>
+              <w:right w:val="none" w:color="ff0000" w:sz="1"/>
+            </w:tcBorders>
+          </w:tcPr>
+          <w:p>
+            <w:pPr>
+              <w:pStyle w:val="aside"/>
+            </w:pPr>
+            <w:r>
+              <w:t xml:space="preserve"> </w:t>
             </w:r>
           </w:p>
         </w:tc>
       </w:tr>
       <w:tr>
+        <w:trPr>
+          <w:trHeight w:val="500" w:hRule="exact"/>
+        </w:trPr>
         <w:tc>
           <w:tcPr>
             <w:tcW w:type="dxa" w:w="1000"/>
@@ -2566,8 +2806,13 @@
               <w:bottom w:val="none" w:color="ff0000" w:sz="1"/>
               <w:right w:val="none" w:color="ff0000" w:sz="1"/>
             </w:tcBorders>
-          </w:tcPr>
-          <w:p>
+            <w:vAlign w:val="center"/>
+          </w:tcPr>
+          <w:p>
+            <w:pPr>
+              <w:pStyle w:val="aside"/>
+              <w:jc w:val="center"/>
+            </w:pPr>
             <w:r>
               <w:t xml:space="preserve">C.I.N</w:t>
             </w:r>
@@ -2576,15 +2821,100 @@
         <w:tc>
           <w:tcPr>
             <w:tcW w:type="dxa" w:w="1000"/>
-          </w:tcPr>
-          <w:p>
+            <w:tcBorders>
+              <w:top w:val="none" w:color="ff0000" w:sz="1"/>
+              <w:left w:val="none" w:color="ff0000" w:sz="1"/>
+              <w:right w:val="none" w:color="ff0000" w:sz="1"/>
+            </w:tcBorders>
+            <w:vAlign w:val="center"/>
+          </w:tcPr>
+          <w:p>
+            <w:pPr>
+              <w:pStyle w:val="aside"/>
+              <w:jc w:val="left"/>
+            </w:pPr>
             <w:r>
               <w:t xml:space="preserve">27656348</w:t>
+            </w:r>
+          </w:p>
+        </w:tc>
+        <w:tc>
+          <w:tcPr>
+            <w:tcW w:type="dxa" w:w="1000"/>
+            <w:tcBorders>
+              <w:top w:val="none" w:color="ff0000" w:sz="1"/>
+              <w:left w:val="none" w:color="ff0000" w:sz="1"/>
+              <w:right w:val="none" w:color="ff0000" w:sz="1"/>
+            </w:tcBorders>
+          </w:tcPr>
+          <w:p>
+            <w:pPr>
+              <w:pStyle w:val="aside"/>
+            </w:pPr>
+            <w:r>
+              <w:t xml:space="preserve"> </w:t>
+            </w:r>
+          </w:p>
+        </w:tc>
+        <w:tc>
+          <w:tcPr>
+            <w:tcW w:type="dxa" w:w="1000"/>
+            <w:tcBorders>
+              <w:top w:val="none" w:color="ff0000" w:sz="1"/>
+              <w:left w:val="none" w:color="ff0000" w:sz="1"/>
+              <w:right w:val="none" w:color="ff0000" w:sz="1"/>
+            </w:tcBorders>
+          </w:tcPr>
+          <w:p>
+            <w:pPr>
+              <w:pStyle w:val="aside"/>
+            </w:pPr>
+            <w:r>
+              <w:t xml:space="preserve"> </w:t>
+            </w:r>
+          </w:p>
+        </w:tc>
+        <w:tc>
+          <w:tcPr>
+            <w:tcW w:type="dxa" w:w="1000"/>
+            <w:tcBorders>
+              <w:top w:val="none" w:color="ff0000" w:sz="1"/>
+              <w:left w:val="none" w:color="ff0000" w:sz="1"/>
+              <w:right w:val="none" w:color="ff0000" w:sz="1"/>
+            </w:tcBorders>
+          </w:tcPr>
+          <w:p>
+            <w:pPr>
+              <w:pStyle w:val="aside"/>
+            </w:pPr>
+            <w:r>
+              <w:t xml:space="preserve"> </w:t>
+            </w:r>
+          </w:p>
+        </w:tc>
+        <w:tc>
+          <w:tcPr>
+            <w:tcW w:type="dxa" w:w="1000"/>
+            <w:tcBorders>
+              <w:top w:val="none" w:color="ff0000" w:sz="1"/>
+              <w:left w:val="none" w:color="ff0000" w:sz="1"/>
+              <w:right w:val="none" w:color="ff0000" w:sz="1"/>
+            </w:tcBorders>
+          </w:tcPr>
+          <w:p>
+            <w:pPr>
+              <w:pStyle w:val="aside"/>
+            </w:pPr>
+            <w:r>
+              <w:t xml:space="preserve"> </w:t>
             </w:r>
           </w:p>
         </w:tc>
       </w:tr>
       <w:tr>
+        <w:trPr>
+          <w:trHeight w:val="500" w:hRule="exact"/>
+        </w:trPr>
         <w:tc>
           <w:tcPr>
             <w:tcW w:type="dxa" w:w="1000"/>
@@ -2594,8 +2924,13 @@
               <w:bottom w:val="none" w:color="ff0000" w:sz="1"/>
               <w:right w:val="none" w:color="ff0000" w:sz="1"/>
             </w:tcBorders>
-          </w:tcPr>
-          <w:p>
+            <w:vAlign w:val="center"/>
+          </w:tcPr>
+          <w:p>
+            <w:pPr>
+              <w:pStyle w:val="aside"/>
+              <w:jc w:val="center"/>
+            </w:pPr>
             <w:r>
               <w:t xml:space="preserve">E-mail</w:t>
             </w:r>
@@ -2604,15 +2939,100 @@
         <w:tc>
           <w:tcPr>
             <w:tcW w:type="dxa" w:w="1000"/>
-          </w:tcPr>
-          <w:p>
+            <w:tcBorders>
+              <w:top w:val="none" w:color="ff0000" w:sz="1"/>
+              <w:left w:val="none" w:color="ff0000" w:sz="1"/>
+              <w:right w:val="none" w:color="ff0000" w:sz="1"/>
+            </w:tcBorders>
+            <w:vAlign w:val="center"/>
+          </w:tcPr>
+          <w:p>
+            <w:pPr>
+              <w:pStyle w:val="aside"/>
+              <w:jc w:val="left"/>
+            </w:pPr>
             <w:r>
               <w:t xml:space="preserve">lcsomoza.19@est.ucab.edu.ve</w:t>
+            </w:r>
+          </w:p>
+        </w:tc>
+        <w:tc>
+          <w:tcPr>
+            <w:tcW w:type="dxa" w:w="1000"/>
+            <w:tcBorders>
+              <w:top w:val="none" w:color="ff0000" w:sz="1"/>
+              <w:left w:val="none" w:color="ff0000" w:sz="1"/>
+              <w:right w:val="none" w:color="ff0000" w:sz="1"/>
+            </w:tcBorders>
+          </w:tcPr>
+          <w:p>
+            <w:pPr>
+              <w:pStyle w:val="aside"/>
+            </w:pPr>
+            <w:r>
+              <w:t xml:space="preserve"> </w:t>
+            </w:r>
+          </w:p>
+        </w:tc>
+        <w:tc>
+          <w:tcPr>
+            <w:tcW w:type="dxa" w:w="1000"/>
+            <w:tcBorders>
+              <w:top w:val="none" w:color="ff0000" w:sz="1"/>
+              <w:left w:val="none" w:color="ff0000" w:sz="1"/>
+              <w:right w:val="none" w:color="ff0000" w:sz="1"/>
+            </w:tcBorders>
+          </w:tcPr>
+          <w:p>
+            <w:pPr>
+              <w:pStyle w:val="aside"/>
+            </w:pPr>
+            <w:r>
+              <w:t xml:space="preserve"> </w:t>
+            </w:r>
+          </w:p>
+        </w:tc>
+        <w:tc>
+          <w:tcPr>
+            <w:tcW w:type="dxa" w:w="1000"/>
+            <w:tcBorders>
+              <w:top w:val="none" w:color="ff0000" w:sz="1"/>
+              <w:left w:val="none" w:color="ff0000" w:sz="1"/>
+              <w:right w:val="none" w:color="ff0000" w:sz="1"/>
+            </w:tcBorders>
+          </w:tcPr>
+          <w:p>
+            <w:pPr>
+              <w:pStyle w:val="aside"/>
+            </w:pPr>
+            <w:r>
+              <w:t xml:space="preserve"> </w:t>
+            </w:r>
+          </w:p>
+        </w:tc>
+        <w:tc>
+          <w:tcPr>
+            <w:tcW w:type="dxa" w:w="1000"/>
+            <w:tcBorders>
+              <w:top w:val="none" w:color="ff0000" w:sz="1"/>
+              <w:left w:val="none" w:color="ff0000" w:sz="1"/>
+              <w:right w:val="none" w:color="ff0000" w:sz="1"/>
+            </w:tcBorders>
+          </w:tcPr>
+          <w:p>
+            <w:pPr>
+              <w:pStyle w:val="aside"/>
+            </w:pPr>
+            <w:r>
+              <w:t xml:space="preserve"> </w:t>
             </w:r>
           </w:p>
         </w:tc>
       </w:tr>
       <w:tr>
+        <w:trPr>
+          <w:trHeight w:val="500" w:hRule="exact"/>
+        </w:trPr>
         <w:tc>
           <w:tcPr>
             <w:tcW w:type="dxa" w:w="1000"/>
@@ -2622,8 +3042,13 @@
               <w:bottom w:val="none" w:color="ff0000" w:sz="1"/>
               <w:right w:val="none" w:color="ff0000" w:sz="1"/>
             </w:tcBorders>
-          </w:tcPr>
-          <w:p>
+            <w:vAlign w:val="center"/>
+          </w:tcPr>
+          <w:p>
+            <w:pPr>
+              <w:pStyle w:val="aside"/>
+              <w:jc w:val="center"/>
+            </w:pPr>
             <w:r>
               <w:t xml:space="preserve">Telefonos</w:t>
             </w:r>
@@ -2631,35 +3056,76 @@
         </w:tc>
         <w:tc>
           <w:tcPr>
+            <w:tcW w:type="dxa" w:w="500"/>
+            <w:tcBorders>
+              <w:top w:val="none" w:color="ff0000" w:sz="1"/>
+              <w:left w:val="none" w:color="ff0000" w:sz="1"/>
+              <w:right w:val="none" w:color="ff0000" w:sz="1"/>
+            </w:tcBorders>
+            <w:vAlign w:val="center"/>
+          </w:tcPr>
+          <w:p>
+            <w:pPr>
+              <w:pStyle w:val="aside"/>
+              <w:jc w:val="left"/>
+            </w:pPr>
+            <w:r>
+              <w:t xml:space="preserve">4249749230</w:t>
+            </w:r>
+          </w:p>
+        </w:tc>
+        <w:tc>
+          <w:tcPr>
             <w:tcW w:type="dxa" w:w="1000"/>
-          </w:tcPr>
-          <w:p>
-            <w:r>
-              <w:t xml:space="preserve">4249749230</w:t>
-            </w:r>
+            <w:tcBorders>
+              <w:top w:val="none" w:color="ff0000" w:sz="1"/>
+              <w:left w:val="none" w:color="ff0000" w:sz="1"/>
+              <w:right w:val="none" w:color="ff0000" w:sz="1"/>
+            </w:tcBorders>
+            <w:vAlign w:val="center"/>
+          </w:tcPr>
+          <w:p>
+            <w:pPr>
+              <w:pStyle w:val="aside"/>
+              <w:jc w:val="center"/>
+            </w:pPr>
+            <w:r>
+              <w:t xml:space="preserve">Oficina</w:t>
+            </w:r>
+          </w:p>
+        </w:tc>
+        <w:tc>
+          <w:tcPr>
+            <w:tcW w:type="dxa" w:w="2000"/>
+            <w:tcBorders>
+              <w:top w:val="none" w:color="ff0000" w:sz="1"/>
+              <w:left w:val="none" w:color="ff0000" w:sz="1"/>
+              <w:right w:val="none" w:color="ff0000" w:sz="1"/>
+            </w:tcBorders>
+            <w:vAlign w:val="center"/>
+          </w:tcPr>
+          <w:p>
+            <w:pPr>
+              <w:pStyle w:val="aside"/>
+              <w:jc w:val="left"/>
+            </w:pPr>
           </w:p>
         </w:tc>
         <w:tc>
           <w:tcPr>
             <w:tcW w:type="dxa" w:w="1000"/>
-          </w:tcPr>
-          <w:p>
-            <w:r>
-              <w:t xml:space="preserve">Oficina</w:t>
-            </w:r>
-          </w:p>
-        </w:tc>
-        <w:tc>
-          <w:tcPr>
-            <w:tcW w:type="dxa" w:w="1000"/>
-          </w:tcPr>
-          <w:p/>
-        </w:tc>
-        <w:tc>
-          <w:tcPr>
-            <w:tcW w:type="dxa" w:w="1000"/>
-          </w:tcPr>
-          <w:p>
+            <w:tcBorders>
+              <w:top w:val="none" w:color="ff0000" w:sz="1"/>
+              <w:left w:val="none" w:color="ff0000" w:sz="1"/>
+              <w:right w:val="none" w:color="ff0000" w:sz="1"/>
+            </w:tcBorders>
+            <w:vAlign w:val="center"/>
+          </w:tcPr>
+          <w:p>
+            <w:pPr>
+              <w:pStyle w:val="aside"/>
+              <w:jc w:val="center"/>
+            </w:pPr>
             <w:r>
               <w:t xml:space="preserve">Habitacion</w:t>
             </w:r>
@@ -2667,28 +3133,33 @@
         </w:tc>
         <w:tc>
           <w:tcPr>
-            <w:tcW w:type="dxa" w:w="1000"/>
-          </w:tcPr>
-          <w:p/>
+            <w:tcW w:type="dxa" w:w="2000"/>
+            <w:tcBorders>
+              <w:top w:val="none" w:color="ff0000" w:sz="1"/>
+              <w:left w:val="none" w:color="ff0000" w:sz="1"/>
+              <w:right w:val="none" w:color="ff0000" w:sz="1"/>
+            </w:tcBorders>
+            <w:vAlign w:val="center"/>
+          </w:tcPr>
+          <w:p>
+            <w:pPr>
+              <w:pStyle w:val="aside"/>
+              <w:jc w:val="left"/>
+            </w:pPr>
+          </w:p>
         </w:tc>
       </w:tr>
     </w:tbl>
     <w:p>
       <w:pPr>
         <w:pStyle w:val="aside"/>
-        <w:spacing w:after="200" w:line="355" w:lineRule="auto"/>
+        <w:spacing w:after="200" w:before="200" w:line="355" w:lineRule="auto"/>
       </w:pPr>
-      <w:r>
-        <w:rPr>
-          <w:b/>
-          <w:bCs/>
-        </w:rPr>
-        <w:t xml:space="preserve">Datos Alumno 2</w:t>
-      </w:r>
+      <w:r/>
     </w:p>
     <w:tbl>
       <w:tblPr>
-        <w:tblW w:type="auto" w:w="100"/>
+        <w:tblW w:type="dxa" w:w="9000"/>
         <w:tblBorders>
           <w:top w:val="single" w:color="auto" w:sz="4"/>
           <w:left w:val="single" w:color="auto" w:sz="4"/>
@@ -2699,133 +3170,17 @@
         </w:tblBorders>
       </w:tblPr>
       <w:tblGrid>
-        <w:gridCol w:w="1000"/>
-        <w:gridCol w:w="5000"/>
+        <w:gridCol w:w="100"/>
       </w:tblGrid>
       <w:tr>
         <w:tc>
           <w:tcPr>
-            <w:tcW w:type="dxa" w:w="1000"/>
             <w:tcBorders>
               <w:top w:val="none" w:color="ff0000" w:sz="1"/>
               <w:left w:val="none" w:color="ff0000" w:sz="1"/>
               <w:bottom w:val="none" w:color="ff0000" w:sz="1"/>
               <w:right w:val="none" w:color="ff0000" w:sz="1"/>
             </w:tcBorders>
-          </w:tcPr>
-          <w:p>
-            <w:r>
-              <w:t xml:space="preserve">Nombre</w:t>
-            </w:r>
-          </w:p>
-        </w:tc>
-        <w:tc>
-          <w:tcPr>
-            <w:tcW w:type="dxa" w:w="3000"/>
-          </w:tcPr>
-          <w:p/>
-        </w:tc>
-      </w:tr>
-      <w:tr>
-        <w:tc>
-          <w:tcPr>
-            <w:tcW w:type="dxa" w:w="1000"/>
-            <w:tcBorders>
-              <w:top w:val="none" w:color="ff0000" w:sz="1"/>
-              <w:left w:val="none" w:color="ff0000" w:sz="1"/>
-              <w:bottom w:val="none" w:color="ff0000" w:sz="1"/>
-              <w:right w:val="none" w:color="ff0000" w:sz="1"/>
-            </w:tcBorders>
-          </w:tcPr>
-          <w:p>
-            <w:r>
-              <w:t xml:space="preserve">C.I.N</w:t>
-            </w:r>
-          </w:p>
-        </w:tc>
-        <w:tc>
-          <w:tcPr>
-            <w:tcW w:type="dxa" w:w="1000"/>
-          </w:tcPr>
-          <w:p/>
-        </w:tc>
-      </w:tr>
-      <w:tr>
-        <w:tc>
-          <w:tcPr>
-            <w:tcW w:type="dxa" w:w="1000"/>
-            <w:tcBorders>
-              <w:top w:val="none" w:color="ff0000" w:sz="1"/>
-              <w:left w:val="none" w:color="ff0000" w:sz="1"/>
-              <w:bottom w:val="none" w:color="ff0000" w:sz="1"/>
-              <w:right w:val="none" w:color="ff0000" w:sz="1"/>
-            </w:tcBorders>
-          </w:tcPr>
-          <w:p>
-            <w:r>
-              <w:t xml:space="preserve">E-mail</w:t>
-            </w:r>
-          </w:p>
-        </w:tc>
-        <w:tc>
-          <w:tcPr>
-            <w:tcW w:type="dxa" w:w="1000"/>
-          </w:tcPr>
-          <w:p/>
-        </w:tc>
-      </w:tr>
-      <w:tr>
-        <w:tc>
-          <w:tcPr>
-            <w:tcW w:type="dxa" w:w="1000"/>
-            <w:tcBorders>
-              <w:top w:val="none" w:color="ff0000" w:sz="1"/>
-              <w:left w:val="none" w:color="ff0000" w:sz="1"/>
-              <w:bottom w:val="none" w:color="ff0000" w:sz="1"/>
-              <w:right w:val="none" w:color="ff0000" w:sz="1"/>
-            </w:tcBorders>
-          </w:tcPr>
-          <w:p>
-            <w:r>
-              <w:t xml:space="preserve">Telefonos</w:t>
-            </w:r>
-          </w:p>
-        </w:tc>
-        <w:tc>
-          <w:tcPr>
-            <w:tcW w:type="dxa" w:w="1000"/>
-          </w:tcPr>
-          <w:p/>
-        </w:tc>
-        <w:tc>
-          <w:tcPr>
-            <w:tcW w:type="dxa" w:w="1000"/>
-          </w:tcPr>
-          <w:p>
-            <w:r>
-              <w:t xml:space="preserve">Oficina</w:t>
-            </w:r>
-          </w:p>
-        </w:tc>
-        <w:tc>
-          <w:tcPr>
-            <w:tcW w:type="dxa" w:w="1000"/>
-          </w:tcPr>
-          <w:p/>
-        </w:tc>
-        <w:tc>
-          <w:tcPr>
-            <w:tcW w:type="dxa" w:w="1000"/>
-          </w:tcPr>
-          <w:p>
-            <w:r>
-              <w:t xml:space="preserve">Habitacion</w:t>
-            </w:r>
-          </w:p>
-        </w:tc>
-        <w:tc>
-          <w:tcPr>
-            <w:tcW w:type="dxa" w:w="1000"/>
           </w:tcPr>
           <w:p/>
         </w:tc>
@@ -2884,117 +3239,31 @@
           <w:p>
             <w:pPr>
               <w:pStyle w:val="aside"/>
+              <w:jc w:val="center"/>
+            </w:pPr>
+            <w:r>
+              <w:t xml:space="preserve">Nombre</w:t>
+            </w:r>
+          </w:p>
+        </w:tc>
+        <w:tc>
+          <w:tcPr>
+            <w:tcW w:type="dxa" w:w="10000"/>
+            <w:tcBorders>
+              <w:top w:val="none" w:color="ff0000" w:sz="1"/>
+              <w:left w:val="none" w:color="ff0000" w:sz="1"/>
+              <w:right w:val="none" w:color="ff0000" w:sz="1"/>
+            </w:tcBorders>
+            <w:vAlign w:val="center"/>
+          </w:tcPr>
+          <w:p>
+            <w:pPr>
+              <w:pStyle w:val="aside"/>
               <w:jc w:val="left"/>
             </w:pPr>
             <w:r>
-              <w:t xml:space="preserve">Nombre</w:t>
-            </w:r>
-          </w:p>
-        </w:tc>
-        <w:tc>
-          <w:tcPr>
-            <w:tcW w:type="dxa" w:w="10000"/>
-            <w:tcBorders>
-              <w:top w:val="none" w:color="ff0000" w:sz="1"/>
-              <w:left w:val="none" w:color="ff0000" w:sz="1"/>
-              <w:right w:val="none" w:color="ff0000" w:sz="1"/>
-            </w:tcBorders>
-          </w:tcPr>
-          <w:p>
-            <w:r>
               <w:t xml:space="preserve">Pedro Perez</w:t>
             </w:r>
-          </w:p>
-        </w:tc>
-        <w:tc>
-          <w:tcPr>
-            <w:tcW w:type="dxa" w:w="10000"/>
-            <w:tcBorders>
-              <w:top w:val="none" w:color="ff0000" w:sz="1"/>
-              <w:left w:val="none" w:color="ff0000" w:sz="1"/>
-              <w:right w:val="none" w:color="ff0000" w:sz="1"/>
-            </w:tcBorders>
-          </w:tcPr>
-          <w:p>
-            <w:r/>
-          </w:p>
-        </w:tc>
-        <w:tc>
-          <w:tcPr>
-            <w:tcW w:type="dxa" w:w="10000"/>
-            <w:tcBorders>
-              <w:top w:val="none" w:color="ff0000" w:sz="1"/>
-              <w:left w:val="none" w:color="ff0000" w:sz="1"/>
-              <w:right w:val="none" w:color="ff0000" w:sz="1"/>
-            </w:tcBorders>
-          </w:tcPr>
-          <w:p>
-            <w:r/>
-          </w:p>
-        </w:tc>
-        <w:tc>
-          <w:tcPr>
-            <w:tcW w:type="dxa" w:w="10000"/>
-            <w:tcBorders>
-              <w:top w:val="none" w:color="ff0000" w:sz="1"/>
-              <w:left w:val="none" w:color="ff0000" w:sz="1"/>
-              <w:right w:val="none" w:color="ff0000" w:sz="1"/>
-            </w:tcBorders>
-          </w:tcPr>
-          <w:p>
-            <w:r/>
-          </w:p>
-        </w:tc>
-        <w:tc>
-          <w:tcPr>
-            <w:tcW w:type="dxa" w:w="10000"/>
-            <w:tcBorders>
-              <w:top w:val="none" w:color="ff0000" w:sz="1"/>
-              <w:left w:val="none" w:color="ff0000" w:sz="1"/>
-              <w:right w:val="none" w:color="ff0000" w:sz="1"/>
-            </w:tcBorders>
-          </w:tcPr>
-          <w:p>
-            <w:r/>
-          </w:p>
-        </w:tc>
-        <w:tc>
-          <w:tcPr>
-            <w:tcW w:type="dxa" w:w="10000"/>
-            <w:tcBorders>
-              <w:top w:val="none" w:color="ff0000" w:sz="1"/>
-              <w:left w:val="none" w:color="ff0000" w:sz="1"/>
-              <w:right w:val="none" w:color="ff0000" w:sz="1"/>
-            </w:tcBorders>
-          </w:tcPr>
-          <w:p>
-            <w:r/>
-          </w:p>
-        </w:tc>
-        <w:tc>
-          <w:tcPr>
-            <w:tcW w:type="dxa" w:w="10000"/>
-            <w:tcBorders>
-              <w:top w:val="none" w:color="ff0000" w:sz="1"/>
-              <w:left w:val="none" w:color="ff0000" w:sz="1"/>
-              <w:right w:val="none" w:color="ff0000" w:sz="1"/>
-            </w:tcBorders>
-          </w:tcPr>
-          <w:p>
-            <w:r/>
-          </w:p>
-        </w:tc>
-        <w:tc>
-          <w:tcPr>
-            <w:tcW w:type="dxa" w:w="10000"/>
-            <w:tcBorders>
-              <w:top w:val="none" w:color="ff0000" w:sz="1"/>
-              <w:left w:val="none" w:color="ff0000" w:sz="1"/>
-              <w:right w:val="none" w:color="ff0000" w:sz="1"/>
-            </w:tcBorders>
-          </w:tcPr>
-          <w:p>
-            <w:r/>
           </w:p>
         </w:tc>
       </w:tr>
@@ -3015,117 +3284,31 @@
           <w:p>
             <w:pPr>
               <w:pStyle w:val="aside"/>
+              <w:jc w:val="center"/>
+            </w:pPr>
+            <w:r>
+              <w:t xml:space="preserve">C.I.N</w:t>
+            </w:r>
+          </w:p>
+        </w:tc>
+        <w:tc>
+          <w:tcPr>
+            <w:tcW w:type="dxa" w:w="10000"/>
+            <w:tcBorders>
+              <w:top w:val="none" w:color="ff0000" w:sz="1"/>
+              <w:left w:val="none" w:color="ff0000" w:sz="1"/>
+              <w:right w:val="none" w:color="ff0000" w:sz="1"/>
+            </w:tcBorders>
+            <w:vAlign w:val="center"/>
+          </w:tcPr>
+          <w:p>
+            <w:pPr>
+              <w:pStyle w:val="aside"/>
               <w:jc w:val="left"/>
             </w:pPr>
             <w:r>
-              <w:t xml:space="preserve">C.I.N</w:t>
-            </w:r>
-          </w:p>
-        </w:tc>
-        <w:tc>
-          <w:tcPr>
-            <w:tcW w:type="dxa" w:w="10000"/>
-            <w:tcBorders>
-              <w:top w:val="none" w:color="ff0000" w:sz="1"/>
-              <w:left w:val="none" w:color="ff0000" w:sz="1"/>
-              <w:right w:val="none" w:color="ff0000" w:sz="1"/>
-            </w:tcBorders>
-          </w:tcPr>
-          <w:p>
-            <w:r>
               <w:t xml:space="preserve">12345678</w:t>
             </w:r>
-          </w:p>
-        </w:tc>
-        <w:tc>
-          <w:tcPr>
-            <w:tcW w:type="dxa" w:w="10000"/>
-            <w:tcBorders>
-              <w:top w:val="none" w:color="ff0000" w:sz="1"/>
-              <w:left w:val="none" w:color="ff0000" w:sz="1"/>
-              <w:right w:val="none" w:color="ff0000" w:sz="1"/>
-            </w:tcBorders>
-          </w:tcPr>
-          <w:p>
-            <w:r/>
-          </w:p>
-        </w:tc>
-        <w:tc>
-          <w:tcPr>
-            <w:tcW w:type="dxa" w:w="10000"/>
-            <w:tcBorders>
-              <w:top w:val="none" w:color="ff0000" w:sz="1"/>
-              <w:left w:val="none" w:color="ff0000" w:sz="1"/>
-              <w:right w:val="none" w:color="ff0000" w:sz="1"/>
-            </w:tcBorders>
-          </w:tcPr>
-          <w:p>
-            <w:r/>
-          </w:p>
-        </w:tc>
-        <w:tc>
-          <w:tcPr>
-            <w:tcW w:type="dxa" w:w="10000"/>
-            <w:tcBorders>
-              <w:top w:val="none" w:color="ff0000" w:sz="1"/>
-              <w:left w:val="none" w:color="ff0000" w:sz="1"/>
-              <w:right w:val="none" w:color="ff0000" w:sz="1"/>
-            </w:tcBorders>
-          </w:tcPr>
-          <w:p>
-            <w:r/>
-          </w:p>
-        </w:tc>
-        <w:tc>
-          <w:tcPr>
-            <w:tcW w:type="dxa" w:w="10000"/>
-            <w:tcBorders>
-              <w:top w:val="none" w:color="ff0000" w:sz="1"/>
-              <w:left w:val="none" w:color="ff0000" w:sz="1"/>
-              <w:right w:val="none" w:color="ff0000" w:sz="1"/>
-            </w:tcBorders>
-          </w:tcPr>
-          <w:p>
-            <w:r/>
-          </w:p>
-        </w:tc>
-        <w:tc>
-          <w:tcPr>
-            <w:tcW w:type="dxa" w:w="10000"/>
-            <w:tcBorders>
-              <w:top w:val="none" w:color="ff0000" w:sz="1"/>
-              <w:left w:val="none" w:color="ff0000" w:sz="1"/>
-              <w:right w:val="none" w:color="ff0000" w:sz="1"/>
-            </w:tcBorders>
-          </w:tcPr>
-          <w:p>
-            <w:r/>
-          </w:p>
-        </w:tc>
-        <w:tc>
-          <w:tcPr>
-            <w:tcW w:type="dxa" w:w="10000"/>
-            <w:tcBorders>
-              <w:top w:val="none" w:color="ff0000" w:sz="1"/>
-              <w:left w:val="none" w:color="ff0000" w:sz="1"/>
-              <w:right w:val="none" w:color="ff0000" w:sz="1"/>
-            </w:tcBorders>
-          </w:tcPr>
-          <w:p>
-            <w:r/>
-          </w:p>
-        </w:tc>
-        <w:tc>
-          <w:tcPr>
-            <w:tcW w:type="dxa" w:w="10000"/>
-            <w:tcBorders>
-              <w:top w:val="none" w:color="ff0000" w:sz="1"/>
-              <w:left w:val="none" w:color="ff0000" w:sz="1"/>
-              <w:right w:val="none" w:color="ff0000" w:sz="1"/>
-            </w:tcBorders>
-          </w:tcPr>
-          <w:p>
-            <w:r/>
           </w:p>
         </w:tc>
       </w:tr>
@@ -3161,8 +3344,13 @@
               <w:left w:val="none" w:color="ff0000" w:sz="1"/>
               <w:right w:val="none" w:color="ff0000" w:sz="1"/>
             </w:tcBorders>
-          </w:tcPr>
-          <w:p>
+            <w:vAlign w:val="center"/>
+          </w:tcPr>
+          <w:p>
+            <w:pPr>
+              <w:pStyle w:val="aside"/>
+              <w:jc w:val="left"/>
+            </w:pPr>
             <w:r>
               <w:t xml:space="preserve">4249749230</w:t>
             </w:r>
@@ -3170,42 +3358,16 @@
         </w:tc>
         <w:tc>
           <w:tcPr>
-            <w:tcW w:type="dxa" w:w="10000"/>
-            <w:tcBorders>
-              <w:top w:val="none" w:color="ff0000" w:sz="1"/>
-              <w:left w:val="none" w:color="ff0000" w:sz="1"/>
-              <w:right w:val="none" w:color="ff0000" w:sz="1"/>
-            </w:tcBorders>
-          </w:tcPr>
-          <w:p>
-            <w:r/>
-          </w:p>
-        </w:tc>
-        <w:tc>
-          <w:tcPr>
-            <w:tcW w:type="dxa" w:w="10000"/>
-            <w:tcBorders>
-              <w:top w:val="none" w:color="ff0000" w:sz="1"/>
-              <w:left w:val="none" w:color="ff0000" w:sz="1"/>
-              <w:right w:val="none" w:color="ff0000" w:sz="1"/>
-            </w:tcBorders>
-          </w:tcPr>
-          <w:p>
-            <w:r/>
-          </w:p>
-        </w:tc>
-        <w:tc>
-          <w:tcPr>
-            <w:tcW w:type="dxa" w:w="10000"/>
-            <w:tcBorders>
-              <w:top w:val="none" w:color="ff0000" w:sz="1"/>
-              <w:left w:val="none" w:color="ff0000" w:sz="1"/>
-              <w:right w:val="none" w:color="ff0000" w:sz="1"/>
-            </w:tcBorders>
-            <w:vAlign w:val="center"/>
-          </w:tcPr>
-          <w:p>
-            <w:pPr>
+            <w:tcBorders>
+              <w:top w:val="none" w:color="ff0000" w:sz="1"/>
+              <w:left w:val="none" w:color="ff0000" w:sz="1"/>
+              <w:right w:val="none" w:color="ff0000" w:sz="1"/>
+            </w:tcBorders>
+            <w:vAlign w:val="center"/>
+          </w:tcPr>
+          <w:p>
+            <w:pPr>
+              <w:pStyle w:val="aside"/>
               <w:jc w:val="left"/>
             </w:pPr>
             <w:r>
@@ -3215,14 +3377,18 @@
         </w:tc>
         <w:tc>
           <w:tcPr>
-            <w:tcW w:type="dxa" w:w="10000"/>
-            <w:tcBorders>
-              <w:top w:val="none" w:color="ff0000" w:sz="1"/>
-              <w:left w:val="none" w:color="ff0000" w:sz="1"/>
-              <w:right w:val="none" w:color="ff0000" w:sz="1"/>
-            </w:tcBorders>
-          </w:tcPr>
-          <w:p>
+            <w:tcBorders>
+              <w:top w:val="none" w:color="ff0000" w:sz="1"/>
+              <w:left w:val="none" w:color="ff0000" w:sz="1"/>
+              <w:right w:val="none" w:color="ff0000" w:sz="1"/>
+            </w:tcBorders>
+            <w:vAlign w:val="center"/>
+          </w:tcPr>
+          <w:p>
+            <w:pPr>
+              <w:pStyle w:val="aside"/>
+              <w:jc w:val="left"/>
+            </w:pPr>
             <w:r>
               <w:t xml:space="preserve">Datos oficina</w:t>
             </w:r>
@@ -3230,16 +3396,16 @@
         </w:tc>
         <w:tc>
           <w:tcPr>
-            <w:tcW w:type="dxa" w:w="10000"/>
-            <w:tcBorders>
-              <w:top w:val="none" w:color="ff0000" w:sz="1"/>
-              <w:left w:val="none" w:color="ff0000" w:sz="1"/>
-              <w:right w:val="none" w:color="ff0000" w:sz="1"/>
-            </w:tcBorders>
-            <w:vAlign w:val="center"/>
-          </w:tcPr>
-          <w:p>
-            <w:pPr>
+            <w:tcBorders>
+              <w:top w:val="none" w:color="ff0000" w:sz="1"/>
+              <w:left w:val="none" w:color="ff0000" w:sz="1"/>
+              <w:right w:val="none" w:color="ff0000" w:sz="1"/>
+            </w:tcBorders>
+            <w:vAlign w:val="center"/>
+          </w:tcPr>
+          <w:p>
+            <w:pPr>
+              <w:pStyle w:val="aside"/>
               <w:jc w:val="left"/>
             </w:pPr>
             <w:r>
@@ -3249,30 +3415,21 @@
         </w:tc>
         <w:tc>
           <w:tcPr>
-            <w:tcW w:type="dxa" w:w="10000"/>
-            <w:tcBorders>
-              <w:top w:val="none" w:color="ff0000" w:sz="1"/>
-              <w:left w:val="none" w:color="ff0000" w:sz="1"/>
-              <w:right w:val="none" w:color="ff0000" w:sz="1"/>
-            </w:tcBorders>
-          </w:tcPr>
-          <w:p>
+            <w:tcBorders>
+              <w:top w:val="none" w:color="ff0000" w:sz="1"/>
+              <w:left w:val="none" w:color="ff0000" w:sz="1"/>
+              <w:right w:val="none" w:color="ff0000" w:sz="1"/>
+            </w:tcBorders>
+            <w:vAlign w:val="center"/>
+          </w:tcPr>
+          <w:p>
+            <w:pPr>
+              <w:pStyle w:val="aside"/>
+              <w:jc w:val="left"/>
+            </w:pPr>
             <w:r>
               <w:t xml:space="preserve">Datos habitacion</w:t>
             </w:r>
-          </w:p>
-        </w:tc>
-        <w:tc>
-          <w:tcPr>
-            <w:tcW w:type="dxa" w:w="10000"/>
-            <w:tcBorders>
-              <w:top w:val="none" w:color="ff0000" w:sz="1"/>
-              <w:left w:val="none" w:color="ff0000" w:sz="1"/>
-              <w:right w:val="none" w:color="ff0000" w:sz="1"/>
-            </w:tcBorders>
-          </w:tcPr>
-          <w:p>
-            <w:r/>
           </w:p>
         </w:tc>
       </w:tr>
@@ -3293,104 +3450,31 @@
           <w:p>
             <w:pPr>
               <w:pStyle w:val="aside"/>
+              <w:jc w:val="center"/>
+            </w:pPr>
+            <w:r>
+              <w:t xml:space="preserve">Email</w:t>
+            </w:r>
+          </w:p>
+        </w:tc>
+        <w:tc>
+          <w:tcPr>
+            <w:tcW w:type="dxa" w:w="10000"/>
+            <w:tcBorders>
+              <w:top w:val="none" w:color="ff0000" w:sz="1"/>
+              <w:left w:val="none" w:color="ff0000" w:sz="1"/>
+              <w:right w:val="none" w:color="ff0000" w:sz="1"/>
+            </w:tcBorders>
+            <w:vAlign w:val="center"/>
+          </w:tcPr>
+          <w:p>
+            <w:pPr>
+              <w:pStyle w:val="aside"/>
               <w:jc w:val="left"/>
             </w:pPr>
             <w:r>
-              <w:t xml:space="preserve">Email</w:t>
-            </w:r>
-          </w:p>
-        </w:tc>
-        <w:tc>
-          <w:tcPr>
-            <w:tcW w:type="dxa" w:w="10000"/>
-            <w:tcBorders>
-              <w:top w:val="none" w:color="ff0000" w:sz="1"/>
-              <w:left w:val="none" w:color="ff0000" w:sz="1"/>
-              <w:right w:val="none" w:color="ff0000" w:sz="1"/>
-            </w:tcBorders>
-          </w:tcPr>
-          <w:p>
-            <w:r>
               <w:t xml:space="preserve">pperez.19@gmail.com</w:t>
             </w:r>
-          </w:p>
-        </w:tc>
-        <w:tc>
-          <w:tcPr>
-            <w:tcW w:type="dxa" w:w="10000"/>
-            <w:tcBorders>
-              <w:top w:val="none" w:color="ff0000" w:sz="1"/>
-              <w:left w:val="none" w:color="ff0000" w:sz="1"/>
-              <w:right w:val="none" w:color="ff0000" w:sz="1"/>
-            </w:tcBorders>
-          </w:tcPr>
-          <w:p>
-            <w:r/>
-          </w:p>
-        </w:tc>
-        <w:tc>
-          <w:tcPr>
-            <w:tcW w:type="dxa" w:w="10000"/>
-            <w:tcBorders>
-              <w:top w:val="none" w:color="ff0000" w:sz="1"/>
-              <w:left w:val="none" w:color="ff0000" w:sz="1"/>
-              <w:right w:val="none" w:color="ff0000" w:sz="1"/>
-            </w:tcBorders>
-          </w:tcPr>
-          <w:p>
-            <w:r/>
-          </w:p>
-        </w:tc>
-        <w:tc>
-          <w:tcPr>
-            <w:tcW w:type="dxa" w:w="10000"/>
-            <w:tcBorders>
-              <w:top w:val="none" w:color="ff0000" w:sz="1"/>
-              <w:left w:val="none" w:color="ff0000" w:sz="1"/>
-              <w:right w:val="none" w:color="ff0000" w:sz="1"/>
-            </w:tcBorders>
-          </w:tcPr>
-          <w:p>
-            <w:r/>
-          </w:p>
-        </w:tc>
-        <w:tc>
-          <w:tcPr>
-            <w:tcW w:type="dxa" w:w="10000"/>
-            <w:tcBorders>
-              <w:top w:val="none" w:color="ff0000" w:sz="1"/>
-              <w:left w:val="none" w:color="ff0000" w:sz="1"/>
-              <w:right w:val="none" w:color="ff0000" w:sz="1"/>
-            </w:tcBorders>
-          </w:tcPr>
-          <w:p>
-            <w:r/>
-          </w:p>
-        </w:tc>
-        <w:tc>
-          <w:tcPr>
-            <w:tcW w:type="dxa" w:w="10000"/>
-            <w:tcBorders>
-              <w:top w:val="none" w:color="ff0000" w:sz="1"/>
-              <w:left w:val="none" w:color="ff0000" w:sz="1"/>
-              <w:right w:val="none" w:color="ff0000" w:sz="1"/>
-            </w:tcBorders>
-          </w:tcPr>
-          <w:p>
-            <w:r/>
-          </w:p>
-        </w:tc>
-        <w:tc>
-          <w:tcPr>
-            <w:tcW w:type="dxa" w:w="10000"/>
-            <w:tcBorders>
-              <w:top w:val="none" w:color="ff0000" w:sz="1"/>
-              <w:left w:val="none" w:color="ff0000" w:sz="1"/>
-              <w:right w:val="none" w:color="ff0000" w:sz="1"/>
-            </w:tcBorders>
-          </w:tcPr>
-          <w:p>
-            <w:r/>
           </w:p>
         </w:tc>
         <w:tc>
@@ -3424,109 +3508,34 @@
           <w:p>
             <w:pPr>
               <w:pStyle w:val="aside"/>
+              <w:jc w:val="center"/>
+            </w:pPr>
+            <w:r>
+              <w:t xml:space="preserve">Cargo</w:t>
+            </w:r>
+          </w:p>
+        </w:tc>
+        <w:tc>
+          <w:tcPr>
+            <w:tcBorders>
+              <w:top w:val="none" w:color="ff0000" w:sz="1"/>
+              <w:left w:val="none" w:color="ff0000" w:sz="1"/>
+              <w:right w:val="none" w:color="ff0000" w:sz="1"/>
+            </w:tcBorders>
+            <w:vAlign w:val="center"/>
+          </w:tcPr>
+          <w:p>
+            <w:pPr>
+              <w:pStyle w:val="aside"/>
               <w:jc w:val="left"/>
             </w:pPr>
             <w:r>
-              <w:t xml:space="preserve">Cargo</w:t>
-            </w:r>
-          </w:p>
-        </w:tc>
-        <w:tc>
-          <w:tcPr>
-            <w:tcW w:type="dxa" w:w="10000"/>
-            <w:tcBorders>
-              <w:top w:val="none" w:color="ff0000" w:sz="1"/>
-              <w:left w:val="none" w:color="ff0000" w:sz="1"/>
-              <w:right w:val="none" w:color="ff0000" w:sz="1"/>
-            </w:tcBorders>
-          </w:tcPr>
-          <w:p>
-            <w:r>
               <w:t xml:space="preserve">Gerente de operaciones</w:t>
             </w:r>
           </w:p>
         </w:tc>
         <w:tc>
           <w:tcPr>
-            <w:tcW w:type="dxa" w:w="10000"/>
-            <w:tcBorders>
-              <w:top w:val="none" w:color="ff0000" w:sz="1"/>
-              <w:left w:val="none" w:color="ff0000" w:sz="1"/>
-              <w:right w:val="none" w:color="ff0000" w:sz="1"/>
-            </w:tcBorders>
-          </w:tcPr>
-          <w:p>
-            <w:r/>
-          </w:p>
-        </w:tc>
-        <w:tc>
-          <w:tcPr>
-            <w:tcW w:type="dxa" w:w="10000"/>
-            <w:tcBorders>
-              <w:top w:val="none" w:color="ff0000" w:sz="1"/>
-              <w:left w:val="none" w:color="ff0000" w:sz="1"/>
-              <w:right w:val="none" w:color="ff0000" w:sz="1"/>
-            </w:tcBorders>
-          </w:tcPr>
-          <w:p>
-            <w:r/>
-          </w:p>
-        </w:tc>
-        <w:tc>
-          <w:tcPr>
-            <w:tcW w:type="dxa" w:w="10000"/>
-            <w:tcBorders>
-              <w:top w:val="none" w:color="ff0000" w:sz="1"/>
-              <w:left w:val="none" w:color="ff0000" w:sz="1"/>
-              <w:right w:val="none" w:color="ff0000" w:sz="1"/>
-            </w:tcBorders>
-          </w:tcPr>
-          <w:p>
-            <w:r/>
-          </w:p>
-        </w:tc>
-        <w:tc>
-          <w:tcPr>
-            <w:tcW w:type="dxa" w:w="10000"/>
-            <w:tcBorders>
-              <w:top w:val="none" w:color="ff0000" w:sz="1"/>
-              <w:left w:val="none" w:color="ff0000" w:sz="1"/>
-              <w:right w:val="none" w:color="ff0000" w:sz="1"/>
-            </w:tcBorders>
-          </w:tcPr>
-          <w:p>
-            <w:r/>
-          </w:p>
-        </w:tc>
-        <w:tc>
-          <w:tcPr>
-            <w:tcW w:type="dxa" w:w="10000"/>
-            <w:tcBorders>
-              <w:top w:val="none" w:color="ff0000" w:sz="1"/>
-              <w:left w:val="none" w:color="ff0000" w:sz="1"/>
-              <w:right w:val="none" w:color="ff0000" w:sz="1"/>
-            </w:tcBorders>
-          </w:tcPr>
-          <w:p>
-            <w:r/>
-          </w:p>
-        </w:tc>
-        <w:tc>
-          <w:tcPr>
-            <w:tcW w:type="dxa" w:w="10000"/>
-            <w:tcBorders>
-              <w:top w:val="none" w:color="ff0000" w:sz="1"/>
-              <w:left w:val="none" w:color="ff0000" w:sz="1"/>
-              <w:right w:val="none" w:color="ff0000" w:sz="1"/>
-            </w:tcBorders>
-          </w:tcPr>
-          <w:p>
-            <w:r/>
-          </w:p>
-        </w:tc>
-        <w:tc>
-          <w:tcPr>
-            <w:tcW w:type="dxa" w:w="10000"/>
             <w:tcBorders>
               <w:top w:val="none" w:color="ff0000" w:sz="1"/>
               <w:left w:val="none" w:color="ff0000" w:sz="1"/>
@@ -3564,53 +3573,43 @@
         </w:tc>
         <w:tc>
           <w:tcPr>
+            <w:tcBorders>
+              <w:top w:val="none" w:color="ff0000" w:sz="1"/>
+              <w:left w:val="none" w:color="ff0000" w:sz="1"/>
+              <w:right w:val="none" w:color="ff0000" w:sz="1"/>
+            </w:tcBorders>
+            <w:vAlign w:val="center"/>
+          </w:tcPr>
+          <w:p>
+            <w:pPr>
+              <w:pStyle w:val="aside"/>
+              <w:jc w:val="left"/>
+            </w:pPr>
+            <w:r>
+              <w:t xml:space="preserve">5</w:t>
+            </w:r>
+          </w:p>
+        </w:tc>
+        <w:tc>
+          <w:tcPr>
+            <w:tcBorders>
+              <w:top w:val="none" w:color="ff0000" w:sz="1"/>
+              <w:left w:val="none" w:color="ff0000" w:sz="1"/>
+              <w:right w:val="none" w:color="ff0000" w:sz="1"/>
+            </w:tcBorders>
+          </w:tcPr>
+          <w:p>
+            <w:r/>
+          </w:p>
+        </w:tc>
+        <w:tc>
+          <w:tcPr>
             <w:tcW w:type="dxa" w:w="10000"/>
             <w:tcBorders>
               <w:top w:val="none" w:color="ff0000" w:sz="1"/>
               <w:left w:val="none" w:color="ff0000" w:sz="1"/>
               <w:right w:val="none" w:color="ff0000" w:sz="1"/>
             </w:tcBorders>
-          </w:tcPr>
-          <w:p>
-            <w:r>
-              <w:t xml:space="preserve">5</w:t>
-            </w:r>
-          </w:p>
-        </w:tc>
-        <w:tc>
-          <w:tcPr>
-            <w:tcW w:type="dxa" w:w="10000"/>
-            <w:tcBorders>
-              <w:top w:val="none" w:color="ff0000" w:sz="1"/>
-              <w:left w:val="none" w:color="ff0000" w:sz="1"/>
-              <w:right w:val="none" w:color="ff0000" w:sz="1"/>
-            </w:tcBorders>
-          </w:tcPr>
-          <w:p>
-            <w:r/>
-          </w:p>
-        </w:tc>
-        <w:tc>
-          <w:tcPr>
-            <w:tcW w:type="dxa" w:w="10000"/>
-            <w:tcBorders>
-              <w:top w:val="none" w:color="ff0000" w:sz="1"/>
-              <w:left w:val="none" w:color="ff0000" w:sz="1"/>
-              <w:right w:val="none" w:color="ff0000" w:sz="1"/>
-            </w:tcBorders>
-          </w:tcPr>
-          <w:p>
-            <w:r/>
-          </w:p>
-        </w:tc>
-        <w:tc>
-          <w:tcPr>
-            <w:tcW w:type="dxa" w:w="10000"/>
-            <w:tcBorders>
-              <w:top w:val="none" w:color="ff0000" w:sz="1"/>
-              <w:left w:val="none" w:color="ff0000" w:sz="1"/>
-              <w:right w:val="none" w:color="ff0000" w:sz="1"/>
-            </w:tcBorders>
             <w:vAlign w:val="center"/>
           </w:tcPr>
           <w:p>
@@ -3624,14 +3623,18 @@
         </w:tc>
         <w:tc>
           <w:tcPr>
-            <w:tcW w:type="dxa" w:w="10000"/>
-            <w:tcBorders>
-              <w:top w:val="none" w:color="ff0000" w:sz="1"/>
-              <w:left w:val="none" w:color="ff0000" w:sz="1"/>
-              <w:right w:val="none" w:color="ff0000" w:sz="1"/>
-            </w:tcBorders>
-          </w:tcPr>
-          <w:p>
+            <w:tcBorders>
+              <w:top w:val="none" w:color="ff0000" w:sz="1"/>
+              <w:left w:val="none" w:color="ff0000" w:sz="1"/>
+              <w:right w:val="none" w:color="ff0000" w:sz="1"/>
+            </w:tcBorders>
+            <w:vAlign w:val="center"/>
+          </w:tcPr>
+          <w:p>
+            <w:pPr>
+              <w:pStyle w:val="aside"/>
+              <w:jc w:val="left"/>
+            </w:pPr>
             <w:r>
               <w:rPr>
                 <w:b/>
@@ -3641,49 +3644,6 @@
             </w:r>
           </w:p>
         </w:tc>
-        <w:tc>
-          <w:tcPr>
-            <w:tcW w:type="dxa" w:w="10000"/>
-            <w:tcBorders>
-              <w:top w:val="none" w:color="ff0000" w:sz="1"/>
-              <w:left w:val="none" w:color="ff0000" w:sz="1"/>
-              <w:right w:val="none" w:color="ff0000" w:sz="1"/>
-            </w:tcBorders>
-          </w:tcPr>
-          <w:p>
-            <w:r/>
-          </w:p>
-        </w:tc>
-        <w:tc>
-          <w:tcPr>
-            <w:tcW w:type="dxa" w:w="10000"/>
-            <w:tcBorders>
-              <w:top w:val="none" w:color="ff0000" w:sz="1"/>
-              <w:left w:val="none" w:color="ff0000" w:sz="1"/>
-              <w:right w:val="none" w:color="ff0000" w:sz="1"/>
-            </w:tcBorders>
-            <w:vAlign w:val="center"/>
-          </w:tcPr>
-          <w:p>
-            <w:pPr>
-              <w:jc w:val="left"/>
-            </w:pPr>
-            <w:r/>
-          </w:p>
-        </w:tc>
-        <w:tc>
-          <w:tcPr>
-            <w:tcW w:type="dxa" w:w="10000"/>
-            <w:tcBorders>
-              <w:top w:val="none" w:color="ff0000" w:sz="1"/>
-              <w:left w:val="none" w:color="ff0000" w:sz="1"/>
-              <w:right w:val="none" w:color="ff0000" w:sz="1"/>
-            </w:tcBorders>
-          </w:tcPr>
-          <w:p>
-            <w:r/>
-          </w:p>
-        </w:tc>
       </w:tr>
       <w:tr>
         <w:trPr>
@@ -3711,14 +3671,17 @@
         </w:tc>
         <w:tc>
           <w:tcPr>
-            <w:tcW w:type="dxa" w:w="10000"/>
-            <w:tcBorders>
-              <w:top w:val="none" w:color="ff0000" w:sz="1"/>
-              <w:left w:val="none" w:color="ff0000" w:sz="1"/>
-              <w:right w:val="none" w:color="ff0000" w:sz="1"/>
-            </w:tcBorders>
-          </w:tcPr>
-          <w:p>
+            <w:tcBorders>
+              <w:top w:val="none" w:color="ff0000" w:sz="1"/>
+              <w:left w:val="none" w:color="ff0000" w:sz="1"/>
+              <w:right w:val="none" w:color="ff0000" w:sz="1"/>
+            </w:tcBorders>
+            <w:vAlign w:val="center"/>
+          </w:tcPr>
+          <w:p>
+            <w:pPr>
+              <w:jc w:val="left"/>
+            </w:pPr>
             <w:r>
               <w:rPr>
                 <w:b/>
@@ -3726,109 +3689,6 @@
               </w:rPr>
               <w:t xml:space="preserve">SI</w:t>
             </w:r>
-          </w:p>
-        </w:tc>
-        <w:tc>
-          <w:tcPr>
-            <w:tcW w:type="dxa" w:w="10000"/>
-            <w:tcBorders>
-              <w:top w:val="none" w:color="ff0000" w:sz="1"/>
-              <w:left w:val="none" w:color="ff0000" w:sz="1"/>
-              <w:right w:val="none" w:color="ff0000" w:sz="1"/>
-            </w:tcBorders>
-          </w:tcPr>
-          <w:p>
-            <w:r/>
-          </w:p>
-        </w:tc>
-        <w:tc>
-          <w:tcPr>
-            <w:tcW w:type="dxa" w:w="10000"/>
-            <w:tcBorders>
-              <w:top w:val="none" w:color="ff0000" w:sz="1"/>
-              <w:left w:val="none" w:color="ff0000" w:sz="1"/>
-              <w:right w:val="none" w:color="ff0000" w:sz="1"/>
-            </w:tcBorders>
-          </w:tcPr>
-          <w:p>
-            <w:r/>
-          </w:p>
-        </w:tc>
-        <w:tc>
-          <w:tcPr>
-            <w:tcW w:type="dxa" w:w="10000"/>
-            <w:tcBorders>
-              <w:top w:val="none" w:color="ff0000" w:sz="1"/>
-              <w:left w:val="none" w:color="ff0000" w:sz="1"/>
-              <w:right w:val="none" w:color="ff0000" w:sz="1"/>
-            </w:tcBorders>
-            <w:vAlign w:val="center"/>
-          </w:tcPr>
-          <w:p>
-            <w:pPr>
-              <w:jc w:val="left"/>
-            </w:pPr>
-            <w:r>
-              <w:t xml:space="preserve">Escuela:</w:t>
-            </w:r>
-          </w:p>
-        </w:tc>
-        <w:tc>
-          <w:tcPr>
-            <w:tcW w:type="dxa" w:w="10000"/>
-            <w:tcBorders>
-              <w:top w:val="none" w:color="ff0000" w:sz="1"/>
-              <w:left w:val="none" w:color="ff0000" w:sz="1"/>
-              <w:right w:val="none" w:color="ff0000" w:sz="1"/>
-            </w:tcBorders>
-          </w:tcPr>
-          <w:p>
-            <w:r>
-              <w:t xml:space="preserve"> Ingenieria Informática</w:t>
-            </w:r>
-          </w:p>
-        </w:tc>
-        <w:tc>
-          <w:tcPr>
-            <w:tcW w:type="dxa" w:w="10000"/>
-            <w:tcBorders>
-              <w:top w:val="none" w:color="ff0000" w:sz="1"/>
-              <w:left w:val="none" w:color="ff0000" w:sz="1"/>
-              <w:right w:val="none" w:color="ff0000" w:sz="1"/>
-            </w:tcBorders>
-          </w:tcPr>
-          <w:p>
-            <w:r/>
-          </w:p>
-        </w:tc>
-        <w:tc>
-          <w:tcPr>
-            <w:tcW w:type="dxa" w:w="10000"/>
-            <w:tcBorders>
-              <w:top w:val="none" w:color="ff0000" w:sz="1"/>
-              <w:left w:val="none" w:color="ff0000" w:sz="1"/>
-              <w:right w:val="none" w:color="ff0000" w:sz="1"/>
-            </w:tcBorders>
-            <w:vAlign w:val="center"/>
-          </w:tcPr>
-          <w:p>
-            <w:pPr>
-              <w:jc w:val="left"/>
-            </w:pPr>
-            <w:r/>
-          </w:p>
-        </w:tc>
-        <w:tc>
-          <w:tcPr>
-            <w:tcW w:type="dxa" w:w="10000"/>
-            <w:tcBorders>
-              <w:top w:val="none" w:color="ff0000" w:sz="1"/>
-              <w:left w:val="none" w:color="ff0000" w:sz="1"/>
-              <w:right w:val="none" w:color="ff0000" w:sz="1"/>
-            </w:tcBorders>
-          </w:tcPr>
-          <w:p>
-            <w:r/>
           </w:p>
         </w:tc>
       </w:tr>
@@ -3865,8 +3725,8 @@
         </w:tblBorders>
       </w:tblPr>
       <w:tblGrid>
-        <w:gridCol w:w="3000"/>
-        <w:gridCol w:w="4500"/>
+        <w:gridCol w:w="100"/>
+        <w:gridCol w:w="100"/>
       </w:tblGrid>
       <w:tr>
         <w:trPr>
@@ -3894,16 +3754,17 @@
         </w:tc>
         <w:tc>
           <w:tcPr>
-            <w:tcW w:type="dxa" w:w="10000"/>
-            <w:tcBorders>
-              <w:top w:val="none" w:color="ff0000" w:sz="1"/>
-              <w:left w:val="none" w:color="ff0000" w:sz="1"/>
-              <w:right w:val="none" w:color="ff0000" w:sz="1"/>
-            </w:tcBorders>
-          </w:tcPr>
-          <w:p>
-            <w:pPr>
-              <w:pStyle w:val="aside"/>
+            <w:tcBorders>
+              <w:top w:val="none" w:color="ff0000" w:sz="1"/>
+              <w:left w:val="none" w:color="ff0000" w:sz="1"/>
+              <w:right w:val="none" w:color="ff0000" w:sz="1"/>
+            </w:tcBorders>
+            <w:vAlign w:val="center"/>
+          </w:tcPr>
+          <w:p>
+            <w:pPr>
+              <w:pStyle w:val="aside"/>
+              <w:jc w:val="left"/>
             </w:pPr>
             <w:r>
               <w:t xml:space="preserve">TIMACA LLC</w:t>
@@ -3942,8 +3803,13 @@
               <w:left w:val="none" w:color="ff0000" w:sz="1"/>
               <w:right w:val="none" w:color="ff0000" w:sz="1"/>
             </w:tcBorders>
-          </w:tcPr>
-          <w:p>
+            <w:vAlign w:val="center"/>
+          </w:tcPr>
+          <w:p>
+            <w:pPr>
+              <w:pStyle w:val="aside"/>
+              <w:jc w:val="left"/>
+            </w:pPr>
             <w:r>
               <w:t xml:space="preserve">No tiene direccion</w:t>
             </w:r>
@@ -3976,14 +3842,18 @@
         </w:tc>
         <w:tc>
           <w:tcPr>
-            <w:tcW w:type="dxa" w:w="5000"/>
-            <w:tcBorders>
-              <w:top w:val="none" w:color="ff0000" w:sz="1"/>
-              <w:left w:val="none" w:color="ff0000" w:sz="1"/>
-              <w:right w:val="none" w:color="ff0000" w:sz="1"/>
-            </w:tcBorders>
-          </w:tcPr>
-          <w:p>
+            <w:tcBorders>
+              <w:top w:val="none" w:color="ff0000" w:sz="1"/>
+              <w:left w:val="none" w:color="ff0000" w:sz="1"/>
+              <w:right w:val="none" w:color="ff0000" w:sz="1"/>
+            </w:tcBorders>
+            <w:vAlign w:val="center"/>
+          </w:tcPr>
+          <w:p>
+            <w:pPr>
+              <w:pStyle w:val="aside"/>
+              <w:jc w:val="left"/>
+            </w:pPr>
             <w:r>
               <w:t xml:space="preserve">4249749230</w:t>
             </w:r>
@@ -4027,9 +3897,184 @@
         </w:tblBorders>
       </w:tblPr>
       <w:tblGrid>
-        <w:gridCol w:w="1000"/>
-        <w:gridCol w:w="2500"/>
+        <w:gridCol w:w="100"/>
+        <w:gridCol w:w="100"/>
       </w:tblGrid>
+      <w:tr>
+        <w:trPr>
+          <w:trHeight w:val="500" w:hRule="exact"/>
+        </w:trPr>
+        <w:tc>
+          <w:tcPr>
+            <w:tcBorders>
+              <w:top w:val="none" w:color="ff0000" w:sz="1"/>
+              <w:left w:val="none" w:color="ff0000" w:sz="1"/>
+              <w:bottom w:val="none" w:color="ff0000" w:sz="1"/>
+              <w:right w:val="none" w:color="ff0000" w:sz="1"/>
+            </w:tcBorders>
+            <w:vAlign w:val="center"/>
+          </w:tcPr>
+          <w:p>
+            <w:pPr>
+              <w:pStyle w:val="aside"/>
+              <w:jc w:val="left"/>
+            </w:pPr>
+            <w:r>
+              <w:rPr>
+                <w:b/>
+                <w:bCs/>
+              </w:rPr>
+              <w:t xml:space="preserve">Nombre de alumno</w:t>
+            </w:r>
+          </w:p>
+        </w:tc>
+        <w:tc>
+          <w:tcPr>
+            <w:tcBorders>
+              <w:top w:val="none" w:color="ff0000" w:sz="1"/>
+              <w:left w:val="none" w:color="ff0000" w:sz="1"/>
+              <w:bottom w:val="none" w:color="ff0000" w:sz="1"/>
+              <w:right w:val="none" w:color="ff0000" w:sz="1"/>
+            </w:tcBorders>
+            <w:vAlign w:val="center"/>
+          </w:tcPr>
+          <w:p>
+            <w:pPr>
+              <w:pStyle w:val="aside"/>
+              <w:jc w:val="left"/>
+            </w:pPr>
+            <w:r>
+              <w:t xml:space="preserve">Luis C. Somoza</w:t>
+            </w:r>
+          </w:p>
+        </w:tc>
+      </w:tr>
+      <w:tr>
+        <w:tc>
+          <w:tcPr>
+            <w:tcBorders>
+              <w:top w:val="none" w:color="ff0000" w:sz="1"/>
+              <w:left w:val="none" w:color="ff0000" w:sz="1"/>
+              <w:bottom w:val="none" w:color="ff0000" w:sz="1"/>
+              <w:right w:val="none" w:color="ff0000" w:sz="1"/>
+            </w:tcBorders>
+          </w:tcPr>
+          <w:p>
+            <w:r/>
+          </w:p>
+        </w:tc>
+        <w:tc>
+          <w:tcPr>
+            <w:tcBorders>
+              <w:top w:val="none" w:color="ff0000" w:sz="1"/>
+              <w:left w:val="none" w:color="ff0000" w:sz="1"/>
+              <w:bottom w:val="none" w:color="ff0000" w:sz="1"/>
+              <w:right w:val="none" w:color="ff0000" w:sz="1"/>
+            </w:tcBorders>
+          </w:tcPr>
+          <w:p>
+            <w:r/>
+          </w:p>
+        </w:tc>
+      </w:tr>
+      <w:tr>
+        <w:trPr>
+          <w:trHeight w:val="500" w:hRule="exact"/>
+        </w:trPr>
+        <w:tc>
+          <w:tcPr>
+            <w:tcBorders>
+              <w:top w:val="none" w:color="ff0000" w:sz="1"/>
+              <w:left w:val="none" w:color="ff0000" w:sz="1"/>
+              <w:bottom w:val="none" w:color="ff0000" w:sz="1"/>
+              <w:right w:val="none" w:color="ff0000" w:sz="1"/>
+            </w:tcBorders>
+            <w:vAlign w:val="center"/>
+          </w:tcPr>
+          <w:p>
+            <w:pPr>
+              <w:pStyle w:val="aside"/>
+              <w:jc w:val="left"/>
+            </w:pPr>
+            <w:r>
+              <w:rPr>
+                <w:b/>
+                <w:bCs/>
+              </w:rPr>
+              <w:t xml:space="preserve">Titulo del trabajo experimental de grado</w:t>
+            </w:r>
+          </w:p>
+        </w:tc>
+        <w:tc>
+          <w:tcPr>
+            <w:tcBorders>
+              <w:top w:val="none" w:color="ff0000" w:sz="1"/>
+              <w:left w:val="none" w:color="ff0000" w:sz="1"/>
+              <w:bottom w:val="none" w:color="ff0000" w:sz="1"/>
+              <w:right w:val="none" w:color="ff0000" w:sz="1"/>
+            </w:tcBorders>
+            <w:vAlign w:val="center"/>
+          </w:tcPr>
+          <w:p>
+            <w:pPr>
+              <w:pStyle w:val="aside"/>
+              <w:jc w:val="left"/>
+            </w:pPr>
+            <w:r>
+              <w:t xml:space="preserve">Desarrollo de sistema para generacion de planillas</w:t>
+            </w:r>
+          </w:p>
+        </w:tc>
+      </w:tr>
+      <w:tr>
+        <w:trPr>
+          <w:trHeight w:val="500" w:hRule="exact"/>
+        </w:trPr>
+        <w:tc>
+          <w:tcPr>
+            <w:tcBorders>
+              <w:top w:val="none" w:color="ff0000" w:sz="1"/>
+              <w:left w:val="none" w:color="ff0000" w:sz="1"/>
+              <w:bottom w:val="none" w:color="ff0000" w:sz="1"/>
+              <w:right w:val="none" w:color="ff0000" w:sz="1"/>
+            </w:tcBorders>
+            <w:vAlign w:val="center"/>
+          </w:tcPr>
+          <w:p>
+            <w:pPr>
+              <w:pStyle w:val="aside"/>
+              <w:jc w:val="left"/>
+            </w:pPr>
+            <w:r>
+              <w:rPr>
+                <w:b/>
+                <w:bCs/>
+              </w:rPr>
+              <w:t xml:space="preserve">Organización donde se organizará el TEG</w:t>
+            </w:r>
+          </w:p>
+        </w:tc>
+        <w:tc>
+          <w:tcPr>
+            <w:tcBorders>
+              <w:top w:val="none" w:color="ff0000" w:sz="1"/>
+              <w:left w:val="none" w:color="ff0000" w:sz="1"/>
+              <w:bottom w:val="none" w:color="ff0000" w:sz="1"/>
+              <w:right w:val="none" w:color="ff0000" w:sz="1"/>
+            </w:tcBorders>
+            <w:vAlign w:val="center"/>
+          </w:tcPr>
+          <w:p>
+            <w:pPr>
+              <w:pStyle w:val="aside"/>
+              <w:jc w:val="left"/>
+            </w:pPr>
+            <w:r>
+              <w:t xml:space="preserve">UCAB Guayana</w:t>
+            </w:r>
+          </w:p>
+        </w:tc>
+      </w:tr>
     </w:tbl>
     <w:p>
       <w:pPr>

</xml_diff>